<commit_message>
name was too long
</commit_message>
<xml_diff>
--- a/Layouts/TopItems.docx
+++ b/Layouts/TopItems.docx
@@ -84,7 +84,7 @@
           <w:alias w:val="#Nav: /Item"/>
           <w:tag w:val="#Nav: Top Webshop Items/50131"/>
           <w:id w:val="-295605275"/>
-          <w15:dataBinding w:prefixMappings="xmlns:ns0='urn:microsoft-dynamics-nav/reports/Top Webshop Items/50131/' " w:xpath="/ns0:NavWordReportXmlPart[1]/ns0:Item" w:storeItemID="{B33BF93F-266A-46F8-B3B3-AA3AA4F84BA1}"/>
+          <w15:dataBinding w:prefixMappings="xmlns:ns0='urn:microsoft-dynamics-nav/reports/Top Webshop Items/50131/'" w:xpath="/ns0:NavWordReportXmlPart[1]/ns0:Item" w:storeItemID="{B33BF93F-266A-46F8-B3B3-AA3AA4F84BA1}"/>
           <w15:repeatingSection/>
         </w:sdtPr>
         <w:sdtEndPr/>
@@ -185,7 +185,7 @@
       <w:r>
         <w:t>//Summa sor</w:t>
       </w:r>
-      <w:bookmarkStart w:id="0" w:name="_GoBack"/>
+      <w:bookmarkStart w:name="_GoBack" w:id="0"/>
       <w:bookmarkEnd w:id="0"/>
     </w:p>
     <w:p/>
@@ -227,7 +227,7 @@
 </file>
 
 <file path=word/footer1.xml><?xml version="1.0" encoding="utf-8"?>
-<w:ftr xmlns:wpc="http://schemas.microsoft.com/office/word/2010/wordprocessingCanvas" xmlns:cx="http://schemas.microsoft.com/office/drawing/2014/chartex" xmlns:cx1="http://schemas.microsoft.com/office/drawing/2015/9/8/chartex" xmlns:cx2="http://schemas.microsoft.com/office/drawing/2015/10/21/chartex" xmlns:cx3="http://schemas.microsoft.com/office/drawing/2016/5/9/chartex" xmlns:cx4="http://schemas.microsoft.com/office/drawing/2016/5/10/chartex" xmlns:cx5="http://schemas.microsoft.com/office/drawing/2016/5/11/chartex" xmlns:cx6="http://schemas.microsoft.com/office/drawing/2016/5/12/chartex" xmlns:cx7="http://schemas.microsoft.com/office/drawing/2016/5/13/chartex" xmlns:cx8="http://schemas.microsoft.com/office/drawing/2016/5/14/chartex" xmlns:mc="http://schemas.openxmlformats.org/markup-compatibility/2006" xmlns:aink="http://schemas.microsoft.com/office/drawing/2016/ink" xmlns:am3d="http://schemas.microsoft.com/office/drawing/2017/model3d" xmlns:o="urn:schemas-microsoft-com:office:office" xmlns:r="http://schemas.openxmlformats.org/officeDocument/2006/relationships" xmlns:m="http://schemas.openxmlformats.org/officeDocument/2006/math" xmlns:v="urn:schemas-microsoft-com:vml" xmlns:wp14="http://schemas.microsoft.com/office/word/2010/wordprocessingDrawing" xmlns:wp="http://schemas.openxmlformats.org/drawingml/2006/wordprocessingDrawing" xmlns:w10="urn:schemas-microsoft-com:office:word" xmlns:w="http://schemas.openxmlformats.org/wordprocessingml/2006/main" xmlns:w14="http://schemas.microsoft.com/office/word/2010/wordml" xmlns:w15="http://schemas.microsoft.com/office/word/2012/wordml" xmlns:w16cid="http://schemas.microsoft.com/office/word/2016/wordml/cid" xmlns:w16se="http://schemas.microsoft.com/office/word/2015/wordml/symex" xmlns:wpg="http://schemas.microsoft.com/office/word/2010/wordprocessingGroup" xmlns:wpi="http://schemas.microsoft.com/office/word/2010/wordprocessingInk" xmlns:wne="http://schemas.microsoft.com/office/word/2006/wordml" xmlns:wps="http://schemas.microsoft.com/office/word/2010/wordprocessingShape" mc:Ignorable="w14 w15 w16se w16cid wp14">
+<w:ftr xmlns:a="http://schemas.openxmlformats.org/drawingml/2006/main" xmlns:a14="http://schemas.microsoft.com/office/drawing/2010/main" xmlns:wpc="http://schemas.microsoft.com/office/word/2010/wordprocessingCanvas" xmlns:cx="http://schemas.microsoft.com/office/drawing/2014/chartex" xmlns:cx1="http://schemas.microsoft.com/office/drawing/2015/9/8/chartex" xmlns:cx2="http://schemas.microsoft.com/office/drawing/2015/10/21/chartex" xmlns:cx3="http://schemas.microsoft.com/office/drawing/2016/5/9/chartex" xmlns:cx4="http://schemas.microsoft.com/office/drawing/2016/5/10/chartex" xmlns:cx5="http://schemas.microsoft.com/office/drawing/2016/5/11/chartex" xmlns:cx6="http://schemas.microsoft.com/office/drawing/2016/5/12/chartex" xmlns:cx7="http://schemas.microsoft.com/office/drawing/2016/5/13/chartex" xmlns:cx8="http://schemas.microsoft.com/office/drawing/2016/5/14/chartex" xmlns:mc="http://schemas.openxmlformats.org/markup-compatibility/2006" xmlns:aink="http://schemas.microsoft.com/office/drawing/2016/ink" xmlns:am3d="http://schemas.microsoft.com/office/drawing/2017/model3d" xmlns:o="urn:schemas-microsoft-com:office:office" xmlns:r="http://schemas.openxmlformats.org/officeDocument/2006/relationships" xmlns:m="http://schemas.openxmlformats.org/officeDocument/2006/math" xmlns:v="urn:schemas-microsoft-com:vml" xmlns:wp14="http://schemas.microsoft.com/office/word/2010/wordprocessingDrawing" xmlns:wp="http://schemas.openxmlformats.org/drawingml/2006/wordprocessingDrawing" xmlns:w10="urn:schemas-microsoft-com:office:word" xmlns:w="http://schemas.openxmlformats.org/wordprocessingml/2006/main" xmlns:w14="http://schemas.microsoft.com/office/word/2010/wordml" xmlns:w15="http://schemas.microsoft.com/office/word/2012/wordml" xmlns:w16cid="http://schemas.microsoft.com/office/word/2016/wordml/cid" xmlns:w16se="http://schemas.microsoft.com/office/word/2015/wordml/symex" xmlns:wpg="http://schemas.microsoft.com/office/word/2010/wordprocessingGroup" xmlns:wpi="http://schemas.microsoft.com/office/word/2010/wordprocessingInk" xmlns:wne="http://schemas.microsoft.com/office/word/2006/wordml" xmlns:wps="http://schemas.microsoft.com/office/word/2010/wordprocessingShape" mc:Ignorable="w14 w15 w16se w16cid wp14">
   <w:sdt>
     <w:sdtPr>
       <w:id w:val="277765781"/>
@@ -445,12 +445,12 @@
             </mc:Choice>
             <mc:Fallback>
               <w:pict>
-                <v:group id="Csoportba foglalás 1" o:spid="_x0000_s1026" style="position:absolute;margin-left:0;margin-top:0;width:610.5pt;height:15pt;z-index:251659264;mso-width-percent:1000;mso-position-horizontal:center;mso-position-horizontal-relative:page;mso-position-vertical:center;mso-position-vertical-relative:bottom-margin-area;mso-width-percent:1000" coordorigin=",14970" coordsize="12255,300" o:gfxdata="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">
+                <v:group id="Csoportba foglalás 1" style="position:absolute;margin-left:0;margin-top:0;width:610.5pt;height:15pt;z-index:251659264;mso-width-percent:1000;mso-position-horizontal:center;mso-position-horizontal-relative:page;mso-position-vertical:center;mso-position-vertical-relative:bottom-margin-area;mso-width-percent:1000" coordsize="12255,300" coordorigin=",14970" o:spid="_x0000_s1026" o:gfxdata="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">
                   <v:shapetype id="_x0000_t202" coordsize="21600,21600" o:spt="202" path="m,l,21600r21600,l21600,xe">
                     <v:stroke joinstyle="miter"/>
                     <v:path gradientshapeok="t" o:connecttype="rect"/>
                   </v:shapetype>
-                  <v:shape id="Text Box 25" o:spid="_x0000_s1027" type="#_x0000_t202" style="position:absolute;left:10803;top:14982;width:659;height:288;visibility:visible;mso-wrap-style:square;v-text-anchor:top" o:gfxdata="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" filled="f" stroked="f">
+                  <v:shape id="Text Box 25" style="position:absolute;left:10803;top:14982;width:659;height:288;visibility:visible;mso-wrap-style:square;v-text-anchor:top" o:spid="_x0000_s1027" filled="f" stroked="f" type="#_x0000_t202" o:gfxdata="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">
                     <v:textbox inset="0,0,0,0">
                       <w:txbxContent>
                         <w:p>
@@ -482,20 +482,20 @@
                       </w:txbxContent>
                     </v:textbox>
                   </v:shape>
-                  <v:group id="Group 31" o:spid="_x0000_s1028" style="position:absolute;top:14970;width:12255;height:230;flip:x" coordorigin="-8,14978" coordsize="12255,230" o:gfxdata="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">
-                    <v:shapetype id="_x0000_t34" coordsize="21600,21600" o:spt="34" o:oned="t" adj="10800" path="m,l@0,0@0,21600,21600,21600e" filled="f">
+                  <v:group id="Group 31" style="position:absolute;top:14970;width:12255;height:230;flip:x" coordsize="12255,230" coordorigin="-8,14978" o:spid="_x0000_s1028" o:gfxdata="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">
+                    <v:shapetype id="_x0000_t34" coordsize="21600,21600" o:oned="t" filled="f" o:spt="34" adj="10800" path="m,l@0,0@0,21600,21600,21600e">
                       <v:stroke joinstyle="miter"/>
                       <v:formulas>
                         <v:f eqn="val #0"/>
                       </v:formulas>
-                      <v:path arrowok="t" fillok="f" o:connecttype="none"/>
+                      <v:path fillok="f" arrowok="t" o:connecttype="none"/>
                       <v:handles>
                         <v:h position="#0,center"/>
                       </v:handles>
                       <o:lock v:ext="edit" shapetype="t"/>
                     </v:shapetype>
-                    <v:shape id="AutoShape 27" o:spid="_x0000_s1029" type="#_x0000_t34" style="position:absolute;left:-8;top:14978;width:1260;height:230;flip:y;visibility:visible;mso-wrap-style:square" o:connectortype="elbow" o:gfxdata="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" strokecolor="#a5a5a5"/>
-                    <v:shape id="AutoShape 28" o:spid="_x0000_s1030" type="#_x0000_t34" style="position:absolute;left:1252;top:14978;width:10995;height:230;rotation:180;visibility:visible;mso-wrap-style:square" o:connectortype="elbow" o:gfxdata="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" adj="20904" strokecolor="#a5a5a5"/>
+                    <v:shape id="AutoShape 27" style="position:absolute;left:-8;top:14978;width:1260;height:230;flip:y;visibility:visible;mso-wrap-style:square" o:spid="_x0000_s1029" strokecolor="#a5a5a5" o:connectortype="elbow" type="#_x0000_t34" o:gfxdata="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"/>
+                    <v:shape id="AutoShape 28" style="position:absolute;left:1252;top:14978;width:10995;height:230;rotation:180;visibility:visible;mso-wrap-style:square" o:spid="_x0000_s1030" strokecolor="#a5a5a5" o:connectortype="elbow" type="#_x0000_t34" adj="20904" o:gfxdata="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"/>
                   </v:group>
                   <w10:wrap anchorx="page" anchory="margin"/>
                 </v:group>
@@ -541,12 +541,12 @@
       <w:tblStyle w:val="Rcsostblzat"/>
       <w:tblW w:w="0" w:type="auto"/>
       <w:tblBorders>
-        <w:top w:val="none" w:sz="0" w:space="0" w:color="auto"/>
-        <w:left w:val="none" w:sz="0" w:space="0" w:color="auto"/>
-        <w:bottom w:val="none" w:sz="0" w:space="0" w:color="auto"/>
-        <w:right w:val="none" w:sz="0" w:space="0" w:color="auto"/>
-        <w:insideH w:val="none" w:sz="0" w:space="0" w:color="auto"/>
-        <w:insideV w:val="none" w:sz="0" w:space="0" w:color="auto"/>
+        <w:top w:val="none" w:color="auto" w:sz="0" w:space="0"/>
+        <w:left w:val="none" w:color="auto" w:sz="0" w:space="0"/>
+        <w:bottom w:val="none" w:color="auto" w:sz="0" w:space="0"/>
+        <w:right w:val="none" w:color="auto" w:sz="0" w:space="0"/>
+        <w:insideH w:val="none" w:color="auto" w:sz="0" w:space="0"/>
+        <w:insideV w:val="none" w:color="auto" w:sz="0" w:space="0"/>
       </w:tblBorders>
       <w:tblLook w:val="04A0" w:firstRow="1" w:lastRow="0" w:firstColumn="1" w:lastColumn="0" w:noHBand="0" w:noVBand="1"/>
     </w:tblPr>
@@ -581,8 +581,10 @@
               <w:placeholder>
                 <w:docPart w:val="DefaultPlaceholder_-1854013440"/>
               </w:placeholder>
-              <w:dataBinding w:prefixMappings="xmlns:ns0='urn:microsoft-dynamics-nav/reports/Top Webshop Items/50131/' " w:xpath="/ns0:NavWordReportXmlPart[1]/ns0:Item[1]/ns0:CaptionForHeader[1]" w:storeItemID="{B33BF93F-266A-46F8-B3B3-AA3AA4F84BA1}"/>
+              <w:dataBinding w:prefixMappings="xmlns:ns0='urn:microsoft-dynamics-nav/reports/Top Webshop Items/50131/'" w:xpath="/ns0:NavWordReportXmlPart[1]/ns0:Item[1]/ns0:CaptionForHeader[1]" w:storeItemID="{B33BF93F-266A-46F8-B3B3-AA3AA4F84BA1}"/>
               <w:text/>
+              <w:alias w:val="#Nav: /Item/CaptionForHeader"/>
+              <w:tag w:val="#Nav: Top Webshop Items/50131"/>
             </w:sdtPr>
             <w:sdtContent>
               <w:proofErr w:type="spellStart"/>

</xml_diff>

<commit_message>
word & language fix
</commit_message>
<xml_diff>
--- a/Layouts/TopItems.docx
+++ b/Layouts/TopItems.docx
@@ -10,8 +10,9 @@
         <w:tblLook w:val="04A0" w:firstRow="1" w:lastRow="0" w:firstColumn="1" w:lastColumn="0" w:noHBand="0" w:noVBand="1"/>
       </w:tblPr>
       <w:tblGrid>
-        <w:gridCol w:w="6516"/>
-        <w:gridCol w:w="2977"/>
+        <w:gridCol w:w="6799"/>
+        <w:gridCol w:w="2410"/>
+        <w:gridCol w:w="419"/>
       </w:tblGrid>
       <w:tr>
         <w:trPr>
@@ -23,7 +24,7 @@
             <w:tag w:val="#Nav: Top Webshop Items/50131"/>
             <w:id w:val="-1342767028"/>
             <w:placeholder>
-              <w:docPart w:val="DB0F27ABF72B49A78BAFB544A324A689"/>
+              <w:docPart w:val="31DCC5578D934FBBA96603BF1A077338"/>
             </w:placeholder>
             <w:dataBinding w:prefixMappings="xmlns:ns0='urn:microsoft-dynamics-nav/reports/Top Webshop Items/50131/'" w:xpath="/ns0:NavWordReportXmlPart[1]/ns0:Item[1]/ns0:DescriptionLabel[1]" w:storeItemID="{B33BF93F-266A-46F8-B3B3-AA3AA4F84BA1}"/>
             <w:text/>
@@ -33,29 +34,31 @@
             <w:tc>
               <w:tcPr>
                 <w:cnfStyle w:val="001000000000" w:firstRow="0" w:lastRow="0" w:firstColumn="1" w:lastColumn="0" w:oddVBand="0" w:evenVBand="0" w:oddHBand="0" w:evenHBand="0" w:firstRowFirstColumn="0" w:firstRowLastColumn="0" w:lastRowFirstColumn="0" w:lastRowLastColumn="0"/>
-                <w:tcW w:w="6516" w:type="dxa"/>
+                <w:tcW w:w="6799" w:type="dxa"/>
               </w:tcPr>
               <w:p>
+                <w:proofErr w:type="spellStart"/>
                 <w:r>
                   <w:t>DescriptionLabel</w:t>
                 </w:r>
+                <w:proofErr w:type="spellEnd"/>
               </w:p>
             </w:tc>
           </w:sdtContent>
         </w:sdt>
         <w:tc>
           <w:tcPr>
-            <w:tcW w:w="2977" w:type="dxa"/>
+            <w:tcW w:w="2829" w:type="dxa"/>
+            <w:gridSpan w:val="2"/>
+            <w:tcBorders>
+              <w:bottom w:val="single" w:color="9CC2E5" w:themeColor="accent5" w:themeTint="99" w:sz="4" w:space="0"/>
+            </w:tcBorders>
           </w:tcPr>
           <w:p>
             <w:pPr>
               <w:ind w:right="39"/>
               <w:jc w:val="right"/>
               <w:cnfStyle w:val="100000000000" w:firstRow="1" w:lastRow="0" w:firstColumn="0" w:lastColumn="0" w:oddVBand="0" w:evenVBand="0" w:oddHBand="0" w:evenHBand="0" w:firstRowFirstColumn="0" w:firstRowLastColumn="0" w:lastRowFirstColumn="0" w:lastRowLastColumn="0"/>
-              <w:rPr>
-                <w:b w:val="0"/>
-                <w:bCs w:val="0"/>
-              </w:rPr>
             </w:pPr>
             <w:sdt>
               <w:sdtPr>
@@ -63,16 +66,18 @@
                 <w:tag w:val="#Nav: Top Webshop Items/50131"/>
                 <w:id w:val="-1214733271"/>
                 <w:placeholder>
-                  <w:docPart w:val="15591DA3E793436593A0907619C61773"/>
+                  <w:docPart w:val="0C888823FF584A69BA59C327BC800AA7"/>
                 </w:placeholder>
                 <w:dataBinding w:prefixMappings="xmlns:ns0='urn:microsoft-dynamics-nav/reports/Top Webshop Items/50131/'" w:xpath="/ns0:NavWordReportXmlPart[1]/ns0:Item[1]/ns0:ValueSoldLabel[1]" w:storeItemID="{B33BF93F-266A-46F8-B3B3-AA3AA4F84BA1}"/>
                 <w:text/>
               </w:sdtPr>
               <w:sdtEndPr/>
               <w:sdtContent>
+                <w:proofErr w:type="spellStart"/>
                 <w:r>
                   <w:t>ValueSoldLabel</w:t>
                 </w:r>
+                <w:proofErr w:type="spellEnd"/>
               </w:sdtContent>
             </w:sdt>
           </w:p>
@@ -100,7 +105,7 @@
               </w:rPr>
               <w:id w:val="1949970667"/>
               <w:placeholder>
-                <w:docPart w:val="E359A0DA71BA42C58EC59DAD61CE4BBB"/>
+                <w:docPart w:val="836F07CA52974D1FA35E4AD77B87F8ED"/>
               </w:placeholder>
               <w15:repeatingSectionItem/>
             </w:sdtPr>
@@ -120,22 +125,29 @@
                     <w:tag w:val="#Nav: Top Webshop Items/50131"/>
                     <w:id w:val="-1800522854"/>
                     <w:placeholder>
-                      <w:docPart w:val="1375D2DA49D94FB198F0AC90DDF4BC81"/>
+                      <w:docPart w:val="3CCD25B3DEF54F488737E636E4823C3D"/>
                     </w:placeholder>
                     <w:dataBinding w:prefixMappings="xmlns:ns0='urn:microsoft-dynamics-nav/reports/Top Webshop Items/50131/'" w:xpath="/ns0:NavWordReportXmlPart[1]/ns0:Item[1]/ns0:Description[1]" w:storeItemID="{B33BF93F-266A-46F8-B3B3-AA3AA4F84BA1}"/>
                     <w:text/>
                   </w:sdtPr>
-                  <w:sdtEndPr/>
+                  <w:sdtEndPr>
+                    <w:rPr>
+                      <w:b/>
+                      <w:bCs/>
+                    </w:rPr>
+                  </w:sdtEndPr>
                   <w:sdtContent>
                     <w:tc>
                       <w:tcPr>
                         <w:cnfStyle w:val="001000000000" w:firstRow="0" w:lastRow="0" w:firstColumn="1" w:lastColumn="0" w:oddVBand="0" w:evenVBand="0" w:oddHBand="0" w:evenHBand="0" w:firstRowFirstColumn="0" w:firstRowLastColumn="0" w:lastRowFirstColumn="0" w:lastRowLastColumn="0"/>
-                        <w:tcW w:w="6516" w:type="dxa"/>
+                        <w:tcW w:w="6799" w:type="dxa"/>
                       </w:tcPr>
                       <w:p>
+                        <w:proofErr w:type="spellStart"/>
                         <w:r>
                           <w:t>Description</w:t>
                         </w:r>
+                        <w:proofErr w:type="spellEnd"/>
                       </w:p>
                     </w:tc>
                   </w:sdtContent>
@@ -146,7 +158,7 @@
                     <w:tag w:val="#Nav: Top Webshop Items/50131"/>
                     <w:id w:val="1975318926"/>
                     <w:placeholder>
-                      <w:docPart w:val="1375D2DA49D94FB198F0AC90DDF4BC81"/>
+                      <w:docPart w:val="3CCD25B3DEF54F488737E636E4823C3D"/>
                     </w:placeholder>
                     <w:dataBinding w:prefixMappings="xmlns:ns0='urn:microsoft-dynamics-nav/reports/Top Webshop Items/50131/'" w:xpath="/ns0:NavWordReportXmlPart[1]/ns0:Item[1]/ns0:ValueSold[1]" w:storeItemID="{B33BF93F-266A-46F8-B3B3-AA3AA4F84BA1}"/>
                     <w:text/>
@@ -155,19 +167,58 @@
                   <w:sdtContent>
                     <w:tc>
                       <w:tcPr>
-                        <w:tcW w:w="2977" w:type="dxa"/>
+                        <w:tcW w:w="2410" w:type="dxa"/>
+                        <w:tcBorders>
+                          <w:right w:val="nil"/>
+                        </w:tcBorders>
                       </w:tcPr>
                       <w:p>
                         <w:pPr>
                           <w:cnfStyle w:val="000000100000" w:firstRow="0" w:lastRow="0" w:firstColumn="0" w:lastColumn="0" w:oddVBand="0" w:evenVBand="0" w:oddHBand="1" w:evenHBand="0" w:firstRowFirstColumn="0" w:firstRowLastColumn="0" w:lastRowFirstColumn="0" w:lastRowLastColumn="0"/>
                         </w:pPr>
+                        <w:proofErr w:type="spellStart"/>
                         <w:r>
                           <w:t>ValueSold</w:t>
                         </w:r>
+                        <w:proofErr w:type="spellEnd"/>
                       </w:p>
                     </w:tc>
                   </w:sdtContent>
                 </w:sdt>
+                <w:tc>
+                  <w:tcPr>
+                    <w:tcW w:w="419" w:type="dxa"/>
+                    <w:tcBorders>
+                      <w:left w:val="nil"/>
+                    </w:tcBorders>
+                  </w:tcPr>
+                  <w:p>
+                    <w:pPr>
+                      <w:ind w:left="-111"/>
+                      <w:cnfStyle w:val="000000100000" w:firstRow="0" w:lastRow="0" w:firstColumn="0" w:lastColumn="0" w:oddVBand="0" w:evenVBand="0" w:oddHBand="1" w:evenHBand="0" w:firstRowFirstColumn="0" w:firstRowLastColumn="0" w:lastRowFirstColumn="0" w:lastRowLastColumn="0"/>
+                    </w:pPr>
+                    <w:sdt>
+                      <w:sdtPr>
+                        <w:alias w:val="#Nav: /Item/Currency"/>
+                        <w:tag w:val="#Nav: Top Webshop Items/50131"/>
+                        <w:id w:val="-747580431"/>
+                        <w:placeholder>
+                          <w:docPart w:val="5E186823325A4BECBE6EE5597FE7DAE4"/>
+                        </w:placeholder>
+                        <w:dataBinding w:prefixMappings="xmlns:ns0='urn:microsoft-dynamics-nav/reports/Top Webshop Items/50131/'" w:xpath="/ns0:NavWordReportXmlPart[1]/ns0:Item[1]/ns0:Currency[1]" w:storeItemID="{B33BF93F-266A-46F8-B3B3-AA3AA4F84BA1}"/>
+                        <w:text/>
+                      </w:sdtPr>
+                      <w:sdtEndPr/>
+                      <w:sdtContent>
+                        <w:proofErr w:type="spellStart"/>
+                        <w:r>
+                          <w:t>Currency</w:t>
+                        </w:r>
+                        <w:proofErr w:type="spellEnd"/>
+                      </w:sdtContent>
+                    </w:sdt>
+                  </w:p>
+                </w:tc>
               </w:tr>
             </w:sdtContent>
           </w:sdt>
@@ -179,55 +230,15 @@
       <w:r>
         <w:t>//Summa sor</w:t>
       </w:r>
-    </w:p>
-    <w:p>
-      <w:sdt>
-        <w:sdtPr>
-          <w:alias w:val="#Nav: /Item/ValueSold"/>
-          <w:tag w:val="#Nav: Top Webshop Items/50131"/>
-          <w:id w:val="147559762"/>
-          <w:placeholder>
-            <w:docPart w:val="DefaultPlaceholder_-1854013440"/>
-          </w:placeholder>
-          <w:dataBinding w:prefixMappings="xmlns:ns0='urn:microsoft-dynamics-nav/reports/Top Webshop Items/50131/'" w:xpath="/ns0:NavWordReportXmlPart[1]/ns0:Item[1]/ns0:ValueSold[1]" w:storeItemID="{B33BF93F-266A-46F8-B3B3-AA3AA4F84BA1}"/>
-          <w:text/>
-        </w:sdtPr>
-        <w:sdtEndPr/>
-        <w:sdtContent>
-          <w:r>
-            <w:t>ValueSold</w:t>
-          </w:r>
-        </w:sdtContent>
-      </w:sdt>
       <w:r>
-        <w:t xml:space="preserve">  </w:t>
+        <w:t xml:space="preserve"> </w:t>
       </w:r>
-      <w:sdt>
-        <w:sdtPr>
-          <w:alias w:val="#Nav: /Item/Currency"/>
-          <w:tag w:val="#Nav: Top Webshop Items/50131"/>
-          <w:id w:val="-747580431"/>
-          <w:placeholder>
-            <w:docPart w:val="DefaultPlaceholder_-1854013440"/>
-          </w:placeholder>
-          <w:dataBinding w:prefixMappings="xmlns:ns0='urn:microsoft-dynamics-nav/reports/Top Webshop Items/50131/'" w:xpath="/ns0:NavWordReportXmlPart[1]/ns0:Item[1]/ns0:Currency[1]" w:storeItemID="{B33BF93F-266A-46F8-B3B3-AA3AA4F84BA1}"/>
-          <w:text/>
-        </w:sdtPr>
-        <w:sdtEndPr/>
-        <w:sdtContent>
-          <w:r>
-            <w:t>Currency</w:t>
-          </w:r>
-        </w:sdtContent>
-      </w:sdt>
+      <w:bookmarkStart w:name="_GoBack" w:id="0"/>
+      <w:bookmarkEnd w:id="0"/>
     </w:p>
     <w:sectPr>
-      <w:headerReference w:type="even" r:id="rId8"/>
-      <w:headerReference w:type="default" r:id="rId9"/>
-      <w:footerReference w:type="even" r:id="rId10"/>
-      <w:footerReference w:type="default" r:id="rId11"/>
-      <w:headerReference w:type="first" r:id="rId12"/>
-      <w:footerReference w:type="first" r:id="rId13"/>
+      <w:headerReference w:type="default" r:id="rId8"/>
+      <w:footerReference w:type="default" r:id="rId9"/>
       <w:pgSz w:w="11906" w:h="16838"/>
       <w:pgMar w:top="1701" w:right="1134" w:bottom="1701" w:left="1134" w:header="708" w:footer="708" w:gutter="0"/>
       <w:cols w:space="708"/>
@@ -263,16 +274,6 @@
 </file>
 
 <file path=word/footer1.xml><?xml version="1.0" encoding="utf-8"?>
-<w:ftr xmlns:wpc="http://schemas.microsoft.com/office/word/2010/wordprocessingCanvas" xmlns:cx="http://schemas.microsoft.com/office/drawing/2014/chartex" xmlns:cx1="http://schemas.microsoft.com/office/drawing/2015/9/8/chartex" xmlns:cx2="http://schemas.microsoft.com/office/drawing/2015/10/21/chartex" xmlns:cx3="http://schemas.microsoft.com/office/drawing/2016/5/9/chartex" xmlns:cx4="http://schemas.microsoft.com/office/drawing/2016/5/10/chartex" xmlns:cx5="http://schemas.microsoft.com/office/drawing/2016/5/11/chartex" xmlns:cx6="http://schemas.microsoft.com/office/drawing/2016/5/12/chartex" xmlns:cx7="http://schemas.microsoft.com/office/drawing/2016/5/13/chartex" xmlns:cx8="http://schemas.microsoft.com/office/drawing/2016/5/14/chartex" xmlns:mc="http://schemas.openxmlformats.org/markup-compatibility/2006" xmlns:aink="http://schemas.microsoft.com/office/drawing/2016/ink" xmlns:am3d="http://schemas.microsoft.com/office/drawing/2017/model3d" xmlns:o="urn:schemas-microsoft-com:office:office" xmlns:r="http://schemas.openxmlformats.org/officeDocument/2006/relationships" xmlns:m="http://schemas.openxmlformats.org/officeDocument/2006/math" xmlns:v="urn:schemas-microsoft-com:vml" xmlns:wp14="http://schemas.microsoft.com/office/word/2010/wordprocessingDrawing" xmlns:wp="http://schemas.openxmlformats.org/drawingml/2006/wordprocessingDrawing" xmlns:w10="urn:schemas-microsoft-com:office:word" xmlns:w="http://schemas.openxmlformats.org/wordprocessingml/2006/main" xmlns:w14="http://schemas.microsoft.com/office/word/2010/wordml" xmlns:w15="http://schemas.microsoft.com/office/word/2012/wordml" xmlns:w16cid="http://schemas.microsoft.com/office/word/2016/wordml/cid" xmlns:w16se="http://schemas.microsoft.com/office/word/2015/wordml/symex" xmlns:wpg="http://schemas.microsoft.com/office/word/2010/wordprocessingGroup" xmlns:wpi="http://schemas.microsoft.com/office/word/2010/wordprocessingInk" xmlns:wne="http://schemas.microsoft.com/office/word/2006/wordml" xmlns:wps="http://schemas.microsoft.com/office/word/2010/wordprocessingShape" mc:Ignorable="w14 w15 w16se w16cid wp14">
-  <w:p>
-    <w:pPr>
-      <w:pStyle w:val="llb"/>
-    </w:pPr>
-  </w:p>
-</w:ftr>
-</file>
-
-<file path=word/footer2.xml><?xml version="1.0" encoding="utf-8"?>
 <w:ftr xmlns:a="http://schemas.openxmlformats.org/drawingml/2006/main" xmlns:a14="http://schemas.microsoft.com/office/drawing/2010/main" xmlns:wpc="http://schemas.microsoft.com/office/word/2010/wordprocessingCanvas" xmlns:cx="http://schemas.microsoft.com/office/drawing/2014/chartex" xmlns:cx1="http://schemas.microsoft.com/office/drawing/2015/9/8/chartex" xmlns:cx2="http://schemas.microsoft.com/office/drawing/2015/10/21/chartex" xmlns:cx3="http://schemas.microsoft.com/office/drawing/2016/5/9/chartex" xmlns:cx4="http://schemas.microsoft.com/office/drawing/2016/5/10/chartex" xmlns:cx5="http://schemas.microsoft.com/office/drawing/2016/5/11/chartex" xmlns:cx6="http://schemas.microsoft.com/office/drawing/2016/5/12/chartex" xmlns:cx7="http://schemas.microsoft.com/office/drawing/2016/5/13/chartex" xmlns:cx8="http://schemas.microsoft.com/office/drawing/2016/5/14/chartex" xmlns:mc="http://schemas.openxmlformats.org/markup-compatibility/2006" xmlns:aink="http://schemas.microsoft.com/office/drawing/2016/ink" xmlns:am3d="http://schemas.microsoft.com/office/drawing/2017/model3d" xmlns:o="urn:schemas-microsoft-com:office:office" xmlns:r="http://schemas.openxmlformats.org/officeDocument/2006/relationships" xmlns:m="http://schemas.openxmlformats.org/officeDocument/2006/math" xmlns:v="urn:schemas-microsoft-com:vml" xmlns:wp14="http://schemas.microsoft.com/office/word/2010/wordprocessingDrawing" xmlns:wp="http://schemas.openxmlformats.org/drawingml/2006/wordprocessingDrawing" xmlns:w10="urn:schemas-microsoft-com:office:word" xmlns:w="http://schemas.openxmlformats.org/wordprocessingml/2006/main" xmlns:w14="http://schemas.microsoft.com/office/word/2010/wordml" xmlns:w15="http://schemas.microsoft.com/office/word/2012/wordml" xmlns:w16cid="http://schemas.microsoft.com/office/word/2016/wordml/cid" xmlns:w16se="http://schemas.microsoft.com/office/word/2015/wordml/symex" xmlns:wpg="http://schemas.microsoft.com/office/word/2010/wordprocessingGroup" xmlns:wpi="http://schemas.microsoft.com/office/word/2010/wordprocessingInk" xmlns:wne="http://schemas.microsoft.com/office/word/2006/wordml" xmlns:wps="http://schemas.microsoft.com/office/word/2010/wordprocessingShape" mc:Ignorable="w14 w15 w16se w16cid wp14">
   <w:sdt>
     <w:sdtPr>
@@ -555,16 +556,6 @@
 </w:ftr>
 </file>
 
-<file path=word/footer3.xml><?xml version="1.0" encoding="utf-8"?>
-<w:ftr xmlns:wpc="http://schemas.microsoft.com/office/word/2010/wordprocessingCanvas" xmlns:cx="http://schemas.microsoft.com/office/drawing/2014/chartex" xmlns:cx1="http://schemas.microsoft.com/office/drawing/2015/9/8/chartex" xmlns:cx2="http://schemas.microsoft.com/office/drawing/2015/10/21/chartex" xmlns:cx3="http://schemas.microsoft.com/office/drawing/2016/5/9/chartex" xmlns:cx4="http://schemas.microsoft.com/office/drawing/2016/5/10/chartex" xmlns:cx5="http://schemas.microsoft.com/office/drawing/2016/5/11/chartex" xmlns:cx6="http://schemas.microsoft.com/office/drawing/2016/5/12/chartex" xmlns:cx7="http://schemas.microsoft.com/office/drawing/2016/5/13/chartex" xmlns:cx8="http://schemas.microsoft.com/office/drawing/2016/5/14/chartex" xmlns:mc="http://schemas.openxmlformats.org/markup-compatibility/2006" xmlns:aink="http://schemas.microsoft.com/office/drawing/2016/ink" xmlns:am3d="http://schemas.microsoft.com/office/drawing/2017/model3d" xmlns:o="urn:schemas-microsoft-com:office:office" xmlns:r="http://schemas.openxmlformats.org/officeDocument/2006/relationships" xmlns:m="http://schemas.openxmlformats.org/officeDocument/2006/math" xmlns:v="urn:schemas-microsoft-com:vml" xmlns:wp14="http://schemas.microsoft.com/office/word/2010/wordprocessingDrawing" xmlns:wp="http://schemas.openxmlformats.org/drawingml/2006/wordprocessingDrawing" xmlns:w10="urn:schemas-microsoft-com:office:word" xmlns:w="http://schemas.openxmlformats.org/wordprocessingml/2006/main" xmlns:w14="http://schemas.microsoft.com/office/word/2010/wordml" xmlns:w15="http://schemas.microsoft.com/office/word/2012/wordml" xmlns:w16cid="http://schemas.microsoft.com/office/word/2016/wordml/cid" xmlns:w16se="http://schemas.microsoft.com/office/word/2015/wordml/symex" xmlns:wpg="http://schemas.microsoft.com/office/word/2010/wordprocessingGroup" xmlns:wpi="http://schemas.microsoft.com/office/word/2010/wordprocessingInk" xmlns:wne="http://schemas.microsoft.com/office/word/2006/wordml" xmlns:wps="http://schemas.microsoft.com/office/word/2010/wordprocessingShape" mc:Ignorable="w14 w15 w16se w16cid wp14">
-  <w:p>
-    <w:pPr>
-      <w:pStyle w:val="llb"/>
-    </w:pPr>
-  </w:p>
-</w:ftr>
-</file>
-
 <file path=word/footnotes.xml><?xml version="1.0" encoding="utf-8"?>
 <w:footnotes xmlns:wpc="http://schemas.microsoft.com/office/word/2010/wordprocessingCanvas" xmlns:cx="http://schemas.microsoft.com/office/drawing/2014/chartex" xmlns:cx1="http://schemas.microsoft.com/office/drawing/2015/9/8/chartex" xmlns:cx2="http://schemas.microsoft.com/office/drawing/2015/10/21/chartex" xmlns:cx3="http://schemas.microsoft.com/office/drawing/2016/5/9/chartex" xmlns:cx4="http://schemas.microsoft.com/office/drawing/2016/5/10/chartex" xmlns:cx5="http://schemas.microsoft.com/office/drawing/2016/5/11/chartex" xmlns:cx6="http://schemas.microsoft.com/office/drawing/2016/5/12/chartex" xmlns:cx7="http://schemas.microsoft.com/office/drawing/2016/5/13/chartex" xmlns:cx8="http://schemas.microsoft.com/office/drawing/2016/5/14/chartex" xmlns:mc="http://schemas.openxmlformats.org/markup-compatibility/2006" xmlns:aink="http://schemas.microsoft.com/office/drawing/2016/ink" xmlns:am3d="http://schemas.microsoft.com/office/drawing/2017/model3d" xmlns:o="urn:schemas-microsoft-com:office:office" xmlns:r="http://schemas.openxmlformats.org/officeDocument/2006/relationships" xmlns:m="http://schemas.openxmlformats.org/officeDocument/2006/math" xmlns:v="urn:schemas-microsoft-com:vml" xmlns:wp14="http://schemas.microsoft.com/office/word/2010/wordprocessingDrawing" xmlns:wp="http://schemas.openxmlformats.org/drawingml/2006/wordprocessingDrawing" xmlns:w10="urn:schemas-microsoft-com:office:word" xmlns:w="http://schemas.openxmlformats.org/wordprocessingml/2006/main" xmlns:w14="http://schemas.microsoft.com/office/word/2010/wordml" xmlns:w15="http://schemas.microsoft.com/office/word/2012/wordml" xmlns:w16cid="http://schemas.microsoft.com/office/word/2016/wordml/cid" xmlns:w16se="http://schemas.microsoft.com/office/word/2015/wordml/symex" xmlns:wpg="http://schemas.microsoft.com/office/word/2010/wordprocessingGroup" xmlns:wpi="http://schemas.microsoft.com/office/word/2010/wordprocessingInk" xmlns:wne="http://schemas.microsoft.com/office/word/2006/wordml" xmlns:wps="http://schemas.microsoft.com/office/word/2010/wordprocessingShape" mc:Ignorable="w14 w15 w16se w16cid wp14">
   <w:footnote w:type="separator" w:id="-1">
@@ -592,20 +583,10 @@
 
 <file path=word/header1.xml><?xml version="1.0" encoding="utf-8"?>
 <w:hdr xmlns:wpc="http://schemas.microsoft.com/office/word/2010/wordprocessingCanvas" xmlns:cx="http://schemas.microsoft.com/office/drawing/2014/chartex" xmlns:cx1="http://schemas.microsoft.com/office/drawing/2015/9/8/chartex" xmlns:cx2="http://schemas.microsoft.com/office/drawing/2015/10/21/chartex" xmlns:cx3="http://schemas.microsoft.com/office/drawing/2016/5/9/chartex" xmlns:cx4="http://schemas.microsoft.com/office/drawing/2016/5/10/chartex" xmlns:cx5="http://schemas.microsoft.com/office/drawing/2016/5/11/chartex" xmlns:cx6="http://schemas.microsoft.com/office/drawing/2016/5/12/chartex" xmlns:cx7="http://schemas.microsoft.com/office/drawing/2016/5/13/chartex" xmlns:cx8="http://schemas.microsoft.com/office/drawing/2016/5/14/chartex" xmlns:mc="http://schemas.openxmlformats.org/markup-compatibility/2006" xmlns:aink="http://schemas.microsoft.com/office/drawing/2016/ink" xmlns:am3d="http://schemas.microsoft.com/office/drawing/2017/model3d" xmlns:o="urn:schemas-microsoft-com:office:office" xmlns:r="http://schemas.openxmlformats.org/officeDocument/2006/relationships" xmlns:m="http://schemas.openxmlformats.org/officeDocument/2006/math" xmlns:v="urn:schemas-microsoft-com:vml" xmlns:wp14="http://schemas.microsoft.com/office/word/2010/wordprocessingDrawing" xmlns:wp="http://schemas.openxmlformats.org/drawingml/2006/wordprocessingDrawing" xmlns:w10="urn:schemas-microsoft-com:office:word" xmlns:w="http://schemas.openxmlformats.org/wordprocessingml/2006/main" xmlns:w14="http://schemas.microsoft.com/office/word/2010/wordml" xmlns:w15="http://schemas.microsoft.com/office/word/2012/wordml" xmlns:w16cid="http://schemas.microsoft.com/office/word/2016/wordml/cid" xmlns:w16se="http://schemas.microsoft.com/office/word/2015/wordml/symex" xmlns:wpg="http://schemas.microsoft.com/office/word/2010/wordprocessingGroup" xmlns:wpi="http://schemas.microsoft.com/office/word/2010/wordprocessingInk" xmlns:wne="http://schemas.microsoft.com/office/word/2006/wordml" xmlns:wps="http://schemas.microsoft.com/office/word/2010/wordprocessingShape" mc:Ignorable="w14 w15 w16se w16cid wp14">
-  <w:p>
-    <w:pPr>
-      <w:pStyle w:val="lfej"/>
-    </w:pPr>
-  </w:p>
-</w:hdr>
-</file>
-
-<file path=word/header2.xml><?xml version="1.0" encoding="utf-8"?>
-<w:hdr xmlns:wpc="http://schemas.microsoft.com/office/word/2010/wordprocessingCanvas" xmlns:cx="http://schemas.microsoft.com/office/drawing/2014/chartex" xmlns:cx1="http://schemas.microsoft.com/office/drawing/2015/9/8/chartex" xmlns:cx2="http://schemas.microsoft.com/office/drawing/2015/10/21/chartex" xmlns:cx3="http://schemas.microsoft.com/office/drawing/2016/5/9/chartex" xmlns:cx4="http://schemas.microsoft.com/office/drawing/2016/5/10/chartex" xmlns:cx5="http://schemas.microsoft.com/office/drawing/2016/5/11/chartex" xmlns:cx6="http://schemas.microsoft.com/office/drawing/2016/5/12/chartex" xmlns:cx7="http://schemas.microsoft.com/office/drawing/2016/5/13/chartex" xmlns:cx8="http://schemas.microsoft.com/office/drawing/2016/5/14/chartex" xmlns:mc="http://schemas.openxmlformats.org/markup-compatibility/2006" xmlns:aink="http://schemas.microsoft.com/office/drawing/2016/ink" xmlns:am3d="http://schemas.microsoft.com/office/drawing/2017/model3d" xmlns:o="urn:schemas-microsoft-com:office:office" xmlns:r="http://schemas.openxmlformats.org/officeDocument/2006/relationships" xmlns:m="http://schemas.openxmlformats.org/officeDocument/2006/math" xmlns:v="urn:schemas-microsoft-com:vml" xmlns:wp14="http://schemas.microsoft.com/office/word/2010/wordprocessingDrawing" xmlns:wp="http://schemas.openxmlformats.org/drawingml/2006/wordprocessingDrawing" xmlns:w10="urn:schemas-microsoft-com:office:word" xmlns:w="http://schemas.openxmlformats.org/wordprocessingml/2006/main" xmlns:w14="http://schemas.microsoft.com/office/word/2010/wordml" xmlns:w15="http://schemas.microsoft.com/office/word/2012/wordml" xmlns:w16cid="http://schemas.microsoft.com/office/word/2016/wordml/cid" xmlns:w16se="http://schemas.microsoft.com/office/word/2015/wordml/symex" xmlns:wpg="http://schemas.microsoft.com/office/word/2010/wordprocessingGroup" xmlns:wpi="http://schemas.microsoft.com/office/word/2010/wordprocessingInk" xmlns:wne="http://schemas.microsoft.com/office/word/2006/wordml" xmlns:wps="http://schemas.microsoft.com/office/word/2010/wordprocessingShape" mc:Ignorable="w14 w15 w16se w16cid wp14">
   <w:tbl>
     <w:tblPr>
       <w:tblStyle w:val="Rcsostblzat"/>
-      <w:tblW w:w="0" w:type="auto"/>
+      <w:tblW w:w="9640" w:type="dxa"/>
       <w:tblBorders>
         <w:top w:val="none" w:color="auto" w:sz="0" w:space="0"/>
         <w:left w:val="none" w:color="auto" w:sz="0" w:space="0"/>
@@ -617,13 +598,13 @@
       <w:tblLook w:val="04A0" w:firstRow="1" w:lastRow="0" w:firstColumn="1" w:lastColumn="0" w:noHBand="0" w:noVBand="1"/>
     </w:tblPr>
     <w:tblGrid>
-      <w:gridCol w:w="4814"/>
-      <w:gridCol w:w="4814"/>
+      <w:gridCol w:w="7088"/>
+      <w:gridCol w:w="2552"/>
     </w:tblGrid>
     <w:tr>
       <w:tc>
         <w:tcPr>
-          <w:tcW w:w="4814" w:type="dxa"/>
+          <w:tcW w:w="7088" w:type="dxa"/>
         </w:tcPr>
         <w:p>
           <w:pPr>
@@ -654,6 +635,7 @@
             </w:sdtPr>
             <w:sdtEndPr/>
             <w:sdtContent>
+              <w:proofErr w:type="spellStart"/>
               <w:r>
                 <w:rPr>
                   <w:sz w:val="32"/>
@@ -661,6 +643,7 @@
                 </w:rPr>
                 <w:t>CaptionForHeader</w:t>
               </w:r>
+              <w:proofErr w:type="spellEnd"/>
             </w:sdtContent>
           </w:sdt>
         </w:p>
@@ -693,6 +676,7 @@
                   <w:szCs w:val="28"/>
                 </w:rPr>
               </w:pPr>
+              <w:proofErr w:type="spellStart"/>
               <w:r>
                 <w:rPr>
                   <w:sz w:val="28"/>
@@ -700,6 +684,7 @@
                 </w:rPr>
                 <w:t>CompanyName</w:t>
               </w:r>
+              <w:proofErr w:type="spellEnd"/>
             </w:p>
           </w:sdtContent>
         </w:sdt>
@@ -711,14 +696,16 @@
               <w:tab w:val="right" w:pos="9638"/>
             </w:tabs>
           </w:pPr>
+          <w:proofErr w:type="spellStart"/>
           <w:r>
             <w:t>eveveve</w:t>
           </w:r>
+          <w:proofErr w:type="spellEnd"/>
         </w:p>
       </w:tc>
       <w:tc>
         <w:tcPr>
-          <w:tcW w:w="4814" w:type="dxa"/>
+          <w:tcW w:w="2552" w:type="dxa"/>
         </w:tcPr>
         <w:p>
           <w:pPr>
@@ -729,14 +716,26 @@
             </w:tabs>
             <w:jc w:val="right"/>
           </w:pPr>
-          <w:r>
-            <w:t>/</w:t>
-          </w:r>
-          <w:bookmarkStart w:name="_GoBack" w:id="0"/>
-          <w:bookmarkEnd w:id="0"/>
-          <w:r>
-            <w:t>/</w:t>
-          </w:r>
+          <w:sdt>
+            <w:sdtPr>
+              <w:alias w:val="#Nav: /Item/DateString"/>
+              <w:tag w:val="#Nav: Top Webshop Items/50131"/>
+              <w:id w:val="2041318941"/>
+              <w:placeholder>
+                <w:docPart w:val="DefaultPlaceholder_-1854013440"/>
+              </w:placeholder>
+              <w:dataBinding w:prefixMappings="xmlns:ns0='urn:microsoft-dynamics-nav/reports/Top Webshop Items/50131/'" w:xpath="/ns0:NavWordReportXmlPart[1]/ns0:Item[1]/ns0:DateString[1]" w:storeItemID="{B33BF93F-266A-46F8-B3B3-AA3AA4F84BA1}"/>
+              <w:text/>
+            </w:sdtPr>
+            <w:sdtEndPr/>
+            <w:sdtContent>
+              <w:proofErr w:type="spellStart"/>
+              <w:r>
+                <w:t>DateString</w:t>
+              </w:r>
+              <w:proofErr w:type="spellEnd"/>
+            </w:sdtContent>
+          </w:sdt>
         </w:p>
         <w:p>
           <w:pPr>
@@ -748,8 +747,13 @@
             <w:jc w:val="right"/>
           </w:pPr>
           <w:r>
-            <w:t>0000rgsergseg vrsvf</w:t>
+            <w:t xml:space="preserve">0000rgsergseg </w:t>
           </w:r>
+          <w:proofErr w:type="spellStart"/>
+          <w:r>
+            <w:t>vrsvf</w:t>
+          </w:r>
+          <w:proofErr w:type="spellEnd"/>
         </w:p>
         <w:p>
           <w:pPr>
@@ -760,9 +764,11 @@
             </w:tabs>
             <w:jc w:val="right"/>
           </w:pPr>
+          <w:proofErr w:type="spellStart"/>
           <w:r>
             <w:t>veevev</w:t>
           </w:r>
+          <w:proofErr w:type="spellEnd"/>
         </w:p>
       </w:tc>
     </w:tr>
@@ -786,16 +792,6 @@
         <w:tab w:val="clear" w:pos="9072"/>
         <w:tab w:val="right" w:pos="9638"/>
       </w:tabs>
-    </w:pPr>
-  </w:p>
-</w:hdr>
-</file>
-
-<file path=word/header3.xml><?xml version="1.0" encoding="utf-8"?>
-<w:hdr xmlns:wpc="http://schemas.microsoft.com/office/word/2010/wordprocessingCanvas" xmlns:cx="http://schemas.microsoft.com/office/drawing/2014/chartex" xmlns:cx1="http://schemas.microsoft.com/office/drawing/2015/9/8/chartex" xmlns:cx2="http://schemas.microsoft.com/office/drawing/2015/10/21/chartex" xmlns:cx3="http://schemas.microsoft.com/office/drawing/2016/5/9/chartex" xmlns:cx4="http://schemas.microsoft.com/office/drawing/2016/5/10/chartex" xmlns:cx5="http://schemas.microsoft.com/office/drawing/2016/5/11/chartex" xmlns:cx6="http://schemas.microsoft.com/office/drawing/2016/5/12/chartex" xmlns:cx7="http://schemas.microsoft.com/office/drawing/2016/5/13/chartex" xmlns:cx8="http://schemas.microsoft.com/office/drawing/2016/5/14/chartex" xmlns:mc="http://schemas.openxmlformats.org/markup-compatibility/2006" xmlns:aink="http://schemas.microsoft.com/office/drawing/2016/ink" xmlns:am3d="http://schemas.microsoft.com/office/drawing/2017/model3d" xmlns:o="urn:schemas-microsoft-com:office:office" xmlns:r="http://schemas.openxmlformats.org/officeDocument/2006/relationships" xmlns:m="http://schemas.openxmlformats.org/officeDocument/2006/math" xmlns:v="urn:schemas-microsoft-com:vml" xmlns:wp14="http://schemas.microsoft.com/office/word/2010/wordprocessingDrawing" xmlns:wp="http://schemas.openxmlformats.org/drawingml/2006/wordprocessingDrawing" xmlns:w10="urn:schemas-microsoft-com:office:word" xmlns:w="http://schemas.openxmlformats.org/wordprocessingml/2006/main" xmlns:w14="http://schemas.microsoft.com/office/word/2010/wordml" xmlns:w15="http://schemas.microsoft.com/office/word/2012/wordml" xmlns:w16cid="http://schemas.microsoft.com/office/word/2016/wordml/cid" xmlns:w16se="http://schemas.microsoft.com/office/word/2015/wordml/symex" xmlns:wpg="http://schemas.microsoft.com/office/word/2010/wordprocessingGroup" xmlns:wpi="http://schemas.microsoft.com/office/word/2010/wordprocessingInk" xmlns:wne="http://schemas.microsoft.com/office/word/2006/wordml" xmlns:wps="http://schemas.microsoft.com/office/word/2010/wordprocessingShape" mc:Ignorable="w14 w15 w16se w16cid wp14">
-  <w:p>
-    <w:pPr>
-      <w:pStyle w:val="lfej"/>
     </w:pPr>
   </w:p>
 </w:hdr>
@@ -1486,7 +1482,7 @@
     </w:docPart>
     <w:docPart>
       <w:docPartPr>
-        <w:name w:val="DB0F27ABF72B49A78BAFB544A324A689"/>
+        <w:name w:val="836F07CA52974D1FA35E4AD77B87F8ED"/>
         <w:category>
           <w:name w:val="Általános"/>
           <w:gallery w:val="placeholder"/>
@@ -1497,12 +1493,41 @@
         <w:behaviors>
           <w:behavior w:val="content"/>
         </w:behaviors>
-        <w:guid w:val="{5625F085-21E8-4129-8BBC-78E918D54D28}"/>
+        <w:guid w:val="{E55D581A-6281-4A6F-B250-920E5C9D4250}"/>
       </w:docPartPr>
       <w:docPartBody>
         <w:p>
           <w:pPr>
-            <w:pStyle w:val="DB0F27ABF72B49A78BAFB544A324A689"/>
+            <w:pStyle w:val="836F07CA52974D1FA35E4AD77B87F8ED"/>
+          </w:pPr>
+          <w:r>
+            <w:rPr>
+              <w:rStyle w:val="Helyrzszveg"/>
+            </w:rPr>
+            <w:t>Adja meg az ismételni kívánt tartalmat, például más tartalomvezérlőket. Ezt a vezérlőt táblázatsorok köré is beszúrhatja, így megismételheti a táblázat egyes részeit.</w:t>
+          </w:r>
+        </w:p>
+      </w:docPartBody>
+    </w:docPart>
+    <w:docPart>
+      <w:docPartPr>
+        <w:name w:val="3CCD25B3DEF54F488737E636E4823C3D"/>
+        <w:category>
+          <w:name w:val="Általános"/>
+          <w:gallery w:val="placeholder"/>
+        </w:category>
+        <w:types>
+          <w:type w:val="bbPlcHdr"/>
+        </w:types>
+        <w:behaviors>
+          <w:behavior w:val="content"/>
+        </w:behaviors>
+        <w:guid w:val="{417D3AE5-8745-489F-826C-7D56BC732FEA}"/>
+      </w:docPartPr>
+      <w:docPartBody>
+        <w:p>
+          <w:pPr>
+            <w:pStyle w:val="3CCD25B3DEF54F488737E636E4823C3D"/>
           </w:pPr>
           <w:r>
             <w:rPr>
@@ -1515,7 +1540,7 @@
     </w:docPart>
     <w:docPart>
       <w:docPartPr>
-        <w:name w:val="E359A0DA71BA42C58EC59DAD61CE4BBB"/>
+        <w:name w:val="5E186823325A4BECBE6EE5597FE7DAE4"/>
         <w:category>
           <w:name w:val="Általános"/>
           <w:gallery w:val="placeholder"/>
@@ -1526,41 +1551,12 @@
         <w:behaviors>
           <w:behavior w:val="content"/>
         </w:behaviors>
-        <w:guid w:val="{33B27AA5-F08E-4B28-839E-4F3D343D0D57}"/>
+        <w:guid w:val="{C531F09A-961A-441B-BB55-6280DCCBF17A}"/>
       </w:docPartPr>
       <w:docPartBody>
         <w:p>
           <w:pPr>
-            <w:pStyle w:val="E359A0DA71BA42C58EC59DAD61CE4BBB"/>
-          </w:pPr>
-          <w:r>
-            <w:rPr>
-              <w:rStyle w:val="Helyrzszveg"/>
-            </w:rPr>
-            <w:t>Adja meg az ismételni kívánt tartalmat, például más tartalomvezérlőket. Ezt a vezérlőt táblázatsorok köré is beszúrhatja, így megismételheti a táblázat egyes részeit.</w:t>
-          </w:r>
-        </w:p>
-      </w:docPartBody>
-    </w:docPart>
-    <w:docPart>
-      <w:docPartPr>
-        <w:name w:val="1375D2DA49D94FB198F0AC90DDF4BC81"/>
-        <w:category>
-          <w:name w:val="Általános"/>
-          <w:gallery w:val="placeholder"/>
-        </w:category>
-        <w:types>
-          <w:type w:val="bbPlcHdr"/>
-        </w:types>
-        <w:behaviors>
-          <w:behavior w:val="content"/>
-        </w:behaviors>
-        <w:guid w:val="{1B1A8CA6-D5AD-40C7-9D8A-85E3FED512BC}"/>
-      </w:docPartPr>
-      <w:docPartBody>
-        <w:p>
-          <w:pPr>
-            <w:pStyle w:val="1375D2DA49D94FB198F0AC90DDF4BC81"/>
+            <w:pStyle w:val="5E186823325A4BECBE6EE5597FE7DAE4"/>
           </w:pPr>
           <w:r>
             <w:rPr>
@@ -1573,7 +1569,7 @@
     </w:docPart>
     <w:docPart>
       <w:docPartPr>
-        <w:name w:val="15591DA3E793436593A0907619C61773"/>
+        <w:name w:val="31DCC5578D934FBBA96603BF1A077338"/>
         <w:category>
           <w:name w:val="Általános"/>
           <w:gallery w:val="placeholder"/>
@@ -1584,12 +1580,41 @@
         <w:behaviors>
           <w:behavior w:val="content"/>
         </w:behaviors>
-        <w:guid w:val="{4FC5181D-AEC9-4295-957E-5BCB407F4C67}"/>
+        <w:guid w:val="{3A7DBC50-5FF2-4AEF-A7C0-5AD84CC11756}"/>
       </w:docPartPr>
       <w:docPartBody>
         <w:p>
           <w:pPr>
-            <w:pStyle w:val="15591DA3E793436593A0907619C61773"/>
+            <w:pStyle w:val="31DCC5578D934FBBA96603BF1A077338"/>
+          </w:pPr>
+          <w:r>
+            <w:rPr>
+              <w:rStyle w:val="Helyrzszveg"/>
+            </w:rPr>
+            <w:t>Szöveg beírásához kattintson vagy koppintson ide.</w:t>
+          </w:r>
+        </w:p>
+      </w:docPartBody>
+    </w:docPart>
+    <w:docPart>
+      <w:docPartPr>
+        <w:name w:val="0C888823FF584A69BA59C327BC800AA7"/>
+        <w:category>
+          <w:name w:val="Általános"/>
+          <w:gallery w:val="placeholder"/>
+        </w:category>
+        <w:types>
+          <w:type w:val="bbPlcHdr"/>
+        </w:types>
+        <w:behaviors>
+          <w:behavior w:val="content"/>
+        </w:behaviors>
+        <w:guid w:val="{9412B88F-9E86-4ED4-A4DE-FFC11BEB2197}"/>
+      </w:docPartPr>
+      <w:docPartBody>
+        <w:p>
+          <w:pPr>
+            <w:pStyle w:val="0C888823FF584A69BA59C327BC800AA7"/>
           </w:pPr>
           <w:r>
             <w:rPr>
@@ -1651,14 +1676,19 @@
     <w:rsid w:val="000A2892"/>
     <w:rsid w:val="0029356F"/>
     <w:rsid w:val="003C3F0D"/>
+    <w:rsid w:val="003D08B2"/>
     <w:rsid w:val="004A6BB4"/>
+    <w:rsid w:val="004E5AFA"/>
     <w:rsid w:val="00774B6B"/>
+    <w:rsid w:val="007A510E"/>
     <w:rsid w:val="007E4769"/>
     <w:rsid w:val="00831A7A"/>
     <w:rsid w:val="00873296"/>
     <w:rsid w:val="008D31DB"/>
     <w:rsid w:val="008E60C7"/>
     <w:rsid w:val="008F6677"/>
+    <w:rsid w:val="00913C8E"/>
+    <w:rsid w:val="0092564A"/>
     <w:rsid w:val="00A90F48"/>
     <w:rsid w:val="00AD500A"/>
     <w:rsid w:val="00B2200E"/>
@@ -2119,7 +2149,7 @@
     <w:basedOn w:val="Bekezdsalapbettpusa"/>
     <w:uiPriority w:val="99"/>
     <w:semiHidden/>
-    <w:rsid w:val="00D85005"/>
+    <w:rsid w:val="0092564A"/>
     <w:rPr>
       <w:color w:val="808080"/>
     </w:rPr>
@@ -2163,6 +2193,34 @@
   <w:style w:type="paragraph" w:customStyle="1" w:styleId="15591DA3E793436593A0907619C61773">
     <w:name w:val="15591DA3E793436593A0907619C61773"/>
     <w:rsid w:val="00D85005"/>
+  </w:style>
+  <w:style w:type="paragraph" w:customStyle="1" w:styleId="55F6A8C2697D4438A8E299A766CD8728">
+    <w:name w:val="55F6A8C2697D4438A8E299A766CD8728"/>
+    <w:rsid w:val="0092564A"/>
+  </w:style>
+  <w:style w:type="paragraph" w:customStyle="1" w:styleId="853E85F649124B148B4E0F9D980B818A">
+    <w:name w:val="853E85F649124B148B4E0F9D980B818A"/>
+    <w:rsid w:val="0092564A"/>
+  </w:style>
+  <w:style w:type="paragraph" w:customStyle="1" w:styleId="836F07CA52974D1FA35E4AD77B87F8ED">
+    <w:name w:val="836F07CA52974D1FA35E4AD77B87F8ED"/>
+    <w:rsid w:val="0092564A"/>
+  </w:style>
+  <w:style w:type="paragraph" w:customStyle="1" w:styleId="3CCD25B3DEF54F488737E636E4823C3D">
+    <w:name w:val="3CCD25B3DEF54F488737E636E4823C3D"/>
+    <w:rsid w:val="0092564A"/>
+  </w:style>
+  <w:style w:type="paragraph" w:customStyle="1" w:styleId="5E186823325A4BECBE6EE5597FE7DAE4">
+    <w:name w:val="5E186823325A4BECBE6EE5597FE7DAE4"/>
+    <w:rsid w:val="0092564A"/>
+  </w:style>
+  <w:style w:type="paragraph" w:customStyle="1" w:styleId="31DCC5578D934FBBA96603BF1A077338">
+    <w:name w:val="31DCC5578D934FBBA96603BF1A077338"/>
+    <w:rsid w:val="0092564A"/>
+  </w:style>
+  <w:style w:type="paragraph" w:customStyle="1" w:styleId="0C888823FF584A69BA59C327BC800AA7">
+    <w:name w:val="0C888823FF584A69BA59C327BC800AA7"/>
+    <w:rsid w:val="0092564A"/>
   </w:style>
 </w:styles>
 </file>
@@ -2469,9 +2527,7 @@
 </a:theme>
 </file>
 
-<file path=customXml/item1.xml>��< ? x m l   v e r s i o n = " 1 . 0 "   e n c o d i n g = " u t f - 1 6 " ? > - 
- < N a v W o r d R e p o r t X m l P a r t   x m l n s = " u r n : m i c r o s o f t - d y n a m i c s - n a v / r e p o r t s / T o p   W e b s h o p   I t e m s / 5 0 1 3 1 / " > +<file path=customXml/item1.xml>��< ? x m l   v e r s i o n = " 1 . 0 "   e n c o d i n g = " u t f - 1 6 " ? > < N a v W o r d R e p o r t X m l P a r t   x m l n s = " u r n : m i c r o s o f t - d y n a m i c s - n a v / r e p o r t s / T o p   W e b s h o p   I t e m s / 5 0 1 3 1 / " >   
      < I t e m >   
@@ -2509,7 +2565,7 @@
 </file>
 
 <file path=customXml/itemProps2.xml><?xml version="1.0" encoding="utf-8"?>
-<ds:datastoreItem xmlns:ds="http://schemas.openxmlformats.org/officeDocument/2006/customXml" ds:itemID="{92E9533F-046E-459C-A7D2-46D6118CA0AD}">
+<ds:datastoreItem xmlns:ds="http://schemas.openxmlformats.org/officeDocument/2006/customXml" ds:itemID="{D781F17B-3C94-4EE6-8E5A-240F2F8E6E5C}">
   <ds:schemaRefs>
     <ds:schemaRef ds:uri="http://schemas.openxmlformats.org/officeDocument/2006/bibliography"/>
   </ds:schemaRefs>

</xml_diff>

<commit_message>
added a few features to report top items
</commit_message>
<xml_diff>
--- a/Layouts/TopItems.docx
+++ b/Layouts/TopItems.docx
@@ -36,9 +36,11 @@
                 <w:tcW w:w="6516" w:type="dxa"/>
               </w:tcPr>
               <w:p>
+                <w:proofErr w:type="spellStart"/>
                 <w:r>
                   <w:t>DescriptionLabel</w:t>
                 </w:r>
+                <w:proofErr w:type="spellEnd"/>
               </w:p>
             </w:tc>
           </w:sdtContent>
@@ -70,9 +72,11 @@
               </w:sdtPr>
               <w:sdtEndPr/>
               <w:sdtContent>
+                <w:proofErr w:type="spellStart"/>
                 <w:r>
                   <w:t>ValueSoldLabel</w:t>
                 </w:r>
+                <w:proofErr w:type="spellEnd"/>
               </w:sdtContent>
             </w:sdt>
           </w:p>
@@ -125,7 +129,12 @@
                     <w:dataBinding w:prefixMappings="xmlns:ns0='urn:microsoft-dynamics-nav/reports/Top Webshop Items/50131/'" w:xpath="/ns0:NavWordReportXmlPart[1]/ns0:Item[1]/ns0:Description[1]" w:storeItemID="{B33BF93F-266A-46F8-B3B3-AA3AA4F84BA1}"/>
                     <w:text/>
                   </w:sdtPr>
-                  <w:sdtEndPr/>
+                  <w:sdtEndPr>
+                    <w:rPr>
+                      <w:b/>
+                      <w:bCs/>
+                    </w:rPr>
+                  </w:sdtEndPr>
                   <w:sdtContent>
                     <w:tc>
                       <w:tcPr>
@@ -133,9 +142,11 @@
                         <w:tcW w:w="6516" w:type="dxa"/>
                       </w:tcPr>
                       <w:p>
+                        <w:proofErr w:type="spellStart"/>
                         <w:r>
                           <w:t>Description</w:t>
                         </w:r>
+                        <w:proofErr w:type="spellEnd"/>
                       </w:p>
                     </w:tc>
                   </w:sdtContent>
@@ -161,9 +172,11 @@
                         <w:pPr>
                           <w:cnfStyle w:val="000000100000" w:firstRow="0" w:lastRow="0" w:firstColumn="0" w:lastColumn="0" w:oddVBand="0" w:evenVBand="0" w:oddHBand="1" w:evenHBand="0" w:firstRowFirstColumn="0" w:firstRowLastColumn="0" w:lastRowFirstColumn="0" w:lastRowLastColumn="0"/>
                         </w:pPr>
+                        <w:proofErr w:type="spellStart"/>
                         <w:r>
                           <w:t>ValueSold</w:t>
                         </w:r>
+                        <w:proofErr w:type="spellEnd"/>
                       </w:p>
                     </w:tc>
                   </w:sdtContent>
@@ -194,9 +207,11 @@
         </w:sdtPr>
         <w:sdtEndPr/>
         <w:sdtContent>
+          <w:proofErr w:type="spellStart"/>
           <w:r>
             <w:t>ValueSold</w:t>
           </w:r>
+          <w:proofErr w:type="spellEnd"/>
         </w:sdtContent>
       </w:sdt>
       <w:r>
@@ -215,19 +230,19 @@
         </w:sdtPr>
         <w:sdtEndPr/>
         <w:sdtContent>
+          <w:proofErr w:type="spellStart"/>
           <w:r>
             <w:t>Currency</w:t>
           </w:r>
+          <w:proofErr w:type="spellEnd"/>
         </w:sdtContent>
       </w:sdt>
+      <w:bookmarkStart w:name="_GoBack" w:id="0"/>
+      <w:bookmarkEnd w:id="0"/>
     </w:p>
     <w:sectPr>
-      <w:headerReference w:type="even" r:id="rId8"/>
-      <w:headerReference w:type="default" r:id="rId9"/>
-      <w:footerReference w:type="even" r:id="rId10"/>
-      <w:footerReference w:type="default" r:id="rId11"/>
-      <w:headerReference w:type="first" r:id="rId12"/>
-      <w:footerReference w:type="first" r:id="rId13"/>
+      <w:headerReference w:type="default" r:id="rId8"/>
+      <w:footerReference w:type="default" r:id="rId9"/>
       <w:pgSz w:w="11906" w:h="16838"/>
       <w:pgMar w:top="1701" w:right="1134" w:bottom="1701" w:left="1134" w:header="708" w:footer="708" w:gutter="0"/>
       <w:cols w:space="708"/>
@@ -263,16 +278,6 @@
 </file>
 
 <file path=word/footer1.xml><?xml version="1.0" encoding="utf-8"?>
-<w:ftr xmlns:wpc="http://schemas.microsoft.com/office/word/2010/wordprocessingCanvas" xmlns:cx="http://schemas.microsoft.com/office/drawing/2014/chartex" xmlns:cx1="http://schemas.microsoft.com/office/drawing/2015/9/8/chartex" xmlns:cx2="http://schemas.microsoft.com/office/drawing/2015/10/21/chartex" xmlns:cx3="http://schemas.microsoft.com/office/drawing/2016/5/9/chartex" xmlns:cx4="http://schemas.microsoft.com/office/drawing/2016/5/10/chartex" xmlns:cx5="http://schemas.microsoft.com/office/drawing/2016/5/11/chartex" xmlns:cx6="http://schemas.microsoft.com/office/drawing/2016/5/12/chartex" xmlns:cx7="http://schemas.microsoft.com/office/drawing/2016/5/13/chartex" xmlns:cx8="http://schemas.microsoft.com/office/drawing/2016/5/14/chartex" xmlns:mc="http://schemas.openxmlformats.org/markup-compatibility/2006" xmlns:aink="http://schemas.microsoft.com/office/drawing/2016/ink" xmlns:am3d="http://schemas.microsoft.com/office/drawing/2017/model3d" xmlns:o="urn:schemas-microsoft-com:office:office" xmlns:r="http://schemas.openxmlformats.org/officeDocument/2006/relationships" xmlns:m="http://schemas.openxmlformats.org/officeDocument/2006/math" xmlns:v="urn:schemas-microsoft-com:vml" xmlns:wp14="http://schemas.microsoft.com/office/word/2010/wordprocessingDrawing" xmlns:wp="http://schemas.openxmlformats.org/drawingml/2006/wordprocessingDrawing" xmlns:w10="urn:schemas-microsoft-com:office:word" xmlns:w="http://schemas.openxmlformats.org/wordprocessingml/2006/main" xmlns:w14="http://schemas.microsoft.com/office/word/2010/wordml" xmlns:w15="http://schemas.microsoft.com/office/word/2012/wordml" xmlns:w16cid="http://schemas.microsoft.com/office/word/2016/wordml/cid" xmlns:w16se="http://schemas.microsoft.com/office/word/2015/wordml/symex" xmlns:wpg="http://schemas.microsoft.com/office/word/2010/wordprocessingGroup" xmlns:wpi="http://schemas.microsoft.com/office/word/2010/wordprocessingInk" xmlns:wne="http://schemas.microsoft.com/office/word/2006/wordml" xmlns:wps="http://schemas.microsoft.com/office/word/2010/wordprocessingShape" mc:Ignorable="w14 w15 w16se w16cid wp14">
-  <w:p>
-    <w:pPr>
-      <w:pStyle w:val="llb"/>
-    </w:pPr>
-  </w:p>
-</w:ftr>
-</file>
-
-<file path=word/footer2.xml><?xml version="1.0" encoding="utf-8"?>
 <w:ftr xmlns:a="http://schemas.openxmlformats.org/drawingml/2006/main" xmlns:a14="http://schemas.microsoft.com/office/drawing/2010/main" xmlns:wpc="http://schemas.microsoft.com/office/word/2010/wordprocessingCanvas" xmlns:cx="http://schemas.microsoft.com/office/drawing/2014/chartex" xmlns:cx1="http://schemas.microsoft.com/office/drawing/2015/9/8/chartex" xmlns:cx2="http://schemas.microsoft.com/office/drawing/2015/10/21/chartex" xmlns:cx3="http://schemas.microsoft.com/office/drawing/2016/5/9/chartex" xmlns:cx4="http://schemas.microsoft.com/office/drawing/2016/5/10/chartex" xmlns:cx5="http://schemas.microsoft.com/office/drawing/2016/5/11/chartex" xmlns:cx6="http://schemas.microsoft.com/office/drawing/2016/5/12/chartex" xmlns:cx7="http://schemas.microsoft.com/office/drawing/2016/5/13/chartex" xmlns:cx8="http://schemas.microsoft.com/office/drawing/2016/5/14/chartex" xmlns:mc="http://schemas.openxmlformats.org/markup-compatibility/2006" xmlns:aink="http://schemas.microsoft.com/office/drawing/2016/ink" xmlns:am3d="http://schemas.microsoft.com/office/drawing/2017/model3d" xmlns:o="urn:schemas-microsoft-com:office:office" xmlns:r="http://schemas.openxmlformats.org/officeDocument/2006/relationships" xmlns:m="http://schemas.openxmlformats.org/officeDocument/2006/math" xmlns:v="urn:schemas-microsoft-com:vml" xmlns:wp14="http://schemas.microsoft.com/office/word/2010/wordprocessingDrawing" xmlns:wp="http://schemas.openxmlformats.org/drawingml/2006/wordprocessingDrawing" xmlns:w10="urn:schemas-microsoft-com:office:word" xmlns:w="http://schemas.openxmlformats.org/wordprocessingml/2006/main" xmlns:w14="http://schemas.microsoft.com/office/word/2010/wordml" xmlns:w15="http://schemas.microsoft.com/office/word/2012/wordml" xmlns:w16cid="http://schemas.microsoft.com/office/word/2016/wordml/cid" xmlns:w16se="http://schemas.microsoft.com/office/word/2015/wordml/symex" xmlns:wpg="http://schemas.microsoft.com/office/word/2010/wordprocessingGroup" xmlns:wpi="http://schemas.microsoft.com/office/word/2010/wordprocessingInk" xmlns:wne="http://schemas.microsoft.com/office/word/2006/wordml" xmlns:wps="http://schemas.microsoft.com/office/word/2010/wordprocessingShape" mc:Ignorable="w14 w15 w16se w16cid wp14">
   <w:sdt>
     <w:sdtPr>
@@ -555,16 +560,6 @@
 </w:ftr>
 </file>
 
-<file path=word/footer3.xml><?xml version="1.0" encoding="utf-8"?>
-<w:ftr xmlns:wpc="http://schemas.microsoft.com/office/word/2010/wordprocessingCanvas" xmlns:cx="http://schemas.microsoft.com/office/drawing/2014/chartex" xmlns:cx1="http://schemas.microsoft.com/office/drawing/2015/9/8/chartex" xmlns:cx2="http://schemas.microsoft.com/office/drawing/2015/10/21/chartex" xmlns:cx3="http://schemas.microsoft.com/office/drawing/2016/5/9/chartex" xmlns:cx4="http://schemas.microsoft.com/office/drawing/2016/5/10/chartex" xmlns:cx5="http://schemas.microsoft.com/office/drawing/2016/5/11/chartex" xmlns:cx6="http://schemas.microsoft.com/office/drawing/2016/5/12/chartex" xmlns:cx7="http://schemas.microsoft.com/office/drawing/2016/5/13/chartex" xmlns:cx8="http://schemas.microsoft.com/office/drawing/2016/5/14/chartex" xmlns:mc="http://schemas.openxmlformats.org/markup-compatibility/2006" xmlns:aink="http://schemas.microsoft.com/office/drawing/2016/ink" xmlns:am3d="http://schemas.microsoft.com/office/drawing/2017/model3d" xmlns:o="urn:schemas-microsoft-com:office:office" xmlns:r="http://schemas.openxmlformats.org/officeDocument/2006/relationships" xmlns:m="http://schemas.openxmlformats.org/officeDocument/2006/math" xmlns:v="urn:schemas-microsoft-com:vml" xmlns:wp14="http://schemas.microsoft.com/office/word/2010/wordprocessingDrawing" xmlns:wp="http://schemas.openxmlformats.org/drawingml/2006/wordprocessingDrawing" xmlns:w10="urn:schemas-microsoft-com:office:word" xmlns:w="http://schemas.openxmlformats.org/wordprocessingml/2006/main" xmlns:w14="http://schemas.microsoft.com/office/word/2010/wordml" xmlns:w15="http://schemas.microsoft.com/office/word/2012/wordml" xmlns:w16cid="http://schemas.microsoft.com/office/word/2016/wordml/cid" xmlns:w16se="http://schemas.microsoft.com/office/word/2015/wordml/symex" xmlns:wpg="http://schemas.microsoft.com/office/word/2010/wordprocessingGroup" xmlns:wpi="http://schemas.microsoft.com/office/word/2010/wordprocessingInk" xmlns:wne="http://schemas.microsoft.com/office/word/2006/wordml" xmlns:wps="http://schemas.microsoft.com/office/word/2010/wordprocessingShape" mc:Ignorable="w14 w15 w16se w16cid wp14">
-  <w:p>
-    <w:pPr>
-      <w:pStyle w:val="llb"/>
-    </w:pPr>
-  </w:p>
-</w:ftr>
-</file>
-
 <file path=word/footnotes.xml><?xml version="1.0" encoding="utf-8"?>
 <w:footnotes xmlns:wpc="http://schemas.microsoft.com/office/word/2010/wordprocessingCanvas" xmlns:cx="http://schemas.microsoft.com/office/drawing/2014/chartex" xmlns:cx1="http://schemas.microsoft.com/office/drawing/2015/9/8/chartex" xmlns:cx2="http://schemas.microsoft.com/office/drawing/2015/10/21/chartex" xmlns:cx3="http://schemas.microsoft.com/office/drawing/2016/5/9/chartex" xmlns:cx4="http://schemas.microsoft.com/office/drawing/2016/5/10/chartex" xmlns:cx5="http://schemas.microsoft.com/office/drawing/2016/5/11/chartex" xmlns:cx6="http://schemas.microsoft.com/office/drawing/2016/5/12/chartex" xmlns:cx7="http://schemas.microsoft.com/office/drawing/2016/5/13/chartex" xmlns:cx8="http://schemas.microsoft.com/office/drawing/2016/5/14/chartex" xmlns:mc="http://schemas.openxmlformats.org/markup-compatibility/2006" xmlns:aink="http://schemas.microsoft.com/office/drawing/2016/ink" xmlns:am3d="http://schemas.microsoft.com/office/drawing/2017/model3d" xmlns:o="urn:schemas-microsoft-com:office:office" xmlns:r="http://schemas.openxmlformats.org/officeDocument/2006/relationships" xmlns:m="http://schemas.openxmlformats.org/officeDocument/2006/math" xmlns:v="urn:schemas-microsoft-com:vml" xmlns:wp14="http://schemas.microsoft.com/office/word/2010/wordprocessingDrawing" xmlns:wp="http://schemas.openxmlformats.org/drawingml/2006/wordprocessingDrawing" xmlns:w10="urn:schemas-microsoft-com:office:word" xmlns:w="http://schemas.openxmlformats.org/wordprocessingml/2006/main" xmlns:w14="http://schemas.microsoft.com/office/word/2010/wordml" xmlns:w15="http://schemas.microsoft.com/office/word/2012/wordml" xmlns:w16cid="http://schemas.microsoft.com/office/word/2016/wordml/cid" xmlns:w16se="http://schemas.microsoft.com/office/word/2015/wordml/symex" xmlns:wpg="http://schemas.microsoft.com/office/word/2010/wordprocessingGroup" xmlns:wpi="http://schemas.microsoft.com/office/word/2010/wordprocessingInk" xmlns:wne="http://schemas.microsoft.com/office/word/2006/wordml" xmlns:wps="http://schemas.microsoft.com/office/word/2010/wordprocessingShape" mc:Ignorable="w14 w15 w16se w16cid wp14">
   <w:footnote w:type="separator" w:id="-1">
@@ -591,16 +586,6 @@
 </file>
 
 <file path=word/header1.xml><?xml version="1.0" encoding="utf-8"?>
-<w:hdr xmlns:wpc="http://schemas.microsoft.com/office/word/2010/wordprocessingCanvas" xmlns:cx="http://schemas.microsoft.com/office/drawing/2014/chartex" xmlns:cx1="http://schemas.microsoft.com/office/drawing/2015/9/8/chartex" xmlns:cx2="http://schemas.microsoft.com/office/drawing/2015/10/21/chartex" xmlns:cx3="http://schemas.microsoft.com/office/drawing/2016/5/9/chartex" xmlns:cx4="http://schemas.microsoft.com/office/drawing/2016/5/10/chartex" xmlns:cx5="http://schemas.microsoft.com/office/drawing/2016/5/11/chartex" xmlns:cx6="http://schemas.microsoft.com/office/drawing/2016/5/12/chartex" xmlns:cx7="http://schemas.microsoft.com/office/drawing/2016/5/13/chartex" xmlns:cx8="http://schemas.microsoft.com/office/drawing/2016/5/14/chartex" xmlns:mc="http://schemas.openxmlformats.org/markup-compatibility/2006" xmlns:aink="http://schemas.microsoft.com/office/drawing/2016/ink" xmlns:am3d="http://schemas.microsoft.com/office/drawing/2017/model3d" xmlns:o="urn:schemas-microsoft-com:office:office" xmlns:r="http://schemas.openxmlformats.org/officeDocument/2006/relationships" xmlns:m="http://schemas.openxmlformats.org/officeDocument/2006/math" xmlns:v="urn:schemas-microsoft-com:vml" xmlns:wp14="http://schemas.microsoft.com/office/word/2010/wordprocessingDrawing" xmlns:wp="http://schemas.openxmlformats.org/drawingml/2006/wordprocessingDrawing" xmlns:w10="urn:schemas-microsoft-com:office:word" xmlns:w="http://schemas.openxmlformats.org/wordprocessingml/2006/main" xmlns:w14="http://schemas.microsoft.com/office/word/2010/wordml" xmlns:w15="http://schemas.microsoft.com/office/word/2012/wordml" xmlns:w16cid="http://schemas.microsoft.com/office/word/2016/wordml/cid" xmlns:w16se="http://schemas.microsoft.com/office/word/2015/wordml/symex" xmlns:wpg="http://schemas.microsoft.com/office/word/2010/wordprocessingGroup" xmlns:wpi="http://schemas.microsoft.com/office/word/2010/wordprocessingInk" xmlns:wne="http://schemas.microsoft.com/office/word/2006/wordml" xmlns:wps="http://schemas.microsoft.com/office/word/2010/wordprocessingShape" mc:Ignorable="w14 w15 w16se w16cid wp14">
-  <w:p>
-    <w:pPr>
-      <w:pStyle w:val="lfej"/>
-    </w:pPr>
-  </w:p>
-</w:hdr>
-</file>
-
-<file path=word/header2.xml><?xml version="1.0" encoding="utf-8"?>
 <w:hdr xmlns:wpc="http://schemas.microsoft.com/office/word/2010/wordprocessingCanvas" xmlns:cx="http://schemas.microsoft.com/office/drawing/2014/chartex" xmlns:cx1="http://schemas.microsoft.com/office/drawing/2015/9/8/chartex" xmlns:cx2="http://schemas.microsoft.com/office/drawing/2015/10/21/chartex" xmlns:cx3="http://schemas.microsoft.com/office/drawing/2016/5/9/chartex" xmlns:cx4="http://schemas.microsoft.com/office/drawing/2016/5/10/chartex" xmlns:cx5="http://schemas.microsoft.com/office/drawing/2016/5/11/chartex" xmlns:cx6="http://schemas.microsoft.com/office/drawing/2016/5/12/chartex" xmlns:cx7="http://schemas.microsoft.com/office/drawing/2016/5/13/chartex" xmlns:cx8="http://schemas.microsoft.com/office/drawing/2016/5/14/chartex" xmlns:mc="http://schemas.openxmlformats.org/markup-compatibility/2006" xmlns:aink="http://schemas.microsoft.com/office/drawing/2016/ink" xmlns:am3d="http://schemas.microsoft.com/office/drawing/2017/model3d" xmlns:o="urn:schemas-microsoft-com:office:office" xmlns:r="http://schemas.openxmlformats.org/officeDocument/2006/relationships" xmlns:m="http://schemas.openxmlformats.org/officeDocument/2006/math" xmlns:v="urn:schemas-microsoft-com:vml" xmlns:wp14="http://schemas.microsoft.com/office/word/2010/wordprocessingDrawing" xmlns:wp="http://schemas.openxmlformats.org/drawingml/2006/wordprocessingDrawing" xmlns:w10="urn:schemas-microsoft-com:office:word" xmlns:w="http://schemas.openxmlformats.org/wordprocessingml/2006/main" xmlns:w14="http://schemas.microsoft.com/office/word/2010/wordml" xmlns:w15="http://schemas.microsoft.com/office/word/2012/wordml" xmlns:w16cid="http://schemas.microsoft.com/office/word/2016/wordml/cid" xmlns:w16se="http://schemas.microsoft.com/office/word/2015/wordml/symex" xmlns:wpg="http://schemas.microsoft.com/office/word/2010/wordprocessingGroup" xmlns:wpi="http://schemas.microsoft.com/office/word/2010/wordprocessingInk" xmlns:wne="http://schemas.microsoft.com/office/word/2006/wordml" xmlns:wps="http://schemas.microsoft.com/office/word/2010/wordprocessingShape" mc:Ignorable="w14 w15 w16se w16cid wp14">
   <w:tbl>
     <w:tblPr>
@@ -654,6 +639,7 @@
             </w:sdtPr>
             <w:sdtEndPr/>
             <w:sdtContent>
+              <w:proofErr w:type="spellStart"/>
               <w:r>
                 <w:rPr>
                   <w:sz w:val="32"/>
@@ -661,6 +647,7 @@
                 </w:rPr>
                 <w:t>CaptionForHeader</w:t>
               </w:r>
+              <w:proofErr w:type="spellEnd"/>
             </w:sdtContent>
           </w:sdt>
         </w:p>
@@ -693,6 +680,7 @@
                   <w:szCs w:val="28"/>
                 </w:rPr>
               </w:pPr>
+              <w:proofErr w:type="spellStart"/>
               <w:r>
                 <w:rPr>
                   <w:sz w:val="28"/>
@@ -700,6 +688,7 @@
                 </w:rPr>
                 <w:t>CompanyName</w:t>
               </w:r>
+              <w:proofErr w:type="spellEnd"/>
             </w:p>
           </w:sdtContent>
         </w:sdt>
@@ -711,9 +700,41 @@
               <w:tab w:val="right" w:pos="9638"/>
             </w:tabs>
           </w:pPr>
+          <w:proofErr w:type="spellStart"/>
           <w:r>
-            <w:t>eveveve</w:t>
+            <w:t>Report</w:t>
           </w:r>
+          <w:proofErr w:type="spellEnd"/>
+          <w:r>
+            <w:t xml:space="preserve"> </w:t>
+          </w:r>
+          <w:proofErr w:type="spellStart"/>
+          <w:r>
+            <w:t>id</w:t>
+          </w:r>
+          <w:proofErr w:type="spellEnd"/>
+          <w:r>
+            <w:t xml:space="preserve">: </w:t>
+          </w:r>
+          <w:sdt>
+            <w:sdtPr>
+              <w:id w:val="-1551289972"/>
+              <w:placeholder>
+                <w:docPart w:val="DefaultPlaceholder_-1854013440"/>
+              </w:placeholder>
+              <w:dataBinding w:prefixMappings="xmlns:ns0='urn:microsoft-dynamics-nav/reports/Top Webshop Items/50131/'" w:xpath="/ns0:NavWordReportXmlPart[1]/ns0:Item[1]/ns0:ReportId[1]" w:storeItemID="{B33BF93F-266A-46F8-B3B3-AA3AA4F84BA1}"/>
+              <w:text/>
+              <w:alias w:val="#Nav: /Item/ReportId"/>
+              <w:tag w:val="#Nav: Top Webshop Items/50131"/>
+            </w:sdtPr>
+            <w:sdtContent>
+              <w:proofErr w:type="spellStart"/>
+              <w:r>
+                <w:t>ReportId</w:t>
+              </w:r>
+              <w:proofErr w:type="spellEnd"/>
+            </w:sdtContent>
+          </w:sdt>
         </w:p>
       </w:tc>
       <w:tc>
@@ -729,14 +750,26 @@
             </w:tabs>
             <w:jc w:val="right"/>
           </w:pPr>
-          <w:r>
-            <w:t>/</w:t>
-          </w:r>
-          <w:bookmarkStart w:name="_GoBack" w:id="0"/>
-          <w:bookmarkEnd w:id="0"/>
-          <w:r>
-            <w:t>/</w:t>
-          </w:r>
+          <w:sdt>
+            <w:sdtPr>
+              <w:alias w:val="#Nav: /Item/DateString"/>
+              <w:tag w:val="#Nav: Top Webshop Items/50131"/>
+              <w:id w:val="1917430005"/>
+              <w:placeholder>
+                <w:docPart w:val="DefaultPlaceholder_-1854013440"/>
+              </w:placeholder>
+              <w:dataBinding w:prefixMappings="xmlns:ns0='urn:microsoft-dynamics-nav/reports/Top Webshop Items/50131/'" w:xpath="/ns0:NavWordReportXmlPart[1]/ns0:Item[1]/ns0:DateString[1]" w:storeItemID="{B33BF93F-266A-46F8-B3B3-AA3AA4F84BA1}"/>
+              <w:text/>
+            </w:sdtPr>
+            <w:sdtEndPr/>
+            <w:sdtContent>
+              <w:proofErr w:type="spellStart"/>
+              <w:r>
+                <w:t>DateString</w:t>
+              </w:r>
+              <w:proofErr w:type="spellEnd"/>
+            </w:sdtContent>
+          </w:sdt>
         </w:p>
         <w:p>
           <w:pPr>
@@ -748,8 +781,13 @@
             <w:jc w:val="right"/>
           </w:pPr>
           <w:r>
-            <w:t>0000rgsergseg vrsvf</w:t>
+            <w:t xml:space="preserve">0000rgsergseg </w:t>
           </w:r>
+          <w:proofErr w:type="spellStart"/>
+          <w:r>
+            <w:t>vrsvf</w:t>
+          </w:r>
+          <w:proofErr w:type="spellEnd"/>
         </w:p>
         <w:p>
           <w:pPr>
@@ -760,9 +798,11 @@
             </w:tabs>
             <w:jc w:val="right"/>
           </w:pPr>
+          <w:proofErr w:type="spellStart"/>
           <w:r>
             <w:t>veevev</w:t>
           </w:r>
+          <w:proofErr w:type="spellEnd"/>
         </w:p>
       </w:tc>
     </w:tr>
@@ -786,16 +826,6 @@
         <w:tab w:val="clear" w:pos="9072"/>
         <w:tab w:val="right" w:pos="9638"/>
       </w:tabs>
-    </w:pPr>
-  </w:p>
-</w:hdr>
-</file>
-
-<file path=word/header3.xml><?xml version="1.0" encoding="utf-8"?>
-<w:hdr xmlns:wpc="http://schemas.microsoft.com/office/word/2010/wordprocessingCanvas" xmlns:cx="http://schemas.microsoft.com/office/drawing/2014/chartex" xmlns:cx1="http://schemas.microsoft.com/office/drawing/2015/9/8/chartex" xmlns:cx2="http://schemas.microsoft.com/office/drawing/2015/10/21/chartex" xmlns:cx3="http://schemas.microsoft.com/office/drawing/2016/5/9/chartex" xmlns:cx4="http://schemas.microsoft.com/office/drawing/2016/5/10/chartex" xmlns:cx5="http://schemas.microsoft.com/office/drawing/2016/5/11/chartex" xmlns:cx6="http://schemas.microsoft.com/office/drawing/2016/5/12/chartex" xmlns:cx7="http://schemas.microsoft.com/office/drawing/2016/5/13/chartex" xmlns:cx8="http://schemas.microsoft.com/office/drawing/2016/5/14/chartex" xmlns:mc="http://schemas.openxmlformats.org/markup-compatibility/2006" xmlns:aink="http://schemas.microsoft.com/office/drawing/2016/ink" xmlns:am3d="http://schemas.microsoft.com/office/drawing/2017/model3d" xmlns:o="urn:schemas-microsoft-com:office:office" xmlns:r="http://schemas.openxmlformats.org/officeDocument/2006/relationships" xmlns:m="http://schemas.openxmlformats.org/officeDocument/2006/math" xmlns:v="urn:schemas-microsoft-com:vml" xmlns:wp14="http://schemas.microsoft.com/office/word/2010/wordprocessingDrawing" xmlns:wp="http://schemas.openxmlformats.org/drawingml/2006/wordprocessingDrawing" xmlns:w10="urn:schemas-microsoft-com:office:word" xmlns:w="http://schemas.openxmlformats.org/wordprocessingml/2006/main" xmlns:w14="http://schemas.microsoft.com/office/word/2010/wordml" xmlns:w15="http://schemas.microsoft.com/office/word/2012/wordml" xmlns:w16cid="http://schemas.microsoft.com/office/word/2016/wordml/cid" xmlns:w16se="http://schemas.microsoft.com/office/word/2015/wordml/symex" xmlns:wpg="http://schemas.microsoft.com/office/word/2010/wordprocessingGroup" xmlns:wpi="http://schemas.microsoft.com/office/word/2010/wordprocessingInk" xmlns:wne="http://schemas.microsoft.com/office/word/2006/wordml" xmlns:wps="http://schemas.microsoft.com/office/word/2010/wordprocessingShape" mc:Ignorable="w14 w15 w16se w16cid wp14">
-  <w:p>
-    <w:pPr>
-      <w:pStyle w:val="lfej"/>
     </w:pPr>
   </w:p>
 </w:hdr>
@@ -1649,9 +1679,11 @@
     <w:rsidRoot w:val="00CC4F42"/>
     <w:rsid w:val="00084CB5"/>
     <w:rsid w:val="000A2892"/>
+    <w:rsid w:val="00117580"/>
     <w:rsid w:val="0029356F"/>
     <w:rsid w:val="003C3F0D"/>
     <w:rsid w:val="004A6BB4"/>
+    <w:rsid w:val="004B2067"/>
     <w:rsid w:val="00774B6B"/>
     <w:rsid w:val="007E4769"/>
     <w:rsid w:val="00831A7A"/>
@@ -1662,6 +1694,7 @@
     <w:rsid w:val="00A90F48"/>
     <w:rsid w:val="00AD500A"/>
     <w:rsid w:val="00B2200E"/>
+    <w:rsid w:val="00C979C6"/>
     <w:rsid w:val="00CC4F42"/>
     <w:rsid w:val="00D85005"/>
     <w:rsid w:val="00E616AE"/>
@@ -1682,8 +1715,8 @@
   </m:mathPr>
   <w:themeFontLang w:val="hu-HU"/>
   <w:clrSchemeMapping w:bg1="light1" w:t1="dark1" w:bg2="light2" w:t2="dark2" w:accent1="accent1" w:accent2="accent2" w:accent3="accent3" w:accent4="accent4" w:accent5="accent5" w:accent6="accent6" w:hyperlink="hyperlink" w:followedHyperlink="followedHyperlink"/>
-  <w:decimalSymbol w:val=","/>
-  <w:listSeparator w:val=";"/>
+  <w:decimalSymbol w:val="."/>
+  <w:listSeparator w:val=","/>
   <w15:chartTrackingRefBased/>
 </w:settings>
 </file>
@@ -2469,9 +2502,7 @@
 </a:theme>
 </file>
 
-<file path=customXml/item1.xml>��< ? x m l   v e r s i o n = " 1 . 0 "   e n c o d i n g = " u t f - 1 6 " ? > - 
- < N a v W o r d R e p o r t X m l P a r t   x m l n s = " u r n : m i c r o s o f t - d y n a m i c s - n a v / r e p o r t s / T o p   W e b s h o p   I t e m s / 5 0 1 3 1 / " > +<file path=customXml/item1.xml>��< ? x m l   v e r s i o n = " 1 . 0 "   e n c o d i n g = " u t f - 1 6 " ? > < N a v W o r d R e p o r t X m l P a r t   x m l n s = " u r n : m i c r o s o f t - d y n a m i c s - n a v / r e p o r t s / T o p   W e b s h o p   I t e m s / 5 0 1 3 1 / " >   
      < I t e m >   
@@ -2486,6 +2517,8 @@
          < D e s c r i p t i o n > D e s c r i p t i o n < / D e s c r i p t i o n >   
          < D e s c r i p t i o n L a b e l > D e s c r i p t i o n L a b e l < / D e s c r i p t i o n L a b e l > + 
+         < R e p o r t I d > R e p o r t I d < / R e p o r t I d >   
          < V a l u e S o l d > V a l u e S o l d < / V a l u e S o l d >   
@@ -2509,7 +2542,7 @@
 </file>
 
 <file path=customXml/itemProps2.xml><?xml version="1.0" encoding="utf-8"?>
-<ds:datastoreItem xmlns:ds="http://schemas.openxmlformats.org/officeDocument/2006/customXml" ds:itemID="{92E9533F-046E-459C-A7D2-46D6118CA0AD}">
+<ds:datastoreItem xmlns:ds="http://schemas.openxmlformats.org/officeDocument/2006/customXml" ds:itemID="{0009986E-6CA8-47F3-B85E-FD27C447F5EA}">
   <ds:schemaRefs>
     <ds:schemaRef ds:uri="http://schemas.openxmlformats.org/officeDocument/2006/bibliography"/>
   </ds:schemaRefs>

</xml_diff>

<commit_message>
rep page no. added
</commit_message>
<xml_diff>
--- a/Layouts/TopItems.docx
+++ b/Layouts/TopItems.docx
@@ -232,15 +232,16 @@
     <w:p>
       <w:sdt>
         <w:sdtPr>
+          <w:alias w:val="#Nav: /Item/TotalPrice"/>
+          <w:tag w:val="#Nav: Top Webshop Items/50131"/>
           <w:id w:val="-577132620"/>
           <w:placeholder>
             <w:docPart w:val="DefaultPlaceholder_-1854013440"/>
           </w:placeholder>
           <w:dataBinding w:prefixMappings="xmlns:ns0='urn:microsoft-dynamics-nav/reports/Top Webshop Items/50131/'" w:xpath="/ns0:NavWordReportXmlPart[1]/ns0:Item[1]/ns0:TotalPrice[1]" w:storeItemID="{B33BF93F-266A-46F8-B3B3-AA3AA4F84BA1}"/>
           <w:text/>
-          <w:alias w:val="#Nav: /Item/TotalPrice"/>
-          <w:tag w:val="#Nav: Top Webshop Items/50131"/>
         </w:sdtPr>
+        <w:sdtEndPr/>
         <w:sdtContent>
           <w:r>
             <w:t>TotalPrice</w:t>
@@ -651,15 +652,15 @@
               <w:tab w:val="right" w:pos="9638"/>
             </w:tabs>
             <w:rPr>
-              <w:sz w:val="32"/>
-              <w:szCs w:val="32"/>
+              <w:sz w:val="36"/>
+              <w:szCs w:val="36"/>
             </w:rPr>
           </w:pPr>
           <w:sdt>
             <w:sdtPr>
               <w:rPr>
-                <w:sz w:val="32"/>
-                <w:szCs w:val="32"/>
+                <w:sz w:val="36"/>
+                <w:szCs w:val="36"/>
               </w:rPr>
               <w:alias w:val="#Nav: /Item/CaptionForHeader"/>
               <w:tag w:val="#Nav: Top Webshop Items/50131"/>
@@ -675,8 +676,8 @@
               <w:proofErr w:type="spellStart"/>
               <w:r>
                 <w:rPr>
-                  <w:sz w:val="32"/>
-                  <w:szCs w:val="32"/>
+                  <w:sz w:val="36"/>
+                  <w:szCs w:val="36"/>
                 </w:rPr>
                 <w:t>CaptionForHeader</w:t>
               </w:r>
@@ -684,35 +685,36 @@
             </w:sdtContent>
           </w:sdt>
         </w:p>
-        <w:sdt>
-          <w:sdtPr>
+        <w:p>
+          <w:pPr>
+            <w:pStyle w:val="lfej"/>
+            <w:tabs>
+              <w:tab w:val="clear" w:pos="4536"/>
+              <w:tab w:val="clear" w:pos="9072"/>
+              <w:tab w:val="left" w:pos="2514"/>
+            </w:tabs>
             <w:rPr>
               <w:sz w:val="28"/>
               <w:szCs w:val="28"/>
             </w:rPr>
-            <w:alias w:val="#Nav: /Item/CompanyName"/>
-            <w:tag w:val="#Nav: Top Webshop Items/50131"/>
-            <w:id w:val="-958791360"/>
-            <w:placeholder>
-              <w:docPart w:val="DefaultPlaceholder_-1854013440"/>
-            </w:placeholder>
-            <w:dataBinding w:prefixMappings="xmlns:ns0='urn:microsoft-dynamics-nav/reports/Top Webshop Items/50131/'" w:xpath="/ns0:NavWordReportXmlPart[1]/ns0:Item[1]/ns0:CompanyName[1]" w:storeItemID="{B33BF93F-266A-46F8-B3B3-AA3AA4F84BA1}"/>
-            <w:text/>
-          </w:sdtPr>
-          <w:sdtEndPr/>
-          <w:sdtContent>
-            <w:p>
-              <w:pPr>
-                <w:pStyle w:val="lfej"/>
-                <w:tabs>
-                  <w:tab w:val="clear" w:pos="9072"/>
-                  <w:tab w:val="right" w:pos="9638"/>
-                </w:tabs>
-                <w:rPr>
-                  <w:sz w:val="28"/>
-                  <w:szCs w:val="28"/>
-                </w:rPr>
-              </w:pPr>
+          </w:pPr>
+          <w:sdt>
+            <w:sdtPr>
+              <w:rPr>
+                <w:sz w:val="28"/>
+                <w:szCs w:val="28"/>
+              </w:rPr>
+              <w:alias w:val="#Nav: /Item/CompanyName"/>
+              <w:tag w:val="#Nav: Top Webshop Items/50131"/>
+              <w:id w:val="-958791360"/>
+              <w:placeholder>
+                <w:docPart w:val="DefaultPlaceholder_-1854013440"/>
+              </w:placeholder>
+              <w:dataBinding w:prefixMappings="xmlns:ns0='urn:microsoft-dynamics-nav/reports/Top Webshop Items/50131/'" w:xpath="/ns0:NavWordReportXmlPart[1]/ns0:Item[1]/ns0:CompanyName[1]" w:storeItemID="{B33BF93F-266A-46F8-B3B3-AA3AA4F84BA1}"/>
+              <w:text/>
+            </w:sdtPr>
+            <w:sdtEndPr/>
+            <w:sdtContent>
               <w:proofErr w:type="spellStart"/>
               <w:r>
                 <w:rPr>
@@ -722,9 +724,16 @@
                 <w:t>CompanyName</w:t>
               </w:r>
               <w:proofErr w:type="spellEnd"/>
-            </w:p>
-          </w:sdtContent>
-        </w:sdt>
+            </w:sdtContent>
+          </w:sdt>
+          <w:r>
+            <w:rPr>
+              <w:sz w:val="28"/>
+              <w:szCs w:val="28"/>
+            </w:rPr>
+            <w:tab/>
+          </w:r>
+        </w:p>
         <w:p>
           <w:pPr>
             <w:pStyle w:val="lfej"/>
@@ -814,41 +823,34 @@
             </w:tabs>
             <w:jc w:val="right"/>
           </w:pPr>
+          <w:sdt>
+            <w:sdtPr>
+              <w:alias w:val="#Nav: /Item/CurrReportPageNo"/>
+              <w:tag w:val="#Nav: Top Webshop Items/50131"/>
+              <w:id w:val="-5834934"/>
+              <w:placeholder>
+                <w:docPart w:val="DefaultPlaceholder_-1854013440"/>
+              </w:placeholder>
+              <w:dataBinding w:prefixMappings="xmlns:ns0='urn:microsoft-dynamics-nav/reports/Top Webshop Items/50131/'" w:xpath="/ns0:NavWordReportXmlPart[1]/ns0:Item[1]/ns0:CurrReportPageNo[1]" w:storeItemID="{B33BF93F-266A-46F8-B3B3-AA3AA4F84BA1}"/>
+              <w:text/>
+            </w:sdtPr>
+            <w:sdtEndPr/>
+            <w:sdtContent>
+              <w:proofErr w:type="spellStart"/>
+              <w:r>
+                <w:t>CurrReportPageNo</w:t>
+              </w:r>
+              <w:proofErr w:type="spellEnd"/>
+            </w:sdtContent>
+          </w:sdt>
+          <w:r>
+            <w:t xml:space="preserve"> .</w:t>
+          </w:r>
           <w:proofErr w:type="spellStart"/>
           <w:r>
             <w:t>page</w:t>
           </w:r>
           <w:proofErr w:type="spellEnd"/>
-          <w:r>
-            <w:t xml:space="preserve"> </w:t>
-          </w:r>
-          <w:r>
-            <w:t>N</w:t>
-          </w:r>
-          <w:r>
-            <w:t>o</w:t>
-          </w:r>
-          <w:r>
-            <w:t>.</w:t>
-          </w:r>
-          <w:r>
-            <w:t xml:space="preserve"> </w:t>
-          </w:r>
-          <w:proofErr w:type="spellStart"/>
-          <w:r>
-            <w:t>missing</w:t>
-          </w:r>
-          <w:proofErr w:type="spellEnd"/>
-        </w:p>
-        <w:p>
-          <w:pPr>
-            <w:pStyle w:val="lfej"/>
-            <w:tabs>
-              <w:tab w:val="clear" w:pos="9072"/>
-              <w:tab w:val="right" w:pos="9638"/>
-            </w:tabs>
-            <w:jc w:val="right"/>
-          </w:pPr>
         </w:p>
       </w:tc>
     </w:tr>
@@ -1731,6 +1733,8 @@
     <w:rsid w:val="003C3F0D"/>
     <w:rsid w:val="004A6BB4"/>
     <w:rsid w:val="004B2067"/>
+    <w:rsid w:val="005E306D"/>
+    <w:rsid w:val="006D7490"/>
     <w:rsid w:val="00774B6B"/>
     <w:rsid w:val="007E4769"/>
     <w:rsid w:val="00831A7A"/>
@@ -1740,15 +1744,18 @@
     <w:rsid w:val="008F6677"/>
     <w:rsid w:val="00A90F48"/>
     <w:rsid w:val="00AD500A"/>
+    <w:rsid w:val="00AE15FE"/>
     <w:rsid w:val="00AE4AB3"/>
     <w:rsid w:val="00B2200E"/>
     <w:rsid w:val="00B33D18"/>
+    <w:rsid w:val="00BD1751"/>
     <w:rsid w:val="00C707B1"/>
     <w:rsid w:val="00C979C6"/>
     <w:rsid w:val="00CC4F42"/>
     <w:rsid w:val="00CD4239"/>
     <w:rsid w:val="00D81C59"/>
     <w:rsid w:val="00D85005"/>
+    <w:rsid w:val="00DB2A71"/>
     <w:rsid w:val="00E50A95"/>
     <w:rsid w:val="00E616AE"/>
     <w:rsid w:val="00F908A8"/>
@@ -2205,7 +2212,7 @@
     <w:basedOn w:val="Bekezdsalapbettpusa"/>
     <w:uiPriority w:val="99"/>
     <w:semiHidden/>
-    <w:rsid w:val="00C707B1"/>
+    <w:rsid w:val="00BD1751"/>
     <w:rPr>
       <w:color w:val="808080"/>
     </w:rPr>
@@ -2273,6 +2280,34 @@
   <w:style w:type="paragraph" w:customStyle="1" w:styleId="C513319166CB40CDA1D2146161F28F05">
     <w:name w:val="C513319166CB40CDA1D2146161F28F05"/>
     <w:rsid w:val="00C707B1"/>
+  </w:style>
+  <w:style w:type="paragraph" w:customStyle="1" w:styleId="360F49A172D1476F9FD52D49E31BD312">
+    <w:name w:val="360F49A172D1476F9FD52D49E31BD312"/>
+    <w:rsid w:val="00BD1751"/>
+  </w:style>
+  <w:style w:type="paragraph" w:customStyle="1" w:styleId="3996F603FB1D43D9B2A54E3CFB5E4DAA">
+    <w:name w:val="3996F603FB1D43D9B2A54E3CFB5E4DAA"/>
+    <w:rsid w:val="00BD1751"/>
+  </w:style>
+  <w:style w:type="paragraph" w:customStyle="1" w:styleId="A2594A605D744E7991D3B3DECEA88B3B">
+    <w:name w:val="A2594A605D744E7991D3B3DECEA88B3B"/>
+    <w:rsid w:val="00BD1751"/>
+  </w:style>
+  <w:style w:type="paragraph" w:customStyle="1" w:styleId="9BE30620A6D94A46A41D7795E545F447">
+    <w:name w:val="9BE30620A6D94A46A41D7795E545F447"/>
+    <w:rsid w:val="00BD1751"/>
+  </w:style>
+  <w:style w:type="paragraph" w:customStyle="1" w:styleId="FE4C273A5E6848BAA2510A369D613D58">
+    <w:name w:val="FE4C273A5E6848BAA2510A369D613D58"/>
+    <w:rsid w:val="00BD1751"/>
+  </w:style>
+  <w:style w:type="paragraph" w:customStyle="1" w:styleId="A1DDD46733654568AA675CB7C03BAFF9">
+    <w:name w:val="A1DDD46733654568AA675CB7C03BAFF9"/>
+    <w:rsid w:val="00BD1751"/>
+  </w:style>
+  <w:style w:type="paragraph" w:customStyle="1" w:styleId="3B57A1E58C06441990F1139295F68F2A">
+    <w:name w:val="3B57A1E58C06441990F1139295F68F2A"/>
+    <w:rsid w:val="00BD1751"/>
   </w:style>
 </w:styles>
 </file>
@@ -2589,6 +2624,8 @@
  
          < C u r r e n c y > C u r r e n c y < / C u r r e n c y >   
+         < C u r r R e p o r t P a g e N o > C u r r R e p o r t P a g e N o < / C u r r R e p o r t P a g e N o > + 
          < D a t e S t r i n g > D a t e S t r i n g < / D a t e S t r i n g >   
          < D e s c r i p t i o n > D e s c r i p t i o n < / D e s c r i p t i o n > @@ -2621,7 +2658,7 @@
 </file>
 
 <file path=customXml/itemProps2.xml><?xml version="1.0" encoding="utf-8"?>
-<ds:datastoreItem xmlns:ds="http://schemas.openxmlformats.org/officeDocument/2006/customXml" ds:itemID="{9992022E-B707-4A6F-8BF0-429D91A2D8BE}">
+<ds:datastoreItem xmlns:ds="http://schemas.openxmlformats.org/officeDocument/2006/customXml" ds:itemID="{137749B5-8432-41E0-9EC1-317EF987D897}">
   <ds:schemaRefs>
     <ds:schemaRef ds:uri="http://schemas.openxmlformats.org/officeDocument/2006/bibliography"/>
   </ds:schemaRefs>

</xml_diff>

<commit_message>
temp table in troduced for all data points needed
</commit_message>
<xml_diff>
--- a/Layouts/TopItems.docx
+++ b/Layouts/TopItems.docx
@@ -2970,7 +2970,9 @@
 </a:theme>
 </file>
 
-<file path=customXml/item1.xml>��< ? x m l   v e r s i o n = " 1 . 0 "   e n c o d i n g = " u t f - 1 6 " ? > < N a v W o r d R e p o r t X m l P a r t   x m l n s = " u r n : m i c r o s o f t - d y n a m i c s - n a v / r e p o r t s / T o p   W e b s h o p   I t e m s / 5 0 1 3 1 / " > +<file path=customXml/item1.xml>��< ? x m l   v e r s i o n = " 1 . 0 "   e n c o d i n g = " u t f - 1 6 " ? > + 
+ < N a v W o r d R e p o r t X m l P a r t   x m l n s = " u r n : m i c r o s o f t - d y n a m i c s - n a v / r e p o r t s / T o p   W e b s h o p   I t e m s / 5 0 1 3 1 / " >   
      < I t e m >   
@@ -2989,8 +2991,6 @@
          < D e s c r i p t i o n L a b e l > D e s c r i p t i o n L a b e l < / D e s c r i p t i o n L a b e l >   
          < R e p o r t I d > R e p o r t I d < / R e p o r t I d > - 
-         < R e p o r t I d L a b e l > R e p o r t I d L a b e l < / R e p o r t I d L a b e l >   
          < S u m l i n e > S u m l i n e < / S u m l i n e >   

</xml_diff>

<commit_message>
report dataitem name fixed
</commit_message>
<xml_diff>
--- a/Layouts/TopItems.docx
+++ b/Layouts/TopItems.docx
@@ -42,11 +42,9 @@
                 </w:tcBorders>
               </w:tcPr>
               <w:p>
-                <w:proofErr w:type="spellStart"/>
                 <w:r>
                   <w:t>DescriptionLabel</w:t>
                 </w:r>
-                <w:proofErr w:type="spellEnd"/>
               </w:p>
             </w:tc>
           </w:sdtContent>
@@ -80,11 +78,9 @@
               </w:sdtPr>
               <w:sdtEndPr/>
               <w:sdtContent>
-                <w:proofErr w:type="spellStart"/>
                 <w:r>
                   <w:t>ValueSoldLabel</w:t>
                 </w:r>
-                <w:proofErr w:type="spellEnd"/>
               </w:sdtContent>
             </w:sdt>
           </w:p>
@@ -96,13 +92,12 @@
             <w:b w:val="0"/>
             <w:bCs w:val="0"/>
           </w:rPr>
-          <w:alias w:val="#Nav: /Item"/>
+          <w:id w:val="1948661020"/>
+          <w15:dataBinding w:prefixMappings="xmlns:ns0='urn:microsoft-dynamics-nav/reports/Top Webshop Items/50131/'" w:xpath="/ns0:NavWordReportXmlPart[1]/ns0:PleaseWork" w:storeItemID="{B33BF93F-266A-46F8-B3B3-AA3AA4F84BA1}"/>
+          <w15:repeatingSection/>
+          <w:alias w:val="#Nav: /PleaseWork"/>
           <w:tag w:val="#Nav: Top Webshop Items/50131"/>
-          <w:id w:val="-295605275"/>
-          <w15:dataBinding w:prefixMappings="xmlns:ns0='urn:microsoft-dynamics-nav/reports/Top Webshop Items/50131/'" w:xpath="/ns0:NavWordReportXmlPart[1]/ns0:Item" w:storeItemID="{B33BF93F-266A-46F8-B3B3-AA3AA4F84BA1}"/>
-          <w15:repeatingSection/>
         </w:sdtPr>
-        <w:sdtEndPr/>
         <w:sdtContent>
           <w:sdt>
             <w:sdtPr>
@@ -110,13 +105,12 @@
                 <w:b w:val="0"/>
                 <w:bCs w:val="0"/>
               </w:rPr>
-              <w:id w:val="1949970667"/>
+              <w:id w:val="-477840479"/>
               <w:placeholder>
-                <w:docPart w:val="034EDFAC428742049C90E56396FA89CB"/>
+                <w:docPart w:val="DefaultPlaceholder_-1854013435"/>
               </w:placeholder>
               <w15:repeatingSectionItem/>
             </w:sdtPr>
-            <w:sdtEndPr/>
             <w:sdtContent>
               <w:tr>
                 <w:trPr>
@@ -128,21 +122,15 @@
                       <w:b w:val="0"/>
                       <w:bCs w:val="0"/>
                     </w:rPr>
-                    <w:alias w:val="#Nav: /PleaseWork/Description"/>
-                    <w:tag w:val="#Nav: Top Webshop Items/50131"/>
-                    <w:id w:val="-1800522854"/>
+                    <w:id w:val="-982781208"/>
                     <w:placeholder>
-                      <w:docPart w:val="112E0A6E4C5A4016BB9AD926741B4518"/>
+                      <w:docPart w:val="DefaultPlaceholder_-1854013440"/>
                     </w:placeholder>
                     <w:dataBinding w:prefixMappings="xmlns:ns0='urn:microsoft-dynamics-nav/reports/Top Webshop Items/50131/'" w:xpath="/ns0:NavWordReportXmlPart[1]/ns0:PleaseWork[1]/ns0:Description[1]" w:storeItemID="{B33BF93F-266A-46F8-B3B3-AA3AA4F84BA1}"/>
                     <w:text/>
+                    <w:alias w:val="#Nav: /PleaseWork/Description"/>
+                    <w:tag w:val="#Nav: Top Webshop Items/50131"/>
                   </w:sdtPr>
-                  <w:sdtEndPr>
-                    <w:rPr>
-                      <w:b/>
-                      <w:bCs/>
-                    </w:rPr>
-                  </w:sdtEndPr>
                   <w:sdtContent>
                     <w:tc>
                       <w:tcPr>
@@ -162,7 +150,6 @@
                             <w:bCs w:val="0"/>
                           </w:rPr>
                         </w:pPr>
-                        <w:proofErr w:type="spellStart"/>
                         <w:r>
                           <w:rPr>
                             <w:b w:val="0"/>
@@ -170,23 +157,21 @@
                           </w:rPr>
                           <w:t>Description</w:t>
                         </w:r>
-                        <w:proofErr w:type="spellEnd"/>
                       </w:p>
                     </w:tc>
                   </w:sdtContent>
                 </w:sdt>
                 <w:sdt>
                   <w:sdtPr>
-                    <w:alias w:val="#Nav: /PleaseWork/ValueSold"/>
-                    <w:tag w:val="#Nav: Top Webshop Items/50131"/>
-                    <w:id w:val="1975318926"/>
+                    <w:id w:val="732201801"/>
                     <w:placeholder>
-                      <w:docPart w:val="112E0A6E4C5A4016BB9AD926741B4518"/>
+                      <w:docPart w:val="DefaultPlaceholder_-1854013440"/>
                     </w:placeholder>
                     <w:dataBinding w:prefixMappings="xmlns:ns0='urn:microsoft-dynamics-nav/reports/Top Webshop Items/50131/'" w:xpath="/ns0:NavWordReportXmlPart[1]/ns0:PleaseWork[1]/ns0:ValueSold[1]" w:storeItemID="{B33BF93F-266A-46F8-B3B3-AA3AA4F84BA1}"/>
                     <w:text/>
+                    <w:alias w:val="#Nav: /PleaseWork/ValueSold"/>
+                    <w:tag w:val="#Nav: Top Webshop Items/50131"/>
                   </w:sdtPr>
-                  <w:sdtEndPr/>
                   <w:sdtContent>
                     <w:tc>
                       <w:tcPr>
@@ -203,27 +188,24 @@
                           <w:jc w:val="right"/>
                           <w:cnfStyle w:val="000000100000" w:firstRow="0" w:lastRow="0" w:firstColumn="0" w:lastColumn="0" w:oddVBand="0" w:evenVBand="0" w:oddHBand="1" w:evenHBand="0" w:firstRowFirstColumn="0" w:firstRowLastColumn="0" w:lastRowFirstColumn="0" w:lastRowLastColumn="0"/>
                         </w:pPr>
-                        <w:proofErr w:type="spellStart"/>
                         <w:r>
                           <w:t>ValueSold</w:t>
                         </w:r>
-                        <w:proofErr w:type="spellEnd"/>
                       </w:p>
                     </w:tc>
                   </w:sdtContent>
                 </w:sdt>
                 <w:sdt>
                   <w:sdtPr>
-                    <w:alias w:val="#Nav: /PleaseWork/Currency"/>
-                    <w:tag w:val="#Nav: Top Webshop Items/50131"/>
-                    <w:id w:val="-138727008"/>
+                    <w:id w:val="-519857383"/>
                     <w:placeholder>
                       <w:docPart w:val="DefaultPlaceholder_-1854013440"/>
                     </w:placeholder>
                     <w:dataBinding w:prefixMappings="xmlns:ns0='urn:microsoft-dynamics-nav/reports/Top Webshop Items/50131/'" w:xpath="/ns0:NavWordReportXmlPart[1]/ns0:PleaseWork[1]/ns0:Currency[1]" w:storeItemID="{B33BF93F-266A-46F8-B3B3-AA3AA4F84BA1}"/>
                     <w:text/>
+                    <w:alias w:val="#Nav: /PleaseWork/Currency"/>
+                    <w:tag w:val="#Nav: Top Webshop Items/50131"/>
                   </w:sdtPr>
-                  <w:sdtEndPr/>
                   <w:sdtContent>
                     <w:tc>
                       <w:tcPr>
@@ -239,11 +221,9 @@
                         <w:pPr>
                           <w:cnfStyle w:val="000000100000" w:firstRow="0" w:lastRow="0" w:firstColumn="0" w:lastColumn="0" w:oddVBand="0" w:evenVBand="0" w:oddHBand="1" w:evenHBand="0" w:firstRowFirstColumn="0" w:firstRowLastColumn="0" w:lastRowFirstColumn="0" w:lastRowLastColumn="0"/>
                         </w:pPr>
-                        <w:proofErr w:type="spellStart"/>
                         <w:r>
                           <w:t>Currency</w:t>
                         </w:r>
-                        <w:proofErr w:type="spellEnd"/>
                       </w:p>
                     </w:tc>
                   </w:sdtContent>
@@ -375,7 +355,6 @@
         </w:sdtPr>
         <w:sdtEndPr/>
         <w:sdtContent>
-          <w:proofErr w:type="spellStart"/>
           <w:r>
             <w:rPr>
               <w:b/>
@@ -385,7 +364,6 @@
             </w:rPr>
             <w:t>Currency</w:t>
           </w:r>
-          <w:proofErr w:type="spellEnd"/>
         </w:sdtContent>
       </w:sdt>
     </w:p>
@@ -788,7 +766,6 @@
             </w:sdtPr>
             <w:sdtEndPr/>
             <w:sdtContent>
-              <w:proofErr w:type="spellStart"/>
               <w:r>
                 <w:rPr>
                   <w:sz w:val="36"/>
@@ -796,7 +773,6 @@
                 </w:rPr>
                 <w:t>CaptionForHeader</w:t>
               </w:r>
-              <w:proofErr w:type="spellEnd"/>
             </w:sdtContent>
           </w:sdt>
         </w:p>
@@ -830,7 +806,6 @@
             </w:sdtPr>
             <w:sdtEndPr/>
             <w:sdtContent>
-              <w:proofErr w:type="spellStart"/>
               <w:r>
                 <w:rPr>
                   <w:sz w:val="28"/>
@@ -838,7 +813,6 @@
                 </w:rPr>
                 <w:t>CompanyName</w:t>
               </w:r>
-              <w:proofErr w:type="spellEnd"/>
             </w:sdtContent>
           </w:sdt>
           <w:r>
@@ -857,21 +831,8 @@
               <w:tab w:val="right" w:pos="9638"/>
             </w:tabs>
           </w:pPr>
-          <w:proofErr w:type="spellStart"/>
           <w:r>
-            <w:t>Report</w:t>
-          </w:r>
-          <w:proofErr w:type="spellEnd"/>
-          <w:r>
-            <w:t xml:space="preserve"> </w:t>
-          </w:r>
-          <w:proofErr w:type="spellStart"/>
-          <w:r>
-            <w:t>id</w:t>
-          </w:r>
-          <w:proofErr w:type="spellEnd"/>
-          <w:r>
-            <w:t xml:space="preserve">: </w:t>
+            <w:t xml:space="preserve">Report id: </w:t>
           </w:r>
           <w:sdt>
             <w:sdtPr>
@@ -886,11 +847,9 @@
             </w:sdtPr>
             <w:sdtEndPr/>
             <w:sdtContent>
-              <w:proofErr w:type="spellStart"/>
               <w:r>
                 <w:t>ReportId</w:t>
               </w:r>
-              <w:proofErr w:type="spellEnd"/>
             </w:sdtContent>
           </w:sdt>
         </w:p>
@@ -941,11 +900,9 @@
             </w:sdtPr>
             <w:sdtEndPr/>
             <w:sdtContent>
-              <w:proofErr w:type="spellStart"/>
               <w:r>
                 <w:t>DateString</w:t>
               </w:r>
-              <w:proofErr w:type="spellEnd"/>
             </w:sdtContent>
           </w:sdt>
         </w:p>
@@ -980,11 +937,9 @@
             </w:sdtPr>
             <w:sdtEndPr/>
             <w:sdtContent>
-              <w:proofErr w:type="spellStart"/>
               <w:r>
                 <w:t>CurrReportPageNo</w:t>
               </w:r>
-              <w:proofErr w:type="spellEnd"/>
             </w:sdtContent>
           </w:sdt>
         </w:p>
@@ -1776,64 +1731,6 @@
     </w:docPart>
     <w:docPart>
       <w:docPartPr>
-        <w:name w:val="034EDFAC428742049C90E56396FA89CB"/>
-        <w:category>
-          <w:name w:val="Általános"/>
-          <w:gallery w:val="placeholder"/>
-        </w:category>
-        <w:types>
-          <w:type w:val="bbPlcHdr"/>
-        </w:types>
-        <w:behaviors>
-          <w:behavior w:val="content"/>
-        </w:behaviors>
-        <w:guid w:val="{C9591B29-77FA-4B02-9F9E-0A15D20B7E4A}"/>
-      </w:docPartPr>
-      <w:docPartBody>
-        <w:p>
-          <w:pPr>
-            <w:pStyle w:val="034EDFAC428742049C90E56396FA89CB"/>
-          </w:pPr>
-          <w:r>
-            <w:rPr>
-              <w:rStyle w:val="Helyrzszveg"/>
-            </w:rPr>
-            <w:t>Adja meg az ismételni kívánt tartalmat, például más tartalomvezérlőket. Ezt a vezérlőt táblázatsorok köré is beszúrhatja, így megismételheti a táblázat egyes részeit.</w:t>
-          </w:r>
-        </w:p>
-      </w:docPartBody>
-    </w:docPart>
-    <w:docPart>
-      <w:docPartPr>
-        <w:name w:val="112E0A6E4C5A4016BB9AD926741B4518"/>
-        <w:category>
-          <w:name w:val="Általános"/>
-          <w:gallery w:val="placeholder"/>
-        </w:category>
-        <w:types>
-          <w:type w:val="bbPlcHdr"/>
-        </w:types>
-        <w:behaviors>
-          <w:behavior w:val="content"/>
-        </w:behaviors>
-        <w:guid w:val="{BA51E72C-E7F0-4A12-B786-6C5A8DFE82ED}"/>
-      </w:docPartPr>
-      <w:docPartBody>
-        <w:p>
-          <w:pPr>
-            <w:pStyle w:val="112E0A6E4C5A4016BB9AD926741B4518"/>
-          </w:pPr>
-          <w:r>
-            <w:rPr>
-              <w:rStyle w:val="Helyrzszveg"/>
-            </w:rPr>
-            <w:t>Szöveg beírásához kattintson vagy koppintson ide.</w:t>
-          </w:r>
-        </w:p>
-      </w:docPartBody>
-    </w:docPart>
-    <w:docPart>
-      <w:docPartPr>
         <w:name w:val="619F931ED48140E4896587AFD238200D"/>
         <w:category>
           <w:name w:val="Általános"/>
@@ -2006,6 +1903,32 @@
         </w:p>
       </w:docPartBody>
     </w:docPart>
+    <w:docPart>
+      <w:docPartPr>
+        <w:name w:val="DefaultPlaceholder_-1854013435"/>
+        <w:category>
+          <w:name w:val="Általános"/>
+          <w:gallery w:val="placeholder"/>
+        </w:category>
+        <w:types>
+          <w:type w:val="bbPlcHdr"/>
+        </w:types>
+        <w:behaviors>
+          <w:behavior w:val="content"/>
+        </w:behaviors>
+        <w:guid w:val="{EA92A09D-2F04-451A-813D-C32513736995}"/>
+      </w:docPartPr>
+      <w:docPartBody>
+        <w:p>
+          <w:r>
+            <w:rPr>
+              <w:rStyle w:val="Helyrzszveg"/>
+            </w:rPr>
+            <w:t>Adja meg az ismételni kívánt tartalmat, például más tartalomvezérlőket. Ezt a vezérlőt táblázatsorok köré is beszúrhatja, így megismételheti a táblázat egyes részeit.</w:t>
+          </w:r>
+        </w:p>
+      </w:docPartBody>
+    </w:docPart>
   </w:docParts>
 </w:glossaryDocument>
 </file>
@@ -2072,6 +1995,7 @@
     <w:rsid w:val="008E60C7"/>
     <w:rsid w:val="008F6677"/>
     <w:rsid w:val="009050B5"/>
+    <w:rsid w:val="0099191A"/>
     <w:rsid w:val="00A166FD"/>
     <w:rsid w:val="00A90F48"/>
     <w:rsid w:val="00AB3A66"/>
@@ -2080,6 +2004,7 @@
     <w:rsid w:val="00AE4AB3"/>
     <w:rsid w:val="00B2200E"/>
     <w:rsid w:val="00B33D18"/>
+    <w:rsid w:val="00B535E5"/>
     <w:rsid w:val="00BC035C"/>
     <w:rsid w:val="00BD1751"/>
     <w:rsid w:val="00C707B1"/>
@@ -2111,8 +2036,8 @@
   </m:mathPr>
   <w:themeFontLang w:val="hu-HU"/>
   <w:clrSchemeMapping w:bg1="light1" w:t1="dark1" w:bg2="light2" w:t2="dark2" w:accent1="accent1" w:accent2="accent2" w:accent3="accent3" w:accent4="accent4" w:accent5="accent5" w:accent6="accent6" w:hyperlink="hyperlink" w:followedHyperlink="followedHyperlink"/>
-  <w:decimalSymbol w:val=","/>
-  <w:listSeparator w:val=";"/>
+  <w:decimalSymbol w:val="."/>
+  <w:listSeparator w:val=","/>
   <w15:chartTrackingRefBased/>
 </w:settings>
 </file>
@@ -2548,7 +2473,7 @@
     <w:basedOn w:val="Bekezdsalapbettpusa"/>
     <w:uiPriority w:val="99"/>
     <w:semiHidden/>
-    <w:rsid w:val="00F4313D"/>
+    <w:rsid w:val="0099191A"/>
     <w:rPr>
       <w:color w:val="808080"/>
     </w:rPr>
@@ -2970,9 +2895,7 @@
 </a:theme>
 </file>
 
-<file path=customXml/item1.xml>��< ? x m l   v e r s i o n = " 1 . 0 "   e n c o d i n g = " u t f - 1 6 " ? > - 
- < N a v W o r d R e p o r t X m l P a r t   x m l n s = " u r n : m i c r o s o f t - d y n a m i c s - n a v / r e p o r t s / T o p   W e b s h o p   I t e m s / 5 0 1 3 1 / " > +<file path=customXml/item1.xml>��< ? x m l   v e r s i o n = " 1 . 0 "   e n c o d i n g = " u t f - 1 6 " ? > < N a v W o r d R e p o r t X m l P a r t   x m l n s = " u r n : m i c r o s o f t - d y n a m i c s - n a v / r e p o r t s / T o p   W e b s h o p   I t e m s / 5 0 1 3 1 / " >   
      < P l e a s e W o r k >   
@@ -3020,7 +2943,7 @@
 </file>
 
 <file path=customXml/itemProps2.xml><?xml version="1.0" encoding="utf-8"?>
-<ds:datastoreItem xmlns:ds="http://schemas.openxmlformats.org/officeDocument/2006/customXml" ds:itemID="{4F7AF51F-C1B4-4D77-B4DF-61299511804D}">
+<ds:datastoreItem xmlns:ds="http://schemas.openxmlformats.org/officeDocument/2006/customXml" ds:itemID="{09E8DC64-3225-454E-8EED-67B62C1A64BF}">
   <ds:schemaRefs>
     <ds:schemaRef ds:uri="http://schemas.openxmlformats.org/officeDocument/2006/bibliography"/>
   </ds:schemaRefs>

</xml_diff>

<commit_message>
Optional warranty when ordering items (1Y, 5Y)
</commit_message>
<xml_diff>
--- a/Layouts/TopItems.docx
+++ b/Layouts/TopItems.docx
@@ -2895,7 +2895,9 @@
 </a:theme>
 </file>
 
-<file path=customXml/item1.xml>��< ? x m l   v e r s i o n = " 1 . 0 "   e n c o d i n g = " u t f - 1 6 " ? > < N a v W o r d R e p o r t X m l P a r t   x m l n s = " u r n : m i c r o s o f t - d y n a m i c s - n a v / r e p o r t s / T o p   W e b s h o p   I t e m s / 5 0 1 3 1 / " > +<file path=customXml/item1.xml>��< ? x m l   v e r s i o n = " 1 . 0 "   e n c o d i n g = " u t f - 1 6 " ? > + 
+ < N a v W o r d R e p o r t X m l P a r t   x m l n s = " u r n : m i c r o s o f t - d y n a m i c s - n a v / r e p o r t s / T o p   W e b s h o p   I t e m s / 5 0 1 3 1 / " >   
      < P l e a s e W o r k >   
@@ -2918,6 +2920,10 @@
          < R e p o r t I d L a b e l > R e p o r t I d L a b e l < / R e p o r t I d L a b e l >   
          < S u m l i n e > S u m l i n e < / S u m l i n e > + 
+         < t o t a l A m o u n t O f W a r r i a n t y > t o t a l A m o u n t O f W a r r i a n t y < / t o t a l A m o u n t O f W a r r i a n t y > + 
+         < t o t a l A m o u n t O f W a r r i a n t y _ L a b e l > t o t a l A m o u n t O f W a r r i a n t y _ L a b e l < / t o t a l A m o u n t O f W a r r i a n t y _ L a b e l >   
          < T o t a l P r i c e > T o t a l P r i c e < / T o t a l P r i c e >   

</xml_diff>

<commit_message>
report label added for total warranty
</commit_message>
<xml_diff>
--- a/Layouts/TopItems.docx
+++ b/Layouts/TopItems.docx
@@ -42,9 +42,11 @@
                 </w:tcBorders>
               </w:tcPr>
               <w:p>
+                <w:proofErr w:type="spellStart"/>
                 <w:r>
                   <w:t>DescriptionLabel</w:t>
                 </w:r>
+                <w:proofErr w:type="spellEnd"/>
               </w:p>
             </w:tc>
           </w:sdtContent>
@@ -78,9 +80,11 @@
               </w:sdtPr>
               <w:sdtEndPr/>
               <w:sdtContent>
+                <w:proofErr w:type="spellStart"/>
                 <w:r>
                   <w:t>ValueSoldLabel</w:t>
                 </w:r>
+                <w:proofErr w:type="spellEnd"/>
               </w:sdtContent>
             </w:sdt>
           </w:p>
@@ -92,12 +96,13 @@
             <w:b w:val="0"/>
             <w:bCs w:val="0"/>
           </w:rPr>
+          <w:alias w:val="#Nav: /PleaseWork"/>
+          <w:tag w:val="#Nav: Top Webshop Items/50131"/>
           <w:id w:val="1948661020"/>
           <w15:dataBinding w:prefixMappings="xmlns:ns0='urn:microsoft-dynamics-nav/reports/Top Webshop Items/50131/'" w:xpath="/ns0:NavWordReportXmlPart[1]/ns0:PleaseWork" w:storeItemID="{B33BF93F-266A-46F8-B3B3-AA3AA4F84BA1}"/>
           <w15:repeatingSection/>
-          <w:alias w:val="#Nav: /PleaseWork"/>
-          <w:tag w:val="#Nav: Top Webshop Items/50131"/>
         </w:sdtPr>
+        <w:sdtEndPr/>
         <w:sdtContent>
           <w:sdt>
             <w:sdtPr>
@@ -111,6 +116,7 @@
               </w:placeholder>
               <w15:repeatingSectionItem/>
             </w:sdtPr>
+            <w:sdtEndPr/>
             <w:sdtContent>
               <w:tr>
                 <w:trPr>
@@ -122,15 +128,21 @@
                       <w:b w:val="0"/>
                       <w:bCs w:val="0"/>
                     </w:rPr>
+                    <w:alias w:val="#Nav: /PleaseWork/Description"/>
+                    <w:tag w:val="#Nav: Top Webshop Items/50131"/>
                     <w:id w:val="-982781208"/>
                     <w:placeholder>
                       <w:docPart w:val="DefaultPlaceholder_-1854013440"/>
                     </w:placeholder>
                     <w:dataBinding w:prefixMappings="xmlns:ns0='urn:microsoft-dynamics-nav/reports/Top Webshop Items/50131/'" w:xpath="/ns0:NavWordReportXmlPart[1]/ns0:PleaseWork[1]/ns0:Description[1]" w:storeItemID="{B33BF93F-266A-46F8-B3B3-AA3AA4F84BA1}"/>
                     <w:text/>
-                    <w:alias w:val="#Nav: /PleaseWork/Description"/>
-                    <w:tag w:val="#Nav: Top Webshop Items/50131"/>
                   </w:sdtPr>
+                  <w:sdtEndPr>
+                    <w:rPr>
+                      <w:b/>
+                      <w:bCs/>
+                    </w:rPr>
+                  </w:sdtEndPr>
                   <w:sdtContent>
                     <w:tc>
                       <w:tcPr>
@@ -150,6 +162,7 @@
                             <w:bCs w:val="0"/>
                           </w:rPr>
                         </w:pPr>
+                        <w:proofErr w:type="spellStart"/>
                         <w:r>
                           <w:rPr>
                             <w:b w:val="0"/>
@@ -157,21 +170,23 @@
                           </w:rPr>
                           <w:t>Description</w:t>
                         </w:r>
+                        <w:proofErr w:type="spellEnd"/>
                       </w:p>
                     </w:tc>
                   </w:sdtContent>
                 </w:sdt>
                 <w:sdt>
                   <w:sdtPr>
+                    <w:alias w:val="#Nav: /PleaseWork/ValueSold"/>
+                    <w:tag w:val="#Nav: Top Webshop Items/50131"/>
                     <w:id w:val="732201801"/>
                     <w:placeholder>
                       <w:docPart w:val="DefaultPlaceholder_-1854013440"/>
                     </w:placeholder>
                     <w:dataBinding w:prefixMappings="xmlns:ns0='urn:microsoft-dynamics-nav/reports/Top Webshop Items/50131/'" w:xpath="/ns0:NavWordReportXmlPart[1]/ns0:PleaseWork[1]/ns0:ValueSold[1]" w:storeItemID="{B33BF93F-266A-46F8-B3B3-AA3AA4F84BA1}"/>
                     <w:text/>
-                    <w:alias w:val="#Nav: /PleaseWork/ValueSold"/>
-                    <w:tag w:val="#Nav: Top Webshop Items/50131"/>
                   </w:sdtPr>
+                  <w:sdtEndPr/>
                   <w:sdtContent>
                     <w:tc>
                       <w:tcPr>
@@ -185,27 +200,29 @@
                       </w:tcPr>
                       <w:p>
                         <w:pPr>
-                          <w:jc w:val="right"/>
                           <w:cnfStyle w:val="000000100000" w:firstRow="0" w:lastRow="0" w:firstColumn="0" w:lastColumn="0" w:oddVBand="0" w:evenVBand="0" w:oddHBand="1" w:evenHBand="0" w:firstRowFirstColumn="0" w:firstRowLastColumn="0" w:lastRowFirstColumn="0" w:lastRowLastColumn="0"/>
                         </w:pPr>
+                        <w:proofErr w:type="spellStart"/>
                         <w:r>
                           <w:t>ValueSold</w:t>
                         </w:r>
+                        <w:proofErr w:type="spellEnd"/>
                       </w:p>
                     </w:tc>
                   </w:sdtContent>
                 </w:sdt>
                 <w:sdt>
                   <w:sdtPr>
+                    <w:alias w:val="#Nav: /PleaseWork/Currency"/>
+                    <w:tag w:val="#Nav: Top Webshop Items/50131"/>
                     <w:id w:val="-519857383"/>
                     <w:placeholder>
                       <w:docPart w:val="DefaultPlaceholder_-1854013440"/>
                     </w:placeholder>
                     <w:dataBinding w:prefixMappings="xmlns:ns0='urn:microsoft-dynamics-nav/reports/Top Webshop Items/50131/'" w:xpath="/ns0:NavWordReportXmlPart[1]/ns0:PleaseWork[1]/ns0:Currency[1]" w:storeItemID="{B33BF93F-266A-46F8-B3B3-AA3AA4F84BA1}"/>
                     <w:text/>
-                    <w:alias w:val="#Nav: /PleaseWork/Currency"/>
-                    <w:tag w:val="#Nav: Top Webshop Items/50131"/>
                   </w:sdtPr>
+                  <w:sdtEndPr/>
                   <w:sdtContent>
                     <w:tc>
                       <w:tcPr>
@@ -221,9 +238,11 @@
                         <w:pPr>
                           <w:cnfStyle w:val="000000100000" w:firstRow="0" w:lastRow="0" w:firstColumn="0" w:lastColumn="0" w:oddVBand="0" w:evenVBand="0" w:oddHBand="1" w:evenHBand="0" w:firstRowFirstColumn="0" w:firstRowLastColumn="0" w:lastRowFirstColumn="0" w:lastRowLastColumn="0"/>
                         </w:pPr>
+                        <w:proofErr w:type="spellStart"/>
                         <w:r>
                           <w:t>Currency</w:t>
                         </w:r>
+                        <w:proofErr w:type="spellEnd"/>
                       </w:p>
                     </w:tc>
                   </w:sdtContent>
@@ -238,7 +257,7 @@
     <w:p>
       <w:pPr>
         <w:tabs>
-          <w:tab w:val="left" w:pos="2268"/>
+          <w:tab w:val="left" w:pos="1701"/>
           <w:tab w:val="right" w:pos="9498"/>
         </w:tabs>
         <w:rPr>
@@ -355,6 +374,7 @@
         </w:sdtPr>
         <w:sdtEndPr/>
         <w:sdtContent>
+          <w:proofErr w:type="spellStart"/>
           <w:r>
             <w:rPr>
               <w:b/>
@@ -364,6 +384,101 @@
             </w:rPr>
             <w:t>Currency</w:t>
           </w:r>
+          <w:proofErr w:type="spellEnd"/>
+        </w:sdtContent>
+      </w:sdt>
+    </w:p>
+    <w:p>
+      <w:pPr>
+        <w:tabs>
+          <w:tab w:val="left" w:pos="1701"/>
+          <w:tab w:val="right" w:pos="9498"/>
+        </w:tabs>
+        <w:rPr>
+          <w:b/>
+          <w:bCs/>
+          <w:sz w:val="28"/>
+          <w:szCs w:val="28"/>
+        </w:rPr>
+      </w:pPr>
+      <w:r>
+        <w:rPr>
+          <w:b/>
+          <w:bCs/>
+          <w:sz w:val="28"/>
+          <w:szCs w:val="28"/>
+        </w:rPr>
+        <w:tab/>
+      </w:r>
+      <w:sdt>
+        <w:sdtPr>
+          <w:rPr>
+            <w:b/>
+            <w:bCs/>
+            <w:sz w:val="28"/>
+            <w:szCs w:val="28"/>
+          </w:rPr>
+          <w:id w:val="474033934"/>
+          <w:placeholder>
+            <w:docPart w:val="DefaultPlaceholder_-1854013440"/>
+          </w:placeholder>
+          <w:dataBinding w:prefixMappings="xmlns:ns0='urn:microsoft-dynamics-nav/reports/Top Webshop Items/50131/'" w:xpath="/ns0:NavWordReportXmlPart[1]/ns0:PleaseWork[1]/ns0:totalAmountOfWarrianty_Label[1]" w:storeItemID="{B33BF93F-266A-46F8-B3B3-AA3AA4F84BA1}"/>
+          <w:text/>
+          <w:alias w:val="#Nav: /PleaseWork/totalAmountOfWarrianty_Label"/>
+          <w:tag w:val="#Nav: Top Webshop Items/50131"/>
+        </w:sdtPr>
+        <w:sdtContent>
+          <w:proofErr w:type="spellStart"/>
+          <w:r>
+            <w:rPr>
+              <w:b/>
+              <w:bCs/>
+              <w:sz w:val="28"/>
+              <w:szCs w:val="28"/>
+            </w:rPr>
+            <w:t>totalAmountOfWarrianty_Label</w:t>
+          </w:r>
+          <w:proofErr w:type="spellEnd"/>
+        </w:sdtContent>
+      </w:sdt>
+      <w:r>
+        <w:rPr>
+          <w:b/>
+          <w:bCs/>
+          <w:sz w:val="28"/>
+          <w:szCs w:val="28"/>
+        </w:rPr>
+        <w:tab/>
+      </w:r>
+      <w:sdt>
+        <w:sdtPr>
+          <w:rPr>
+            <w:b/>
+            <w:bCs/>
+            <w:sz w:val="28"/>
+            <w:szCs w:val="28"/>
+          </w:rPr>
+          <w:id w:val="-1920237895"/>
+          <w:placeholder>
+            <w:docPart w:val="DefaultPlaceholder_-1854013440"/>
+          </w:placeholder>
+          <w:dataBinding w:prefixMappings="xmlns:ns0='urn:microsoft-dynamics-nav/reports/Top Webshop Items/50131/'" w:xpath="/ns0:NavWordReportXmlPart[1]/ns0:PleaseWork[1]/ns0:totalAmountOfWarrianty[1]" w:storeItemID="{B33BF93F-266A-46F8-B3B3-AA3AA4F84BA1}"/>
+          <w:text/>
+          <w:alias w:val="#Nav: /PleaseWork/totalAmountOfWarrianty"/>
+          <w:tag w:val="#Nav: Top Webshop Items/50131"/>
+        </w:sdtPr>
+        <w:sdtContent>
+          <w:proofErr w:type="spellStart"/>
+          <w:r>
+            <w:rPr>
+              <w:b/>
+              <w:bCs/>
+              <w:sz w:val="28"/>
+              <w:szCs w:val="28"/>
+            </w:rPr>
+            <w:t>totalAmountOfWarrianty</w:t>
+          </w:r>
+          <w:proofErr w:type="spellEnd"/>
         </w:sdtContent>
       </w:sdt>
     </w:p>
@@ -766,6 +881,7 @@
             </w:sdtPr>
             <w:sdtEndPr/>
             <w:sdtContent>
+              <w:proofErr w:type="spellStart"/>
               <w:r>
                 <w:rPr>
                   <w:sz w:val="36"/>
@@ -773,6 +889,7 @@
                 </w:rPr>
                 <w:t>CaptionForHeader</w:t>
               </w:r>
+              <w:proofErr w:type="spellEnd"/>
             </w:sdtContent>
           </w:sdt>
         </w:p>
@@ -806,6 +923,7 @@
             </w:sdtPr>
             <w:sdtEndPr/>
             <w:sdtContent>
+              <w:proofErr w:type="spellStart"/>
               <w:r>
                 <w:rPr>
                   <w:sz w:val="28"/>
@@ -813,6 +931,7 @@
                 </w:rPr>
                 <w:t>CompanyName</w:t>
               </w:r>
+              <w:proofErr w:type="spellEnd"/>
             </w:sdtContent>
           </w:sdt>
           <w:r>
@@ -831,8 +950,21 @@
               <w:tab w:val="right" w:pos="9638"/>
             </w:tabs>
           </w:pPr>
+          <w:proofErr w:type="spellStart"/>
           <w:r>
-            <w:t xml:space="preserve">Report id: </w:t>
+            <w:t>Report</w:t>
+          </w:r>
+          <w:proofErr w:type="spellEnd"/>
+          <w:r>
+            <w:t xml:space="preserve"> </w:t>
+          </w:r>
+          <w:proofErr w:type="spellStart"/>
+          <w:r>
+            <w:t>id</w:t>
+          </w:r>
+          <w:proofErr w:type="spellEnd"/>
+          <w:r>
+            <w:t xml:space="preserve">: </w:t>
           </w:r>
           <w:sdt>
             <w:sdtPr>
@@ -847,9 +979,11 @@
             </w:sdtPr>
             <w:sdtEndPr/>
             <w:sdtContent>
+              <w:proofErr w:type="spellStart"/>
               <w:r>
                 <w:t>ReportId</w:t>
               </w:r>
+              <w:proofErr w:type="spellEnd"/>
             </w:sdtContent>
           </w:sdt>
         </w:p>
@@ -900,9 +1034,11 @@
             </w:sdtPr>
             <w:sdtEndPr/>
             <w:sdtContent>
+              <w:proofErr w:type="spellStart"/>
               <w:r>
                 <w:t>DateString</w:t>
               </w:r>
+              <w:proofErr w:type="spellEnd"/>
             </w:sdtContent>
           </w:sdt>
         </w:p>
@@ -937,9 +1073,11 @@
             </w:sdtPr>
             <w:sdtEndPr/>
             <w:sdtContent>
+              <w:proofErr w:type="spellStart"/>
               <w:r>
                 <w:t>CurrReportPageNo</w:t>
               </w:r>
+              <w:proofErr w:type="spellEnd"/>
             </w:sdtContent>
           </w:sdt>
         </w:p>
@@ -1988,6 +2126,7 @@
     <w:rsid w:val="006960BF"/>
     <w:rsid w:val="006D7490"/>
     <w:rsid w:val="00774B6B"/>
+    <w:rsid w:val="007C29A7"/>
     <w:rsid w:val="007E4769"/>
     <w:rsid w:val="00831A7A"/>
     <w:rsid w:val="00873296"/>
@@ -2019,6 +2158,7 @@
     <w:rsid w:val="00E616AE"/>
     <w:rsid w:val="00F26256"/>
     <w:rsid w:val="00F4313D"/>
+    <w:rsid w:val="00F85F83"/>
     <w:rsid w:val="00F908A8"/>
   </w:rsids>
   <m:mathPr>
@@ -2036,8 +2176,8 @@
   </m:mathPr>
   <w:themeFontLang w:val="hu-HU"/>
   <w:clrSchemeMapping w:bg1="light1" w:t1="dark1" w:bg2="light2" w:t2="dark2" w:accent1="accent1" w:accent2="accent2" w:accent3="accent3" w:accent4="accent4" w:accent5="accent5" w:accent6="accent6" w:hyperlink="hyperlink" w:followedHyperlink="followedHyperlink"/>
-  <w:decimalSymbol w:val="."/>
-  <w:listSeparator w:val=","/>
+  <w:decimalSymbol w:val=","/>
+  <w:listSeparator w:val=";"/>
   <w15:chartTrackingRefBased/>
 </w:settings>
 </file>
@@ -2895,9 +3035,7 @@
 </a:theme>
 </file>
 
-<file path=customXml/item1.xml>��< ? x m l   v e r s i o n = " 1 . 0 "   e n c o d i n g = " u t f - 1 6 " ? > - 
- < N a v W o r d R e p o r t X m l P a r t   x m l n s = " u r n : m i c r o s o f t - d y n a m i c s - n a v / r e p o r t s / T o p   W e b s h o p   I t e m s / 5 0 1 3 1 / " > +<file path=customXml/item1.xml>��< ? x m l   v e r s i o n = " 1 . 0 "   e n c o d i n g = " u t f - 1 6 " ? > < N a v W o r d R e p o r t X m l P a r t   x m l n s = " u r n : m i c r o s o f t - d y n a m i c s - n a v / r e p o r t s / T o p   W e b s h o p   I t e m s / 5 0 1 3 1 / " >   
      < P l e a s e W o r k >   
@@ -2949,7 +3087,7 @@
 </file>
 
 <file path=customXml/itemProps2.xml><?xml version="1.0" encoding="utf-8"?>
-<ds:datastoreItem xmlns:ds="http://schemas.openxmlformats.org/officeDocument/2006/customXml" ds:itemID="{09E8DC64-3225-454E-8EED-67B62C1A64BF}">
+<ds:datastoreItem xmlns:ds="http://schemas.openxmlformats.org/officeDocument/2006/customXml" ds:itemID="{E8EBBD94-7DE0-4A67-9CA8-ADC90867CDBC}">
   <ds:schemaRefs>
     <ds:schemaRef ds:uri="http://schemas.openxmlformats.org/officeDocument/2006/bibliography"/>
   </ds:schemaRefs>

</xml_diff>

<commit_message>
report extended with warranty things
</commit_message>
<xml_diff>
--- a/Layouts/TopItems.docx
+++ b/Layouts/TopItems.docx
@@ -42,11 +42,9 @@
                 </w:tcBorders>
               </w:tcPr>
               <w:p>
-                <w:proofErr w:type="spellStart"/>
                 <w:r>
                   <w:t>DescriptionLabel</w:t>
                 </w:r>
-                <w:proofErr w:type="spellEnd"/>
               </w:p>
             </w:tc>
           </w:sdtContent>
@@ -80,11 +78,9 @@
               </w:sdtPr>
               <w:sdtEndPr/>
               <w:sdtContent>
-                <w:proofErr w:type="spellStart"/>
                 <w:r>
                   <w:t>ValueSoldLabel</w:t>
                 </w:r>
-                <w:proofErr w:type="spellEnd"/>
               </w:sdtContent>
             </w:sdt>
           </w:p>
@@ -137,12 +133,7 @@
                     <w:dataBinding w:prefixMappings="xmlns:ns0='urn:microsoft-dynamics-nav/reports/Top Webshop Items/50131/'" w:xpath="/ns0:NavWordReportXmlPart[1]/ns0:PleaseWork[1]/ns0:Description[1]" w:storeItemID="{B33BF93F-266A-46F8-B3B3-AA3AA4F84BA1}"/>
                     <w:text/>
                   </w:sdtPr>
-                  <w:sdtEndPr>
-                    <w:rPr>
-                      <w:b/>
-                      <w:bCs/>
-                    </w:rPr>
-                  </w:sdtEndPr>
+                  <w:sdtEndPr/>
                   <w:sdtContent>
                     <w:tc>
                       <w:tcPr>
@@ -162,7 +153,6 @@
                             <w:bCs w:val="0"/>
                           </w:rPr>
                         </w:pPr>
-                        <w:proofErr w:type="spellStart"/>
                         <w:r>
                           <w:rPr>
                             <w:b w:val="0"/>
@@ -170,7 +160,6 @@
                           </w:rPr>
                           <w:t>Description</w:t>
                         </w:r>
-                        <w:proofErr w:type="spellEnd"/>
                       </w:p>
                     </w:tc>
                   </w:sdtContent>
@@ -202,11 +191,9 @@
                         <w:pPr>
                           <w:cnfStyle w:val="000000100000" w:firstRow="0" w:lastRow="0" w:firstColumn="0" w:lastColumn="0" w:oddVBand="0" w:evenVBand="0" w:oddHBand="1" w:evenHBand="0" w:firstRowFirstColumn="0" w:firstRowLastColumn="0" w:lastRowFirstColumn="0" w:lastRowLastColumn="0"/>
                         </w:pPr>
-                        <w:proofErr w:type="spellStart"/>
                         <w:r>
                           <w:t>ValueSold</w:t>
                         </w:r>
-                        <w:proofErr w:type="spellEnd"/>
                       </w:p>
                     </w:tc>
                   </w:sdtContent>
@@ -238,11 +225,9 @@
                         <w:pPr>
                           <w:cnfStyle w:val="000000100000" w:firstRow="0" w:lastRow="0" w:firstColumn="0" w:lastColumn="0" w:oddVBand="0" w:evenVBand="0" w:oddHBand="1" w:evenHBand="0" w:firstRowFirstColumn="0" w:firstRowLastColumn="0" w:lastRowFirstColumn="0" w:lastRowLastColumn="0"/>
                         </w:pPr>
-                        <w:proofErr w:type="spellStart"/>
                         <w:r>
-                          <w:t>Currency</w:t>
+                          <w:t>Curren</w:t>
                         </w:r>
-                        <w:proofErr w:type="spellEnd"/>
                       </w:p>
                     </w:tc>
                   </w:sdtContent>
@@ -256,6 +241,230 @@
     <w:p/>
     <w:p>
       <w:pPr>
+        <w:tabs>
+          <w:tab w:val="left" w:pos="1701"/>
+          <w:tab w:val="right" w:pos="9498"/>
+        </w:tabs>
+        <w:rPr>
+          <w:sz w:val="28"/>
+          <w:szCs w:val="28"/>
+        </w:rPr>
+      </w:pPr>
+      <w:r>
+        <w:rPr>
+          <w:sz w:val="28"/>
+          <w:szCs w:val="28"/>
+        </w:rPr>
+        <w:tab/>
+      </w:r>
+      <w:sdt>
+        <w:sdtPr>
+          <w:rPr>
+            <w:sz w:val="28"/>
+            <w:szCs w:val="28"/>
+          </w:rPr>
+          <w:alias w:val="#Nav: /PleaseWork/Sumline"/>
+          <w:tag w:val="#Nav: Top Webshop Items/50131"/>
+          <w:id w:val="947130505"/>
+          <w:placeholder>
+            <w:docPart w:val="DefaultPlaceholder_-1854013440"/>
+          </w:placeholder>
+          <w:dataBinding w:prefixMappings="xmlns:ns0='urn:microsoft-dynamics-nav/reports/Top Webshop Items/50131/'" w:xpath="/ns0:NavWordReportXmlPart[1]/ns0:PleaseWork[1]/ns0:Sumline[1]" w:storeItemID="{B33BF93F-266A-46F8-B3B3-AA3AA4F84BA1}"/>
+          <w:text/>
+        </w:sdtPr>
+        <w:sdtEndPr/>
+        <w:sdtContent>
+          <w:r>
+            <w:rPr>
+              <w:sz w:val="28"/>
+              <w:szCs w:val="28"/>
+            </w:rPr>
+            <w:t>Sumline</w:t>
+          </w:r>
+        </w:sdtContent>
+      </w:sdt>
+      <w:r>
+        <w:rPr>
+          <w:sz w:val="28"/>
+          <w:szCs w:val="28"/>
+        </w:rPr>
+        <w:tab/>
+      </w:r>
+      <w:bookmarkStart w:name="_GoBack" w:id="0"/>
+      <w:bookmarkEnd w:id="0"/>
+      <w:sdt>
+        <w:sdtPr>
+          <w:rPr>
+            <w:sz w:val="28"/>
+            <w:szCs w:val="28"/>
+          </w:rPr>
+          <w:alias w:val="#Nav: /PleaseWork/TotalPrice"/>
+          <w:tag w:val="#Nav: Top Webshop Items/50131"/>
+          <w:id w:val="-1745864240"/>
+          <w:placeholder>
+            <w:docPart w:val="3784B558AE9F49179C553B4410FC7B31"/>
+          </w:placeholder>
+          <w:dataBinding w:prefixMappings="xmlns:ns0='urn:microsoft-dynamics-nav/reports/Top Webshop Items/50131/'" w:xpath="/ns0:NavWordReportXmlPart[1]/ns0:PleaseWork[1]/ns0:TotalPrice[1]" w:storeItemID="{B33BF93F-266A-46F8-B3B3-AA3AA4F84BA1}"/>
+          <w:text/>
+        </w:sdtPr>
+        <w:sdtEndPr/>
+        <w:sdtContent>
+          <w:r>
+            <w:rPr>
+              <w:sz w:val="28"/>
+              <w:szCs w:val="28"/>
+            </w:rPr>
+            <w:t>TotalPrice</w:t>
+          </w:r>
+        </w:sdtContent>
+      </w:sdt>
+      <w:r>
+        <w:rPr>
+          <w:sz w:val="28"/>
+          <w:szCs w:val="28"/>
+        </w:rPr>
+        <w:t xml:space="preserve"> </w:t>
+      </w:r>
+      <w:sdt>
+        <w:sdtPr>
+          <w:rPr>
+            <w:sz w:val="28"/>
+            <w:szCs w:val="28"/>
+          </w:rPr>
+          <w:alias w:val="#Nav: /PleaseWork/Currency"/>
+          <w:tag w:val="#Nav: Top Webshop Items/50131"/>
+          <w:id w:val="-747580431"/>
+          <w:placeholder>
+            <w:docPart w:val="B3394AD5303E484BA26F8C53CBCBFB2B"/>
+          </w:placeholder>
+          <w:dataBinding w:prefixMappings="xmlns:ns0='urn:microsoft-dynamics-nav/reports/Top Webshop Items/50131/'" w:xpath="/ns0:NavWordReportXmlPart[1]/ns0:PleaseWork[1]/ns0:Currency[1]" w:storeItemID="{B33BF93F-266A-46F8-B3B3-AA3AA4F84BA1}"/>
+          <w:text/>
+        </w:sdtPr>
+        <w:sdtEndPr/>
+        <w:sdtContent>
+          <w:r>
+            <w:rPr>
+              <w:sz w:val="28"/>
+              <w:szCs w:val="28"/>
+            </w:rPr>
+            <w:t>Curren</w:t>
+          </w:r>
+        </w:sdtContent>
+      </w:sdt>
+    </w:p>
+    <w:p>
+      <w:pPr>
+        <w:tabs>
+          <w:tab w:val="left" w:pos="1701"/>
+          <w:tab w:val="right" w:pos="9498"/>
+        </w:tabs>
+        <w:rPr>
+          <w:sz w:val="28"/>
+          <w:szCs w:val="28"/>
+        </w:rPr>
+      </w:pPr>
+      <w:r>
+        <w:rPr>
+          <w:sz w:val="28"/>
+          <w:szCs w:val="28"/>
+        </w:rPr>
+        <w:tab/>
+      </w:r>
+      <w:sdt>
+        <w:sdtPr>
+          <w:rPr>
+            <w:sz w:val="28"/>
+            <w:szCs w:val="28"/>
+          </w:rPr>
+          <w:id w:val="-1735852977"/>
+          <w:placeholder>
+            <w:docPart w:val="DefaultPlaceholder_-1854013440"/>
+          </w:placeholder>
+          <w:dataBinding w:prefixMappings="xmlns:ns0='urn:microsoft-dynamics-nav/reports/Top Webshop Items/50131/'" w:xpath="/ns0:NavWordReportXmlPart[1]/ns0:PleaseWork[1]/ns0:totalAmountOfWarranty_Label[1]" w:storeItemID="{B33BF93F-266A-46F8-B3B3-AA3AA4F84BA1}"/>
+          <w:text/>
+          <w:alias w:val="#Nav: /PleaseWork/totalAmountOfWarranty_Label"/>
+          <w:tag w:val="#Nav: Top Webshop Items/50131"/>
+        </w:sdtPr>
+        <w:sdtContent>
+          <w:r>
+            <w:rPr>
+              <w:sz w:val="28"/>
+              <w:szCs w:val="28"/>
+            </w:rPr>
+            <w:t>totalAmountOfWarranty_Label</w:t>
+          </w:r>
+        </w:sdtContent>
+      </w:sdt>
+      <w:r>
+        <w:rPr>
+          <w:sz w:val="28"/>
+          <w:szCs w:val="28"/>
+        </w:rPr>
+        <w:tab/>
+      </w:r>
+      <w:sdt>
+        <w:sdtPr>
+          <w:rPr>
+            <w:sz w:val="28"/>
+            <w:szCs w:val="28"/>
+          </w:rPr>
+          <w:id w:val="693273543"/>
+          <w:placeholder>
+            <w:docPart w:val="DefaultPlaceholder_-1854013440"/>
+          </w:placeholder>
+          <w:dataBinding w:prefixMappings="xmlns:ns0='urn:microsoft-dynamics-nav/reports/Top Webshop Items/50131/'" w:xpath="/ns0:NavWordReportXmlPart[1]/ns0:PleaseWork[1]/ns0:totalAmountOfWarranty[1]" w:storeItemID="{B33BF93F-266A-46F8-B3B3-AA3AA4F84BA1}"/>
+          <w:text/>
+          <w:alias w:val="#Nav: /PleaseWork/totalAmountOfWarranty"/>
+          <w:tag w:val="#Nav: Top Webshop Items/50131"/>
+        </w:sdtPr>
+        <w:sdtContent>
+          <w:r>
+            <w:rPr>
+              <w:sz w:val="28"/>
+              <w:szCs w:val="28"/>
+            </w:rPr>
+            <w:t>totalAmountOfWarranty</w:t>
+          </w:r>
+        </w:sdtContent>
+      </w:sdt>
+      <w:r>
+        <w:rPr>
+          <w:sz w:val="28"/>
+          <w:szCs w:val="28"/>
+        </w:rPr>
+        <w:t xml:space="preserve"> </w:t>
+      </w:r>
+      <w:sdt>
+        <w:sdtPr>
+          <w:rPr>
+            <w:sz w:val="28"/>
+            <w:szCs w:val="28"/>
+          </w:rPr>
+          <w:id w:val="-663779175"/>
+          <w:placeholder>
+            <w:docPart w:val="DefaultPlaceholder_-1854013440"/>
+          </w:placeholder>
+          <w:dataBinding w:prefixMappings="xmlns:ns0='urn:microsoft-dynamics-nav/reports/Top Webshop Items/50131/'" w:xpath="/ns0:NavWordReportXmlPart[1]/ns0:PleaseWork[1]/ns0:Currency[1]" w:storeItemID="{B33BF93F-266A-46F8-B3B3-AA3AA4F84BA1}"/>
+          <w:text/>
+          <w:alias w:val="#Nav: /PleaseWork/Currency"/>
+          <w:tag w:val="#Nav: Top Webshop Items/50131"/>
+        </w:sdtPr>
+        <w:sdtContent>
+          <w:r>
+            <w:rPr>
+              <w:sz w:val="28"/>
+              <w:szCs w:val="28"/>
+            </w:rPr>
+            <w:t>Curren</w:t>
+          </w:r>
+        </w:sdtContent>
+      </w:sdt>
+    </w:p>
+    <w:p>
+      <w:pPr>
+        <w:pBdr>
+          <w:top w:val="single" w:color="auto" w:sz="4" w:space="1"/>
+        </w:pBdr>
         <w:tabs>
           <w:tab w:val="left" w:pos="1701"/>
           <w:tab w:val="right" w:pos="9498"/>
@@ -284,13 +493,13 @@
             <w:sz w:val="28"/>
             <w:szCs w:val="28"/>
           </w:rPr>
-          <w:alias w:val="#Nav: /PleaseWork/Sumline"/>
+          <w:alias w:val="#Nav: /PleaseWork/FullTotalPrice_Label"/>
           <w:tag w:val="#Nav: Top Webshop Items/50131"/>
-          <w:id w:val="947130505"/>
+          <w:id w:val="1059822240"/>
           <w:placeholder>
             <w:docPart w:val="DefaultPlaceholder_-1854013440"/>
           </w:placeholder>
-          <w:dataBinding w:prefixMappings="xmlns:ns0='urn:microsoft-dynamics-nav/reports/Top Webshop Items/50131/'" w:xpath="/ns0:NavWordReportXmlPart[1]/ns0:PleaseWork[1]/ns0:Sumline[1]" w:storeItemID="{B33BF93F-266A-46F8-B3B3-AA3AA4F84BA1}"/>
+          <w:dataBinding w:prefixMappings="xmlns:ns0='urn:microsoft-dynamics-nav/reports/Top Webshop Items/50131/'" w:xpath="/ns0:NavWordReportXmlPart[1]/ns0:PleaseWork[1]/ns0:FullTotalPrice_Label[1]" w:storeItemID="{B33BF93F-266A-46F8-B3B3-AA3AA4F84BA1}"/>
           <w:text/>
         </w:sdtPr>
         <w:sdtEndPr/>
@@ -302,7 +511,7 @@
               <w:sz w:val="28"/>
               <w:szCs w:val="28"/>
             </w:rPr>
-            <w:t>Sumline</w:t>
+            <w:t>FullTotalPrice_Label</w:t>
           </w:r>
         </w:sdtContent>
       </w:sdt>
@@ -314,7 +523,6 @@
           <w:szCs w:val="28"/>
         </w:rPr>
         <w:tab/>
-        <w:t xml:space="preserve"> </w:t>
       </w:r>
       <w:sdt>
         <w:sdtPr>
@@ -324,13 +532,13 @@
             <w:sz w:val="28"/>
             <w:szCs w:val="28"/>
           </w:rPr>
-          <w:alias w:val="#Nav: /PleaseWork/TotalPrice"/>
+          <w:alias w:val="#Nav: /PleaseWork/FullTotalPrice"/>
           <w:tag w:val="#Nav: Top Webshop Items/50131"/>
-          <w:id w:val="-1745864240"/>
+          <w:id w:val="1222100141"/>
           <w:placeholder>
-            <w:docPart w:val="3784B558AE9F49179C553B4410FC7B31"/>
+            <w:docPart w:val="DefaultPlaceholder_-1854013440"/>
           </w:placeholder>
-          <w:dataBinding w:prefixMappings="xmlns:ns0='urn:microsoft-dynamics-nav/reports/Top Webshop Items/50131/'" w:xpath="/ns0:NavWordReportXmlPart[1]/ns0:PleaseWork[1]/ns0:TotalPrice[1]" w:storeItemID="{B33BF93F-266A-46F8-B3B3-AA3AA4F84BA1}"/>
+          <w:dataBinding w:prefixMappings="xmlns:ns0='urn:microsoft-dynamics-nav/reports/Top Webshop Items/50131/'" w:xpath="/ns0:NavWordReportXmlPart[1]/ns0:PleaseWork[1]/ns0:FullTotalPrice[1]" w:storeItemID="{B33BF93F-266A-46F8-B3B3-AA3AA4F84BA1}"/>
           <w:text/>
         </w:sdtPr>
         <w:sdtEndPr/>
@@ -342,7 +550,7 @@
               <w:sz w:val="28"/>
               <w:szCs w:val="28"/>
             </w:rPr>
-            <w:t>TotalPrice</w:t>
+            <w:t>FullTotalPrice</w:t>
           </w:r>
         </w:sdtContent>
       </w:sdt>
@@ -365,16 +573,15 @@
           </w:rPr>
           <w:alias w:val="#Nav: /PleaseWork/Currency"/>
           <w:tag w:val="#Nav: Top Webshop Items/50131"/>
-          <w:id w:val="-747580431"/>
+          <w:id w:val="-2082432882"/>
           <w:placeholder>
-            <w:docPart w:val="B3394AD5303E484BA26F8C53CBCBFB2B"/>
+            <w:docPart w:val="DefaultPlaceholder_-1854013440"/>
           </w:placeholder>
           <w:dataBinding w:prefixMappings="xmlns:ns0='urn:microsoft-dynamics-nav/reports/Top Webshop Items/50131/'" w:xpath="/ns0:NavWordReportXmlPart[1]/ns0:PleaseWork[1]/ns0:Currency[1]" w:storeItemID="{B33BF93F-266A-46F8-B3B3-AA3AA4F84BA1}"/>
           <w:text/>
         </w:sdtPr>
         <w:sdtEndPr/>
         <w:sdtContent>
-          <w:proofErr w:type="spellStart"/>
           <w:r>
             <w:rPr>
               <w:b/>
@@ -382,103 +589,8 @@
               <w:sz w:val="28"/>
               <w:szCs w:val="28"/>
             </w:rPr>
-            <w:t>Currency</w:t>
+            <w:t>Curren</w:t>
           </w:r>
-          <w:proofErr w:type="spellEnd"/>
-        </w:sdtContent>
-      </w:sdt>
-    </w:p>
-    <w:p>
-      <w:pPr>
-        <w:tabs>
-          <w:tab w:val="left" w:pos="1701"/>
-          <w:tab w:val="right" w:pos="9498"/>
-        </w:tabs>
-        <w:rPr>
-          <w:b/>
-          <w:bCs/>
-          <w:sz w:val="28"/>
-          <w:szCs w:val="28"/>
-        </w:rPr>
-      </w:pPr>
-      <w:r>
-        <w:rPr>
-          <w:b/>
-          <w:bCs/>
-          <w:sz w:val="28"/>
-          <w:szCs w:val="28"/>
-        </w:rPr>
-        <w:tab/>
-      </w:r>
-      <w:sdt>
-        <w:sdtPr>
-          <w:rPr>
-            <w:b/>
-            <w:bCs/>
-            <w:sz w:val="28"/>
-            <w:szCs w:val="28"/>
-          </w:rPr>
-          <w:id w:val="474033934"/>
-          <w:placeholder>
-            <w:docPart w:val="DefaultPlaceholder_-1854013440"/>
-          </w:placeholder>
-          <w:dataBinding w:prefixMappings="xmlns:ns0='urn:microsoft-dynamics-nav/reports/Top Webshop Items/50131/'" w:xpath="/ns0:NavWordReportXmlPart[1]/ns0:PleaseWork[1]/ns0:totalAmountOfWarrianty_Label[1]" w:storeItemID="{B33BF93F-266A-46F8-B3B3-AA3AA4F84BA1}"/>
-          <w:text/>
-          <w:alias w:val="#Nav: /PleaseWork/totalAmountOfWarrianty_Label"/>
-          <w:tag w:val="#Nav: Top Webshop Items/50131"/>
-        </w:sdtPr>
-        <w:sdtContent>
-          <w:proofErr w:type="spellStart"/>
-          <w:r>
-            <w:rPr>
-              <w:b/>
-              <w:bCs/>
-              <w:sz w:val="28"/>
-              <w:szCs w:val="28"/>
-            </w:rPr>
-            <w:t>totalAmountOfWarrianty_Label</w:t>
-          </w:r>
-          <w:proofErr w:type="spellEnd"/>
-        </w:sdtContent>
-      </w:sdt>
-      <w:r>
-        <w:rPr>
-          <w:b/>
-          <w:bCs/>
-          <w:sz w:val="28"/>
-          <w:szCs w:val="28"/>
-        </w:rPr>
-        <w:tab/>
-      </w:r>
-      <w:sdt>
-        <w:sdtPr>
-          <w:rPr>
-            <w:b/>
-            <w:bCs/>
-            <w:sz w:val="28"/>
-            <w:szCs w:val="28"/>
-          </w:rPr>
-          <w:id w:val="-1920237895"/>
-          <w:placeholder>
-            <w:docPart w:val="DefaultPlaceholder_-1854013440"/>
-          </w:placeholder>
-          <w:dataBinding w:prefixMappings="xmlns:ns0='urn:microsoft-dynamics-nav/reports/Top Webshop Items/50131/'" w:xpath="/ns0:NavWordReportXmlPart[1]/ns0:PleaseWork[1]/ns0:totalAmountOfWarrianty[1]" w:storeItemID="{B33BF93F-266A-46F8-B3B3-AA3AA4F84BA1}"/>
-          <w:text/>
-          <w:alias w:val="#Nav: /PleaseWork/totalAmountOfWarrianty"/>
-          <w:tag w:val="#Nav: Top Webshop Items/50131"/>
-        </w:sdtPr>
-        <w:sdtContent>
-          <w:proofErr w:type="spellStart"/>
-          <w:r>
-            <w:rPr>
-              <w:b/>
-              <w:bCs/>
-              <w:sz w:val="28"/>
-              <w:szCs w:val="28"/>
-            </w:rPr>
-            <w:t>totalAmountOfWarrianty</w:t>
-          </w:r>
-          <w:proofErr w:type="spellEnd"/>
         </w:sdtContent>
       </w:sdt>
     </w:p>
@@ -881,7 +993,6 @@
             </w:sdtPr>
             <w:sdtEndPr/>
             <w:sdtContent>
-              <w:proofErr w:type="spellStart"/>
               <w:r>
                 <w:rPr>
                   <w:sz w:val="36"/>
@@ -889,7 +1000,6 @@
                 </w:rPr>
                 <w:t>CaptionForHeader</w:t>
               </w:r>
-              <w:proofErr w:type="spellEnd"/>
             </w:sdtContent>
           </w:sdt>
         </w:p>
@@ -923,7 +1033,6 @@
             </w:sdtPr>
             <w:sdtEndPr/>
             <w:sdtContent>
-              <w:proofErr w:type="spellStart"/>
               <w:r>
                 <w:rPr>
                   <w:sz w:val="28"/>
@@ -931,7 +1040,6 @@
                 </w:rPr>
                 <w:t>CompanyName</w:t>
               </w:r>
-              <w:proofErr w:type="spellEnd"/>
             </w:sdtContent>
           </w:sdt>
           <w:r>
@@ -950,21 +1058,8 @@
               <w:tab w:val="right" w:pos="9638"/>
             </w:tabs>
           </w:pPr>
-          <w:proofErr w:type="spellStart"/>
           <w:r>
-            <w:t>Report</w:t>
-          </w:r>
-          <w:proofErr w:type="spellEnd"/>
-          <w:r>
-            <w:t xml:space="preserve"> </w:t>
-          </w:r>
-          <w:proofErr w:type="spellStart"/>
-          <w:r>
-            <w:t>id</w:t>
-          </w:r>
-          <w:proofErr w:type="spellEnd"/>
-          <w:r>
-            <w:t xml:space="preserve">: </w:t>
+            <w:t xml:space="preserve">Report id: </w:t>
           </w:r>
           <w:sdt>
             <w:sdtPr>
@@ -979,11 +1074,9 @@
             </w:sdtPr>
             <w:sdtEndPr/>
             <w:sdtContent>
-              <w:proofErr w:type="spellStart"/>
               <w:r>
                 <w:t>ReportId</w:t>
               </w:r>
-              <w:proofErr w:type="spellEnd"/>
             </w:sdtContent>
           </w:sdt>
         </w:p>
@@ -1034,11 +1127,9 @@
             </w:sdtPr>
             <w:sdtEndPr/>
             <w:sdtContent>
-              <w:proofErr w:type="spellStart"/>
               <w:r>
                 <w:t>DateString</w:t>
               </w:r>
-              <w:proofErr w:type="spellEnd"/>
             </w:sdtContent>
           </w:sdt>
         </w:p>
@@ -1073,11 +1164,9 @@
             </w:sdtPr>
             <w:sdtEndPr/>
             <w:sdtContent>
-              <w:proofErr w:type="spellStart"/>
               <w:r>
                 <w:t>CurrReportPageNo</w:t>
               </w:r>
-              <w:proofErr w:type="spellEnd"/>
             </w:sdtContent>
           </w:sdt>
         </w:p>
@@ -2115,6 +2204,7 @@
   <w:rsids>
     <w:rsidRoot w:val="00CC4F42"/>
     <w:rsid w:val="000842EA"/>
+    <w:rsid w:val="000843DD"/>
     <w:rsid w:val="00084CB5"/>
     <w:rsid w:val="000A2892"/>
     <w:rsid w:val="00117580"/>
@@ -2122,6 +2212,7 @@
     <w:rsid w:val="003C3F0D"/>
     <w:rsid w:val="004A6BB4"/>
     <w:rsid w:val="004B2067"/>
+    <w:rsid w:val="0057405E"/>
     <w:rsid w:val="005E306D"/>
     <w:rsid w:val="006960BF"/>
     <w:rsid w:val="006D7490"/>
@@ -2158,6 +2249,7 @@
     <w:rsid w:val="00E616AE"/>
     <w:rsid w:val="00F26256"/>
     <w:rsid w:val="00F4313D"/>
+    <w:rsid w:val="00F858A4"/>
     <w:rsid w:val="00F85F83"/>
     <w:rsid w:val="00F908A8"/>
   </w:rsids>
@@ -3035,7 +3127,9 @@
 </a:theme>
 </file>
 
-<file path=customXml/item1.xml>��< ? x m l   v e r s i o n = " 1 . 0 "   e n c o d i n g = " u t f - 1 6 " ? > < N a v W o r d R e p o r t X m l P a r t   x m l n s = " u r n : m i c r o s o f t - d y n a m i c s - n a v / r e p o r t s / T o p   W e b s h o p   I t e m s / 5 0 1 3 1 / " > +<file path=customXml/item1.xml>��< ? x m l   v e r s i o n = " 1 . 0 "   e n c o d i n g = " u t f - 1 6 " ? > + 
+ < N a v W o r d R e p o r t X m l P a r t   x m l n s = " u r n : m i c r o s o f t - d y n a m i c s - n a v / r e p o r t s / T o p   W e b s h o p   I t e m s / 5 0 1 3 1 / " >   
      < P l e a s e W o r k >   
@@ -3053,15 +3147,19 @@
  
          < D e s c r i p t i o n L a b e l > D e s c r i p t i o n L a b e l < / D e s c r i p t i o n L a b e l >   
+         < F u l l T o t a l P r i c e > F u l l T o t a l P r i c e < / F u l l T o t a l P r i c e > + 
+         < F u l l T o t a l P r i c e _ L a b e l > F u l l T o t a l P r i c e _ L a b e l < / F u l l T o t a l P r i c e _ L a b e l > + 
          < R e p o r t I d > R e p o r t I d < / R e p o r t I d >   
          < R e p o r t I d L a b e l > R e p o r t I d L a b e l < / R e p o r t I d L a b e l >   
          < S u m l i n e > S u m l i n e < / S u m l i n e >   
-         < t o t a l A m o u n t O f W a r r i a n t y > t o t a l A m o u n t O f W a r r i a n t y < / t o t a l A m o u n t O f W a r r i a n t y > +         < t o t a l A m o u n t O f W a r r a n t y > t o t a l A m o u n t O f W a r r a n t y < / t o t a l A m o u n t O f W a r r a n t y >   
-         < t o t a l A m o u n t O f W a r r i a n t y _ L a b e l > t o t a l A m o u n t O f W a r r i a n t y _ L a b e l < / t o t a l A m o u n t O f W a r r i a n t y _ L a b e l > +         < t o t a l A m o u n t O f W a r r a n t y _ L a b e l > t o t a l A m o u n t O f W a r r a n t y _ L a b e l < / t o t a l A m o u n t O f W a r r a n t y _ L a b e l >   
          < T o t a l P r i c e > T o t a l P r i c e < / T o t a l P r i c e >   
@@ -3087,7 +3185,7 @@
 </file>
 
 <file path=customXml/itemProps2.xml><?xml version="1.0" encoding="utf-8"?>
-<ds:datastoreItem xmlns:ds="http://schemas.openxmlformats.org/officeDocument/2006/customXml" ds:itemID="{E8EBBD94-7DE0-4A67-9CA8-ADC90867CDBC}">
+<ds:datastoreItem xmlns:ds="http://schemas.openxmlformats.org/officeDocument/2006/customXml" ds:itemID="{21A399B6-A5D3-4538-9D89-26548FB49891}">
   <ds:schemaRefs>
     <ds:schemaRef ds:uri="http://schemas.openxmlformats.org/officeDocument/2006/bibliography"/>
   </ds:schemaRefs>

</xml_diff>

<commit_message>
Quantities added to Top items report
</commit_message>
<xml_diff>
--- a/Layouts/TopItems.docx
+++ b/Layouts/TopItems.docx
@@ -6,13 +6,22 @@
       <w:tblPr>
         <w:tblStyle w:val="Tblzatrcsos45jellszn"/>
         <w:tblW w:w="0" w:type="auto"/>
+        <w:tblBorders>
+          <w:top w:val="none" w:color="auto" w:sz="0" w:space="0"/>
+          <w:left w:val="none" w:color="auto" w:sz="0" w:space="0"/>
+          <w:bottom w:val="none" w:color="auto" w:sz="0" w:space="0"/>
+          <w:right w:val="none" w:color="auto" w:sz="0" w:space="0"/>
+          <w:insideH w:val="none" w:color="auto" w:sz="0" w:space="0"/>
+          <w:insideV w:val="none" w:color="auto" w:sz="0" w:space="0"/>
+        </w:tblBorders>
         <w:tblLayout w:type="fixed"/>
         <w:tblLook w:val="04A0" w:firstRow="1" w:lastRow="0" w:firstColumn="1" w:lastColumn="0" w:noHBand="0" w:noVBand="1"/>
       </w:tblPr>
       <w:tblGrid>
-        <w:gridCol w:w="6658"/>
-        <w:gridCol w:w="2551"/>
-        <w:gridCol w:w="419"/>
+        <w:gridCol w:w="5026"/>
+        <w:gridCol w:w="2276"/>
+        <w:gridCol w:w="1963"/>
+        <w:gridCol w:w="373"/>
       </w:tblGrid>
       <w:tr>
         <w:trPr>
@@ -24,7 +33,7 @@
             <w:tag w:val="#Nav: Top Webshop Items/50131"/>
             <w:id w:val="-1342767028"/>
             <w:placeholder>
-              <w:docPart w:val="619F931ED48140E4896587AFD238200D"/>
+              <w:docPart w:val="E4D80C54404241038C13BA881E5AF66B"/>
             </w:placeholder>
             <w:dataBinding w:prefixMappings="xmlns:ns0='urn:microsoft-dynamics-nav/reports/Top Webshop Items/50131/'" w:xpath="/ns0:NavWordReportXmlPart[1]/ns0:PleaseWork[1]/ns0:DescriptionLabel[1]" w:storeItemID="{B33BF93F-266A-46F8-B3B3-AA3AA4F84BA1}"/>
             <w:text/>
@@ -34,11 +43,12 @@
             <w:tc>
               <w:tcPr>
                 <w:cnfStyle w:val="001000000000" w:firstRow="0" w:lastRow="0" w:firstColumn="1" w:lastColumn="0" w:oddVBand="0" w:evenVBand="0" w:oddHBand="0" w:evenHBand="0" w:firstRowFirstColumn="0" w:firstRowLastColumn="0" w:lastRowFirstColumn="0" w:lastRowLastColumn="0"/>
-                <w:tcW w:w="6658" w:type="dxa"/>
+                <w:tcW w:w="5026" w:type="dxa"/>
                 <w:tcBorders>
-                  <w:top w:val="nil"/>
-                  <w:left w:val="nil"/>
-                  <w:bottom w:val="nil"/>
+                  <w:top w:val="none" w:color="auto" w:sz="0" w:space="0"/>
+                  <w:left w:val="none" w:color="auto" w:sz="0" w:space="0"/>
+                  <w:bottom w:val="none" w:color="auto" w:sz="0" w:space="0"/>
+                  <w:right w:val="none" w:color="auto" w:sz="0" w:space="0"/>
                 </w:tcBorders>
               </w:tcPr>
               <w:p>
@@ -49,14 +59,53 @@
             </w:tc>
           </w:sdtContent>
         </w:sdt>
+        <w:sdt>
+          <w:sdtPr>
+            <w:alias w:val="#Nav: /PleaseWork/Quantity_Label"/>
+            <w:tag w:val="#Nav: Top Webshop Items/50131"/>
+            <w:id w:val="2094044437"/>
+            <w:placeholder>
+              <w:docPart w:val="DefaultPlaceholder_-1854013440"/>
+            </w:placeholder>
+            <w:dataBinding w:prefixMappings="xmlns:ns0='urn:microsoft-dynamics-nav/reports/Top Webshop Items/50131/'" w:xpath="/ns0:NavWordReportXmlPart[1]/ns0:PleaseWork[1]/ns0:Quantity_Label[1]" w:storeItemID="{B33BF93F-266A-46F8-B3B3-AA3AA4F84BA1}"/>
+            <w:text/>
+          </w:sdtPr>
+          <w:sdtEndPr/>
+          <w:sdtContent>
+            <w:tc>
+              <w:tcPr>
+                <w:tcW w:w="2276" w:type="dxa"/>
+                <w:tcBorders>
+                  <w:top w:val="none" w:color="auto" w:sz="0" w:space="0"/>
+                  <w:left w:val="none" w:color="auto" w:sz="0" w:space="0"/>
+                  <w:bottom w:val="none" w:color="auto" w:sz="0" w:space="0"/>
+                  <w:right w:val="none" w:color="auto" w:sz="0" w:space="0"/>
+                </w:tcBorders>
+              </w:tcPr>
+              <w:p>
+                <w:pPr>
+                  <w:tabs>
+                    <w:tab w:val="left" w:pos="281"/>
+                  </w:tabs>
+                  <w:ind w:right="39"/>
+                  <w:cnfStyle w:val="100000000000" w:firstRow="1" w:lastRow="0" w:firstColumn="0" w:lastColumn="0" w:oddVBand="0" w:evenVBand="0" w:oddHBand="0" w:evenHBand="0" w:firstRowFirstColumn="0" w:firstRowLastColumn="0" w:lastRowFirstColumn="0" w:lastRowLastColumn="0"/>
+                </w:pPr>
+                <w:r>
+                  <w:t>Quantity_Label</w:t>
+                </w:r>
+              </w:p>
+            </w:tc>
+          </w:sdtContent>
+        </w:sdt>
         <w:tc>
           <w:tcPr>
-            <w:tcW w:w="2970" w:type="dxa"/>
+            <w:tcW w:w="2336" w:type="dxa"/>
             <w:gridSpan w:val="2"/>
             <w:tcBorders>
-              <w:top w:val="nil"/>
-              <w:bottom w:val="nil"/>
-              <w:right w:val="nil"/>
+              <w:top w:val="none" w:color="auto" w:sz="0" w:space="0"/>
+              <w:left w:val="none" w:color="auto" w:sz="0" w:space="0"/>
+              <w:bottom w:val="none" w:color="auto" w:sz="0" w:space="0"/>
+              <w:right w:val="none" w:color="auto" w:sz="0" w:space="0"/>
             </w:tcBorders>
           </w:tcPr>
           <w:p>
@@ -71,7 +120,7 @@
                 <w:tag w:val="#Nav: Top Webshop Items/50131"/>
                 <w:id w:val="-1214733271"/>
                 <w:placeholder>
-                  <w:docPart w:val="C513319166CB40CDA1D2146161F28F05"/>
+                  <w:docPart w:val="20FBDE3EC73B4AAB87A9C55D43164E40"/>
                 </w:placeholder>
                 <w:dataBinding w:prefixMappings="xmlns:ns0='urn:microsoft-dynamics-nav/reports/Top Webshop Items/50131/'" w:xpath="/ns0:NavWordReportXmlPart[1]/ns0:PleaseWork[1]/ns0:ValueSoldLabel[1]" w:storeItemID="{B33BF93F-266A-46F8-B3B3-AA3AA4F84BA1}"/>
                 <w:text/>
@@ -108,7 +157,7 @@
               </w:rPr>
               <w:id w:val="-477840479"/>
               <w:placeholder>
-                <w:docPart w:val="DefaultPlaceholder_-1854013435"/>
+                <w:docPart w:val="DB41B73F9C4445329CD18D8F13930015"/>
               </w:placeholder>
               <w15:repeatingSectionItem/>
             </w:sdtPr>
@@ -128,7 +177,7 @@
                     <w:tag w:val="#Nav: Top Webshop Items/50131"/>
                     <w:id w:val="-982781208"/>
                     <w:placeholder>
-                      <w:docPart w:val="DefaultPlaceholder_-1854013440"/>
+                      <w:docPart w:val="0FD1AB6BB9184F7C81613F3E4135BAB0"/>
                     </w:placeholder>
                     <w:dataBinding w:prefixMappings="xmlns:ns0='urn:microsoft-dynamics-nav/reports/Top Webshop Items/50131/'" w:xpath="/ns0:NavWordReportXmlPart[1]/ns0:PleaseWork[1]/ns0:Description[1]" w:storeItemID="{B33BF93F-266A-46F8-B3B3-AA3AA4F84BA1}"/>
                     <w:text/>
@@ -138,13 +187,7 @@
                     <w:tc>
                       <w:tcPr>
                         <w:cnfStyle w:val="001000000000" w:firstRow="0" w:lastRow="0" w:firstColumn="1" w:lastColumn="0" w:oddVBand="0" w:evenVBand="0" w:oddHBand="0" w:evenHBand="0" w:firstRowFirstColumn="0" w:firstRowLastColumn="0" w:lastRowFirstColumn="0" w:lastRowLastColumn="0"/>
-                        <w:tcW w:w="6658" w:type="dxa"/>
-                        <w:tcBorders>
-                          <w:top w:val="nil"/>
-                          <w:left w:val="nil"/>
-                          <w:bottom w:val="nil"/>
-                          <w:right w:val="nil"/>
-                        </w:tcBorders>
+                        <w:tcW w:w="5026" w:type="dxa"/>
                       </w:tcPr>
                       <w:p>
                         <w:pPr>
@@ -164,13 +207,64 @@
                     </w:tc>
                   </w:sdtContent>
                 </w:sdt>
+                <w:tc>
+                  <w:tcPr>
+                    <w:tcW w:w="2276" w:type="dxa"/>
+                  </w:tcPr>
+                  <w:p>
+                    <w:pPr>
+                      <w:tabs>
+                        <w:tab w:val="right" w:pos="2060"/>
+                      </w:tabs>
+                      <w:cnfStyle w:val="000000100000" w:firstRow="0" w:lastRow="0" w:firstColumn="0" w:lastColumn="0" w:oddVBand="0" w:evenVBand="0" w:oddHBand="1" w:evenHBand="0" w:firstRowFirstColumn="0" w:firstRowLastColumn="0" w:lastRowFirstColumn="0" w:lastRowLastColumn="0"/>
+                    </w:pPr>
+                    <w:sdt>
+                      <w:sdtPr>
+                        <w:alias w:val="#Nav: /PleaseWork/Quantity"/>
+                        <w:tag w:val="#Nav: Top Webshop Items/50131"/>
+                        <w:id w:val="-1445226036"/>
+                        <w:placeholder>
+                          <w:docPart w:val="DefaultPlaceholder_-1854013440"/>
+                        </w:placeholder>
+                        <w:dataBinding w:prefixMappings="xmlns:ns0='urn:microsoft-dynamics-nav/reports/Top Webshop Items/50131/'" w:xpath="/ns0:NavWordReportXmlPart[1]/ns0:PleaseWork[1]/ns0:Quantity[1]" w:storeItemID="{B33BF93F-266A-46F8-B3B3-AA3AA4F84BA1}"/>
+                        <w:text/>
+                      </w:sdtPr>
+                      <w:sdtEndPr/>
+                      <w:sdtContent>
+                        <w:r>
+                          <w:t>Quantity</w:t>
+                        </w:r>
+                      </w:sdtContent>
+                    </w:sdt>
+                    <w:r>
+                      <w:t xml:space="preserve"> </w:t>
+                    </w:r>
+                    <w:sdt>
+                      <w:sdtPr>
+                        <w:id w:val="839131791"/>
+                        <w:placeholder>
+                          <w:docPart w:val="DefaultPlaceholder_-1854013440"/>
+                        </w:placeholder>
+                        <w:dataBinding w:prefixMappings="xmlns:ns0='urn:microsoft-dynamics-nav/reports/Top Webshop Items/50131/'" w:xpath="/ns0:NavWordReportXmlPart[1]/ns0:PleaseWork[1]/ns0:UnitCode[1]" w:storeItemID="{B33BF93F-266A-46F8-B3B3-AA3AA4F84BA1}"/>
+                        <w:text/>
+                        <w:alias w:val="#Nav: /PleaseWork/UnitCode"/>
+                        <w:tag w:val="#Nav: Top Webshop Items/50131"/>
+                      </w:sdtPr>
+                      <w:sdtContent>
+                        <w:r>
+                          <w:t>UnitCode</w:t>
+                        </w:r>
+                      </w:sdtContent>
+                    </w:sdt>
+                  </w:p>
+                </w:tc>
                 <w:sdt>
                   <w:sdtPr>
                     <w:alias w:val="#Nav: /PleaseWork/ValueSold"/>
                     <w:tag w:val="#Nav: Top Webshop Items/50131"/>
                     <w:id w:val="732201801"/>
                     <w:placeholder>
-                      <w:docPart w:val="DefaultPlaceholder_-1854013440"/>
+                      <w:docPart w:val="0FD1AB6BB9184F7C81613F3E4135BAB0"/>
                     </w:placeholder>
                     <w:dataBinding w:prefixMappings="xmlns:ns0='urn:microsoft-dynamics-nav/reports/Top Webshop Items/50131/'" w:xpath="/ns0:NavWordReportXmlPart[1]/ns0:PleaseWork[1]/ns0:ValueSold[1]" w:storeItemID="{B33BF93F-266A-46F8-B3B3-AA3AA4F84BA1}"/>
                     <w:text/>
@@ -179,13 +273,7 @@
                   <w:sdtContent>
                     <w:tc>
                       <w:tcPr>
-                        <w:tcW w:w="2551" w:type="dxa"/>
-                        <w:tcBorders>
-                          <w:top w:val="nil"/>
-                          <w:left w:val="nil"/>
-                          <w:bottom w:val="nil"/>
-                          <w:right w:val="nil"/>
-                        </w:tcBorders>
+                        <w:tcW w:w="1963" w:type="dxa"/>
                       </w:tcPr>
                       <w:p>
                         <w:pPr>
@@ -204,7 +292,7 @@
                     <w:tag w:val="#Nav: Top Webshop Items/50131"/>
                     <w:id w:val="-519857383"/>
                     <w:placeholder>
-                      <w:docPart w:val="DefaultPlaceholder_-1854013440"/>
+                      <w:docPart w:val="0FD1AB6BB9184F7C81613F3E4135BAB0"/>
                     </w:placeholder>
                     <w:dataBinding w:prefixMappings="xmlns:ns0='urn:microsoft-dynamics-nav/reports/Top Webshop Items/50131/'" w:xpath="/ns0:NavWordReportXmlPart[1]/ns0:PleaseWork[1]/ns0:Currency[1]" w:storeItemID="{B33BF93F-266A-46F8-B3B3-AA3AA4F84BA1}"/>
                     <w:text/>
@@ -213,20 +301,14 @@
                   <w:sdtContent>
                     <w:tc>
                       <w:tcPr>
-                        <w:tcW w:w="419" w:type="dxa"/>
-                        <w:tcBorders>
-                          <w:top w:val="nil"/>
-                          <w:left w:val="nil"/>
-                          <w:bottom w:val="nil"/>
-                          <w:right w:val="nil"/>
-                        </w:tcBorders>
+                        <w:tcW w:w="373" w:type="dxa"/>
                       </w:tcPr>
                       <w:p>
                         <w:pPr>
                           <w:cnfStyle w:val="000000100000" w:firstRow="0" w:lastRow="0" w:firstColumn="0" w:lastColumn="0" w:oddVBand="0" w:evenVBand="0" w:oddHBand="1" w:evenHBand="0" w:firstRowFirstColumn="0" w:firstRowLastColumn="0" w:lastRowFirstColumn="0" w:lastRowLastColumn="0"/>
                         </w:pPr>
                         <w:r>
-                          <w:t>Curren</w:t>
+                          <w:t>Currency</w:t>
                         </w:r>
                       </w:p>
                     </w:tc>
@@ -290,8 +372,6 @@
         </w:rPr>
         <w:tab/>
       </w:r>
-      <w:bookmarkStart w:name="_GoBack" w:id="0"/>
-      <w:bookmarkEnd w:id="0"/>
       <w:sdt>
         <w:sdtPr>
           <w:rPr>
@@ -347,7 +427,7 @@
               <w:sz w:val="28"/>
               <w:szCs w:val="28"/>
             </w:rPr>
-            <w:t>Curren</w:t>
+            <w:t>Currency</w:t>
           </w:r>
         </w:sdtContent>
       </w:sdt>
@@ -376,15 +456,16 @@
             <w:sz w:val="28"/>
             <w:szCs w:val="28"/>
           </w:rPr>
+          <w:alias w:val="#Nav: /PleaseWork/totalAmountOfWarranty_Label"/>
+          <w:tag w:val="#Nav: Top Webshop Items/50131"/>
           <w:id w:val="-1735852977"/>
           <w:placeholder>
             <w:docPart w:val="DefaultPlaceholder_-1854013440"/>
           </w:placeholder>
           <w:dataBinding w:prefixMappings="xmlns:ns0='urn:microsoft-dynamics-nav/reports/Top Webshop Items/50131/'" w:xpath="/ns0:NavWordReportXmlPart[1]/ns0:PleaseWork[1]/ns0:totalAmountOfWarranty_Label[1]" w:storeItemID="{B33BF93F-266A-46F8-B3B3-AA3AA4F84BA1}"/>
           <w:text/>
-          <w:alias w:val="#Nav: /PleaseWork/totalAmountOfWarranty_Label"/>
-          <w:tag w:val="#Nav: Top Webshop Items/50131"/>
         </w:sdtPr>
+        <w:sdtEndPr/>
         <w:sdtContent>
           <w:r>
             <w:rPr>
@@ -408,15 +489,16 @@
             <w:sz w:val="28"/>
             <w:szCs w:val="28"/>
           </w:rPr>
+          <w:alias w:val="#Nav: /PleaseWork/totalAmountOfWarranty"/>
+          <w:tag w:val="#Nav: Top Webshop Items/50131"/>
           <w:id w:val="693273543"/>
           <w:placeholder>
             <w:docPart w:val="DefaultPlaceholder_-1854013440"/>
           </w:placeholder>
           <w:dataBinding w:prefixMappings="xmlns:ns0='urn:microsoft-dynamics-nav/reports/Top Webshop Items/50131/'" w:xpath="/ns0:NavWordReportXmlPart[1]/ns0:PleaseWork[1]/ns0:totalAmountOfWarranty[1]" w:storeItemID="{B33BF93F-266A-46F8-B3B3-AA3AA4F84BA1}"/>
           <w:text/>
-          <w:alias w:val="#Nav: /PleaseWork/totalAmountOfWarranty"/>
-          <w:tag w:val="#Nav: Top Webshop Items/50131"/>
         </w:sdtPr>
+        <w:sdtEndPr/>
         <w:sdtContent>
           <w:r>
             <w:rPr>
@@ -440,22 +522,23 @@
             <w:sz w:val="28"/>
             <w:szCs w:val="28"/>
           </w:rPr>
+          <w:alias w:val="#Nav: /PleaseWork/Currency"/>
+          <w:tag w:val="#Nav: Top Webshop Items/50131"/>
           <w:id w:val="-663779175"/>
           <w:placeholder>
             <w:docPart w:val="DefaultPlaceholder_-1854013440"/>
           </w:placeholder>
           <w:dataBinding w:prefixMappings="xmlns:ns0='urn:microsoft-dynamics-nav/reports/Top Webshop Items/50131/'" w:xpath="/ns0:NavWordReportXmlPart[1]/ns0:PleaseWork[1]/ns0:Currency[1]" w:storeItemID="{B33BF93F-266A-46F8-B3B3-AA3AA4F84BA1}"/>
           <w:text/>
-          <w:alias w:val="#Nav: /PleaseWork/Currency"/>
-          <w:tag w:val="#Nav: Top Webshop Items/50131"/>
         </w:sdtPr>
+        <w:sdtEndPr/>
         <w:sdtContent>
           <w:r>
             <w:rPr>
               <w:sz w:val="28"/>
               <w:szCs w:val="28"/>
             </w:rPr>
-            <w:t>Curren</w:t>
+            <w:t>Currency</w:t>
           </w:r>
         </w:sdtContent>
       </w:sdt>
@@ -589,7 +672,7 @@
               <w:sz w:val="28"/>
               <w:szCs w:val="28"/>
             </w:rPr>
-            <w:t>Curren</w:t>
+            <w:t>Currency</w:t>
           </w:r>
         </w:sdtContent>
       </w:sdt>
@@ -1958,64 +2041,6 @@
     </w:docPart>
     <w:docPart>
       <w:docPartPr>
-        <w:name w:val="619F931ED48140E4896587AFD238200D"/>
-        <w:category>
-          <w:name w:val="Általános"/>
-          <w:gallery w:val="placeholder"/>
-        </w:category>
-        <w:types>
-          <w:type w:val="bbPlcHdr"/>
-        </w:types>
-        <w:behaviors>
-          <w:behavior w:val="content"/>
-        </w:behaviors>
-        <w:guid w:val="{8AC38C9D-BAFE-4D28-A6DF-75FD38401259}"/>
-      </w:docPartPr>
-      <w:docPartBody>
-        <w:p>
-          <w:pPr>
-            <w:pStyle w:val="619F931ED48140E4896587AFD238200D"/>
-          </w:pPr>
-          <w:r>
-            <w:rPr>
-              <w:rStyle w:val="Helyrzszveg"/>
-            </w:rPr>
-            <w:t>Szöveg beírásához kattintson vagy koppintson ide.</w:t>
-          </w:r>
-        </w:p>
-      </w:docPartBody>
-    </w:docPart>
-    <w:docPart>
-      <w:docPartPr>
-        <w:name w:val="C513319166CB40CDA1D2146161F28F05"/>
-        <w:category>
-          <w:name w:val="Általános"/>
-          <w:gallery w:val="placeholder"/>
-        </w:category>
-        <w:types>
-          <w:type w:val="bbPlcHdr"/>
-        </w:types>
-        <w:behaviors>
-          <w:behavior w:val="content"/>
-        </w:behaviors>
-        <w:guid w:val="{5D161AB4-AB65-412A-B126-1C3E023D6D6C}"/>
-      </w:docPartPr>
-      <w:docPartBody>
-        <w:p>
-          <w:pPr>
-            <w:pStyle w:val="C513319166CB40CDA1D2146161F28F05"/>
-          </w:pPr>
-          <w:r>
-            <w:rPr>
-              <w:rStyle w:val="Helyrzszveg"/>
-            </w:rPr>
-            <w:t>Szöveg beírásához kattintson vagy koppintson ide.</w:t>
-          </w:r>
-        </w:p>
-      </w:docPartBody>
-    </w:docPart>
-    <w:docPart>
-      <w:docPartPr>
         <w:name w:val="E8EA5A457D3740C19C72F79536276293"/>
         <w:category>
           <w:name w:val="Általános"/>
@@ -2132,7 +2157,7 @@
     </w:docPart>
     <w:docPart>
       <w:docPartPr>
-        <w:name w:val="DefaultPlaceholder_-1854013435"/>
+        <w:name w:val="E4D80C54404241038C13BA881E5AF66B"/>
         <w:category>
           <w:name w:val="Általános"/>
           <w:gallery w:val="placeholder"/>
@@ -2143,15 +2168,105 @@
         <w:behaviors>
           <w:behavior w:val="content"/>
         </w:behaviors>
-        <w:guid w:val="{EA92A09D-2F04-451A-813D-C32513736995}"/>
+        <w:guid w:val="{2B123B30-52EC-4DEF-8986-DCBFF690496F}"/>
       </w:docPartPr>
       <w:docPartBody>
         <w:p>
+          <w:pPr>
+            <w:pStyle w:val="E4D80C54404241038C13BA881E5AF66B"/>
+          </w:pPr>
+          <w:r>
+            <w:rPr>
+              <w:rStyle w:val="Helyrzszveg"/>
+            </w:rPr>
+            <w:t>Szöveg beírásához kattintson vagy koppintson ide.</w:t>
+          </w:r>
+        </w:p>
+      </w:docPartBody>
+    </w:docPart>
+    <w:docPart>
+      <w:docPartPr>
+        <w:name w:val="20FBDE3EC73B4AAB87A9C55D43164E40"/>
+        <w:category>
+          <w:name w:val="Általános"/>
+          <w:gallery w:val="placeholder"/>
+        </w:category>
+        <w:types>
+          <w:type w:val="bbPlcHdr"/>
+        </w:types>
+        <w:behaviors>
+          <w:behavior w:val="content"/>
+        </w:behaviors>
+        <w:guid w:val="{54A128C3-8BF3-43C1-A13F-4A8166D81568}"/>
+      </w:docPartPr>
+      <w:docPartBody>
+        <w:p>
+          <w:pPr>
+            <w:pStyle w:val="20FBDE3EC73B4AAB87A9C55D43164E40"/>
+          </w:pPr>
+          <w:r>
+            <w:rPr>
+              <w:rStyle w:val="Helyrzszveg"/>
+            </w:rPr>
+            <w:t>Szöveg beírásához kattintson vagy koppintson ide.</w:t>
+          </w:r>
+        </w:p>
+      </w:docPartBody>
+    </w:docPart>
+    <w:docPart>
+      <w:docPartPr>
+        <w:name w:val="DB41B73F9C4445329CD18D8F13930015"/>
+        <w:category>
+          <w:name w:val="Általános"/>
+          <w:gallery w:val="placeholder"/>
+        </w:category>
+        <w:types>
+          <w:type w:val="bbPlcHdr"/>
+        </w:types>
+        <w:behaviors>
+          <w:behavior w:val="content"/>
+        </w:behaviors>
+        <w:guid w:val="{CF2FD869-4F2F-4C30-9D89-E5DDC985E876}"/>
+      </w:docPartPr>
+      <w:docPartBody>
+        <w:p>
+          <w:pPr>
+            <w:pStyle w:val="DB41B73F9C4445329CD18D8F13930015"/>
+          </w:pPr>
           <w:r>
             <w:rPr>
               <w:rStyle w:val="Helyrzszveg"/>
             </w:rPr>
             <w:t>Adja meg az ismételni kívánt tartalmat, például más tartalomvezérlőket. Ezt a vezérlőt táblázatsorok köré is beszúrhatja, így megismételheti a táblázat egyes részeit.</w:t>
+          </w:r>
+        </w:p>
+      </w:docPartBody>
+    </w:docPart>
+    <w:docPart>
+      <w:docPartPr>
+        <w:name w:val="0FD1AB6BB9184F7C81613F3E4135BAB0"/>
+        <w:category>
+          <w:name w:val="Általános"/>
+          <w:gallery w:val="placeholder"/>
+        </w:category>
+        <w:types>
+          <w:type w:val="bbPlcHdr"/>
+        </w:types>
+        <w:behaviors>
+          <w:behavior w:val="content"/>
+        </w:behaviors>
+        <w:guid w:val="{D2D1B5A3-7C97-4DB1-A060-25A66D4B1A14}"/>
+      </w:docPartPr>
+      <w:docPartBody>
+        <w:p>
+          <w:pPr>
+            <w:pStyle w:val="0FD1AB6BB9184F7C81613F3E4135BAB0"/>
+          </w:pPr>
+          <w:r>
+            <w:rPr>
+              <w:rStyle w:val="Helyrzszveg"/>
+            </w:rPr>
+            <w:t>Szöveg beírásához kattintson vagy koppintson ide.</w:t>
           </w:r>
         </w:p>
       </w:docPartBody>
@@ -2209,6 +2324,7 @@
     <w:rsid w:val="000A2892"/>
     <w:rsid w:val="00117580"/>
     <w:rsid w:val="0029356F"/>
+    <w:rsid w:val="00366635"/>
     <w:rsid w:val="003C3F0D"/>
     <w:rsid w:val="004A6BB4"/>
     <w:rsid w:val="004B2067"/>
@@ -2225,6 +2341,7 @@
     <w:rsid w:val="008E60C7"/>
     <w:rsid w:val="008F6677"/>
     <w:rsid w:val="009050B5"/>
+    <w:rsid w:val="00932B96"/>
     <w:rsid w:val="0099191A"/>
     <w:rsid w:val="00A166FD"/>
     <w:rsid w:val="00A90F48"/>
@@ -2237,6 +2354,7 @@
     <w:rsid w:val="00B535E5"/>
     <w:rsid w:val="00BC035C"/>
     <w:rsid w:val="00BD1751"/>
+    <w:rsid w:val="00C67411"/>
     <w:rsid w:val="00C707B1"/>
     <w:rsid w:val="00C979C6"/>
     <w:rsid w:val="00CC4F42"/>
@@ -2245,6 +2363,7 @@
     <w:rsid w:val="00D85005"/>
     <w:rsid w:val="00DB2A71"/>
     <w:rsid w:val="00E01F6C"/>
+    <w:rsid w:val="00E327EF"/>
     <w:rsid w:val="00E50A95"/>
     <w:rsid w:val="00E616AE"/>
     <w:rsid w:val="00F26256"/>
@@ -2705,7 +2824,7 @@
     <w:basedOn w:val="Bekezdsalapbettpusa"/>
     <w:uiPriority w:val="99"/>
     <w:semiHidden/>
-    <w:rsid w:val="0099191A"/>
+    <w:rsid w:val="00366635"/>
     <w:rPr>
       <w:color w:val="808080"/>
     </w:rPr>
@@ -2821,6 +2940,38 @@
   <w:style w:type="paragraph" w:customStyle="1" w:styleId="6C4B5E7D788D49F4A8A08B8A003B6F77">
     <w:name w:val="6C4B5E7D788D49F4A8A08B8A003B6F77"/>
     <w:rsid w:val="00F4313D"/>
+  </w:style>
+  <w:style w:type="paragraph" w:customStyle="1" w:styleId="E4D80C54404241038C13BA881E5AF66B">
+    <w:name w:val="E4D80C54404241038C13BA881E5AF66B"/>
+    <w:rsid w:val="00366635"/>
+  </w:style>
+  <w:style w:type="paragraph" w:customStyle="1" w:styleId="20FBDE3EC73B4AAB87A9C55D43164E40">
+    <w:name w:val="20FBDE3EC73B4AAB87A9C55D43164E40"/>
+    <w:rsid w:val="00366635"/>
+  </w:style>
+  <w:style w:type="paragraph" w:customStyle="1" w:styleId="DB41B73F9C4445329CD18D8F13930015">
+    <w:name w:val="DB41B73F9C4445329CD18D8F13930015"/>
+    <w:rsid w:val="00366635"/>
+  </w:style>
+  <w:style w:type="paragraph" w:customStyle="1" w:styleId="0FD1AB6BB9184F7C81613F3E4135BAB0">
+    <w:name w:val="0FD1AB6BB9184F7C81613F3E4135BAB0"/>
+    <w:rsid w:val="00366635"/>
+  </w:style>
+  <w:style w:type="paragraph" w:customStyle="1" w:styleId="DC7168DE5F384CD4B4672656B32719A0">
+    <w:name w:val="DC7168DE5F384CD4B4672656B32719A0"/>
+    <w:rsid w:val="00366635"/>
+  </w:style>
+  <w:style w:type="paragraph" w:customStyle="1" w:styleId="FD74D524F3A04DD784EEF08AEFA279B7">
+    <w:name w:val="FD74D524F3A04DD784EEF08AEFA279B7"/>
+    <w:rsid w:val="00366635"/>
+  </w:style>
+  <w:style w:type="paragraph" w:customStyle="1" w:styleId="2998623627A14664B06E906D5F606C70">
+    <w:name w:val="2998623627A14664B06E906D5F606C70"/>
+    <w:rsid w:val="00366635"/>
+  </w:style>
+  <w:style w:type="paragraph" w:customStyle="1" w:styleId="B769EB31C0D24B738BEE4B05A51E9874">
+    <w:name w:val="B769EB31C0D24B738BEE4B05A51E9874"/>
+    <w:rsid w:val="00366635"/>
   </w:style>
 </w:styles>
 </file>
@@ -3127,9 +3278,7 @@
 </a:theme>
 </file>
 
-<file path=customXml/item1.xml>��< ? x m l   v e r s i o n = " 1 . 0 "   e n c o d i n g = " u t f - 1 6 " ? > - 
- < N a v W o r d R e p o r t X m l P a r t   x m l n s = " u r n : m i c r o s o f t - d y n a m i c s - n a v / r e p o r t s / T o p   W e b s h o p   I t e m s / 5 0 1 3 1 / " > +<file path=customXml/item1.xml>��< ? x m l   v e r s i o n = " 1 . 0 "   e n c o d i n g = " u t f - 1 6 " ? > < N a v W o r d R e p o r t X m l P a r t   x m l n s = " u r n : m i c r o s o f t - d y n a m i c s - n a v / r e p o r t s / T o p   W e b s h o p   I t e m s / 5 0 1 3 1 / " >   
      < P l e a s e W o r k >   
@@ -3151,6 +3300,10 @@
  
          < F u l l T o t a l P r i c e _ L a b e l > F u l l T o t a l P r i c e _ L a b e l < / F u l l T o t a l P r i c e _ L a b e l >   
+         < Q u a n t i t y > Q u a n t i t y < / Q u a n t i t y > + 
+         < Q u a n t i t y _ L a b e l > Q u a n t i t y _ L a b e l < / Q u a n t i t y _ L a b e l > + 
          < R e p o r t I d > R e p o r t I d < / R e p o r t I d >   
          < R e p o r t I d L a b e l > R e p o r t I d L a b e l < / R e p o r t I d L a b e l > @@ -3162,6 +3315,8 @@
          < t o t a l A m o u n t O f W a r r a n t y _ L a b e l > t o t a l A m o u n t O f W a r r a n t y _ L a b e l < / t o t a l A m o u n t O f W a r r a n t y _ L a b e l >   
          < T o t a l P r i c e > T o t a l P r i c e < / T o t a l P r i c e > + 
+         < U n i t C o d e > U n i t C o d e < / U n i t C o d e >   
          < V a l u e S o l d > V a l u e S o l d < / V a l u e S o l d >   
@@ -3185,7 +3340,7 @@
 </file>
 
 <file path=customXml/itemProps2.xml><?xml version="1.0" encoding="utf-8"?>
-<ds:datastoreItem xmlns:ds="http://schemas.openxmlformats.org/officeDocument/2006/customXml" ds:itemID="{21A399B6-A5D3-4538-9D89-26548FB49891}">
+<ds:datastoreItem xmlns:ds="http://schemas.openxmlformats.org/officeDocument/2006/customXml" ds:itemID="{86EB7309-4487-427E-BE47-0A4E36BAE07C}">
   <ds:schemaRefs>
     <ds:schemaRef ds:uri="http://schemas.openxmlformats.org/officeDocument/2006/bibliography"/>
   </ds:schemaRefs>

</xml_diff>

<commit_message>
Top item word layout design fixes
</commit_message>
<xml_diff>
--- a/Layouts/TopItems.docx
+++ b/Layouts/TopItems.docx
@@ -5,7 +5,7 @@
     <w:tbl>
       <w:tblPr>
         <w:tblStyle w:val="Tblzatrcsos45jellszn"/>
-        <w:tblW w:w="0" w:type="auto"/>
+        <w:tblW w:w="9638" w:type="dxa"/>
         <w:tblBorders>
           <w:top w:val="none" w:color="auto" w:sz="0" w:space="0"/>
           <w:left w:val="none" w:color="auto" w:sz="0" w:space="0"/>
@@ -18,9 +18,9 @@
         <w:tblLook w:val="04A0" w:firstRow="1" w:lastRow="0" w:firstColumn="1" w:lastColumn="0" w:noHBand="0" w:noVBand="1"/>
       </w:tblPr>
       <w:tblGrid>
-        <w:gridCol w:w="5026"/>
-        <w:gridCol w:w="2276"/>
-        <w:gridCol w:w="1963"/>
+        <w:gridCol w:w="6096"/>
+        <w:gridCol w:w="1417"/>
+        <w:gridCol w:w="1752"/>
         <w:gridCol w:w="373"/>
       </w:tblGrid>
       <w:tr>
@@ -43,7 +43,7 @@
             <w:tc>
               <w:tcPr>
                 <w:cnfStyle w:val="001000000000" w:firstRow="0" w:lastRow="0" w:firstColumn="1" w:lastColumn="0" w:oddVBand="0" w:evenVBand="0" w:oddHBand="0" w:evenHBand="0" w:firstRowFirstColumn="0" w:firstRowLastColumn="0" w:lastRowFirstColumn="0" w:lastRowLastColumn="0"/>
-                <w:tcW w:w="5026" w:type="dxa"/>
+                <w:tcW w:w="6096" w:type="dxa"/>
                 <w:tcBorders>
                   <w:top w:val="none" w:color="auto" w:sz="0" w:space="0"/>
                   <w:left w:val="none" w:color="auto" w:sz="0" w:space="0"/>
@@ -74,7 +74,7 @@
           <w:sdtContent>
             <w:tc>
               <w:tcPr>
-                <w:tcW w:w="2276" w:type="dxa"/>
+                <w:tcW w:w="1417" w:type="dxa"/>
                 <w:tcBorders>
                   <w:top w:val="none" w:color="auto" w:sz="0" w:space="0"/>
                   <w:left w:val="none" w:color="auto" w:sz="0" w:space="0"/>
@@ -88,6 +88,7 @@
                     <w:tab w:val="left" w:pos="281"/>
                   </w:tabs>
                   <w:ind w:right="39"/>
+                  <w:jc w:val="right"/>
                   <w:cnfStyle w:val="100000000000" w:firstRow="1" w:lastRow="0" w:firstColumn="0" w:lastColumn="0" w:oddVBand="0" w:evenVBand="0" w:oddHBand="0" w:evenHBand="0" w:firstRowFirstColumn="0" w:firstRowLastColumn="0" w:lastRowFirstColumn="0" w:lastRowLastColumn="0"/>
                 </w:pPr>
                 <w:r>
@@ -99,7 +100,7 @@
         </w:sdt>
         <w:tc>
           <w:tcPr>
-            <w:tcW w:w="2336" w:type="dxa"/>
+            <w:tcW w:w="2125" w:type="dxa"/>
             <w:gridSpan w:val="2"/>
             <w:tcBorders>
               <w:top w:val="none" w:color="auto" w:sz="0" w:space="0"/>
@@ -187,7 +188,7 @@
                     <w:tc>
                       <w:tcPr>
                         <w:cnfStyle w:val="001000000000" w:firstRow="0" w:lastRow="0" w:firstColumn="1" w:lastColumn="0" w:oddVBand="0" w:evenVBand="0" w:oddHBand="0" w:evenHBand="0" w:firstRowFirstColumn="0" w:firstRowLastColumn="0" w:lastRowFirstColumn="0" w:lastRowLastColumn="0"/>
-                        <w:tcW w:w="5026" w:type="dxa"/>
+                        <w:tcW w:w="6096" w:type="dxa"/>
                       </w:tcPr>
                       <w:p>
                         <w:pPr>
@@ -209,13 +210,14 @@
                 </w:sdt>
                 <w:tc>
                   <w:tcPr>
-                    <w:tcW w:w="2276" w:type="dxa"/>
+                    <w:tcW w:w="1417" w:type="dxa"/>
                   </w:tcPr>
                   <w:p>
                     <w:pPr>
                       <w:tabs>
                         <w:tab w:val="right" w:pos="2060"/>
                       </w:tabs>
+                      <w:jc w:val="right"/>
                       <w:cnfStyle w:val="000000100000" w:firstRow="0" w:lastRow="0" w:firstColumn="0" w:lastColumn="0" w:oddVBand="0" w:evenVBand="0" w:oddHBand="1" w:evenHBand="0" w:firstRowFirstColumn="0" w:firstRowLastColumn="0" w:lastRowFirstColumn="0" w:lastRowLastColumn="0"/>
                     </w:pPr>
                     <w:sdt>
@@ -241,15 +243,16 @@
                     </w:r>
                     <w:sdt>
                       <w:sdtPr>
+                        <w:alias w:val="#Nav: /PleaseWork/UnitCode"/>
+                        <w:tag w:val="#Nav: Top Webshop Items/50131"/>
                         <w:id w:val="839131791"/>
                         <w:placeholder>
                           <w:docPart w:val="DefaultPlaceholder_-1854013440"/>
                         </w:placeholder>
                         <w:dataBinding w:prefixMappings="xmlns:ns0='urn:microsoft-dynamics-nav/reports/Top Webshop Items/50131/'" w:xpath="/ns0:NavWordReportXmlPart[1]/ns0:PleaseWork[1]/ns0:UnitCode[1]" w:storeItemID="{B33BF93F-266A-46F8-B3B3-AA3AA4F84BA1}"/>
                         <w:text/>
-                        <w:alias w:val="#Nav: /PleaseWork/UnitCode"/>
-                        <w:tag w:val="#Nav: Top Webshop Items/50131"/>
                       </w:sdtPr>
+                      <w:sdtEndPr/>
                       <w:sdtContent>
                         <w:r>
                           <w:t>UnitCode</w:t>
@@ -273,7 +276,7 @@
                   <w:sdtContent>
                     <w:tc>
                       <w:tcPr>
-                        <w:tcW w:w="1963" w:type="dxa"/>
+                        <w:tcW w:w="1752" w:type="dxa"/>
                       </w:tcPr>
                       <w:p>
                         <w:pPr>
@@ -2348,20 +2351,26 @@
     <w:rsid w:val="00AB3A66"/>
     <w:rsid w:val="00AD500A"/>
     <w:rsid w:val="00AE15FE"/>
+    <w:rsid w:val="00AE32CA"/>
     <w:rsid w:val="00AE4AB3"/>
     <w:rsid w:val="00B2200E"/>
     <w:rsid w:val="00B33D18"/>
     <w:rsid w:val="00B535E5"/>
+    <w:rsid w:val="00B709E7"/>
     <w:rsid w:val="00BC035C"/>
     <w:rsid w:val="00BD1751"/>
+    <w:rsid w:val="00C355C8"/>
     <w:rsid w:val="00C67411"/>
     <w:rsid w:val="00C707B1"/>
     <w:rsid w:val="00C979C6"/>
     <w:rsid w:val="00CC4F42"/>
     <w:rsid w:val="00CD4239"/>
+    <w:rsid w:val="00D8144D"/>
     <w:rsid w:val="00D81C59"/>
     <w:rsid w:val="00D85005"/>
+    <w:rsid w:val="00D872B1"/>
     <w:rsid w:val="00DB2A71"/>
+    <w:rsid w:val="00DF5911"/>
     <w:rsid w:val="00E01F6C"/>
     <w:rsid w:val="00E327EF"/>
     <w:rsid w:val="00E50A95"/>
@@ -3340,7 +3349,7 @@
 </file>
 
 <file path=customXml/itemProps2.xml><?xml version="1.0" encoding="utf-8"?>
-<ds:datastoreItem xmlns:ds="http://schemas.openxmlformats.org/officeDocument/2006/customXml" ds:itemID="{86EB7309-4487-427E-BE47-0A4E36BAE07C}">
+<ds:datastoreItem xmlns:ds="http://schemas.openxmlformats.org/officeDocument/2006/customXml" ds:itemID="{F9A5C08C-7E18-44C2-8E49-72F39336C5BA}">
   <ds:schemaRefs>
     <ds:schemaRef ds:uri="http://schemas.openxmlformats.org/officeDocument/2006/bibliography"/>
   </ds:schemaRefs>

</xml_diff>